<commit_message>
update resume and add infosec cert
</commit_message>
<xml_diff>
--- a/static/Alex-Goretoy-Resume.docx
+++ b/static/Alex-Goretoy-Resume.docx
@@ -74,64 +74,206 @@
         <w:widowControl w:val="0"/>
         <w:jc w:val="center"/>
         <w:rPr>
+          <w:color w:val="1155CC"/>
           <w:sz w:val="28"/>
           <w:szCs w:val="28"/>
-        </w:rPr>
-      </w:pPr>
-      <w:bookmarkStart w:id="0" w:name="_GoBack"/>
-      <w:bookmarkEnd w:id="0"/>
-      <w:r>
-        <w:rPr>
+          <w:u w:val="single"/>
+        </w:rPr>
+      </w:pPr>
+      <w:r>
+        <w:fldChar w:fldCharType="begin"/>
+      </w:r>
+      <w:r>
+        <w:instrText xml:space="preserve"> HYPERLINK "https://www.linkedin.com/in/alexgoretoy" </w:instrText>
+      </w:r>
+      <w:r>
+        <w:fldChar w:fldCharType="separate"/>
+      </w:r>
+      <w:r>
+        <w:rPr>
+          <w:color w:val="1155CC"/>
           <w:sz w:val="28"/>
           <w:szCs w:val="28"/>
-        </w:rPr>
-        <w:t>310-741-0216 (call by appointment only, please email first)</w:t>
-      </w:r>
-    </w:p>
-    <w:p>
-      <w:pPr>
-        <w:widowControl w:val="0"/>
-        <w:jc w:val="center"/>
-        <w:rPr>
-          <w:color w:val="1155CC"/>
+          <w:u w:val="single"/>
+        </w:rPr>
+        <w:t>https://www.linkedin.com/in/alexgoretoy</w:t>
+      </w:r>
+    </w:p>
+    <w:p>
+      <w:pPr>
+        <w:widowControl w:val="0"/>
+      </w:pPr>
+      <w:r>
+        <w:fldChar w:fldCharType="end"/>
+      </w:r>
+      <w:r>
+        <w:t xml:space="preserve"> </w:t>
+      </w:r>
+    </w:p>
+    <w:p>
+      <w:pPr>
+        <w:widowControl w:val="0"/>
+        <w:rPr>
+          <w:b/>
           <w:sz w:val="28"/>
           <w:szCs w:val="28"/>
           <w:u w:val="single"/>
         </w:rPr>
       </w:pPr>
       <w:r>
-        <w:fldChar w:fldCharType="begin"/>
-      </w:r>
-      <w:r>
-        <w:instrText xml:space="preserve"> HYPERLINK "https://www.linkedin.com/in/alexgoretoy" </w:instrText>
-      </w:r>
-      <w:r>
-        <w:fldChar w:fldCharType="separate"/>
-      </w:r>
-      <w:r>
-        <w:rPr>
-          <w:color w:val="1155CC"/>
+        <w:rPr>
+          <w:b/>
           <w:sz w:val="28"/>
           <w:szCs w:val="28"/>
           <w:u w:val="single"/>
         </w:rPr>
-        <w:t>https://www.linkedin.com/in/alexgoretoy</w:t>
-      </w:r>
-    </w:p>
-    <w:p>
-      <w:pPr>
-        <w:widowControl w:val="0"/>
-      </w:pPr>
-      <w:r>
-        <w:fldChar w:fldCharType="end"/>
-      </w:r>
-      <w:r>
+        <w:t>PROFESSIONAL SUMMARY</w:t>
+      </w:r>
+    </w:p>
+    <w:p>
+      <w:pPr>
+        <w:widowControl w:val="0"/>
+        <w:rPr>
+          <w:b/>
+        </w:rPr>
+      </w:pPr>
+    </w:p>
+    <w:p>
+      <w:pPr>
+        <w:rPr>
+          <w:rFonts w:ascii="Times New Roman" w:eastAsia="Times New Roman" w:hAnsi="Times New Roman" w:cs="Times New Roman"/>
+          <w:sz w:val="24"/>
+          <w:szCs w:val="24"/>
+          <w:lang w:val="en-US"/>
+        </w:rPr>
+      </w:pPr>
+      <w:r>
+        <w:rPr>
+          <w:bCs/>
+        </w:rPr>
+        <w:t xml:space="preserve">REMOTE ONLY - </w:t>
+      </w:r>
+      <w:r>
+        <w:rPr>
+          <w:bCs/>
+        </w:rPr>
+        <w:t xml:space="preserve">I’ve been working in tech industry for 15 years now, </w:t>
+      </w:r>
+      <w:r>
+        <w:rPr>
+          <w:bCs/>
+        </w:rPr>
+        <w:t>few years after</w:t>
+      </w:r>
+      <w:r>
+        <w:rPr>
+          <w:bCs/>
+        </w:rPr>
+        <w:t xml:space="preserve"> I learned computer programming in VS.net back in 2003, since then I taught myself may languages and frameworks and worked with many different types of companies gaining much experience in many fields and use cases. I have much professional experience with building scalable application using Python/Django, Node.js, Angular and React.js</w:t>
+      </w:r>
+      <w:r>
+        <w:rPr>
+          <w:b/>
+        </w:rPr>
+        <w:t xml:space="preserve">, </w:t>
+      </w:r>
+      <w:r>
+        <w:rPr>
+          <w:bCs/>
+        </w:rPr>
+        <w:t>having much experience with Unit Testing and deploying application on Linux servers in the cloud on AWS or internal company server or hybrid.</w:t>
+      </w:r>
+      <w:r>
+        <w:rPr>
+          <w:bCs/>
+        </w:rPr>
+        <w:t xml:space="preserve"> With a primary focus on secure application development and depl</w:t>
+      </w:r>
+      <w:r>
+        <w:rPr>
+          <w:bCs/>
+        </w:rPr>
+        <w:t>oyment. I’ve always on the look</w:t>
+      </w:r>
+      <w:r>
+        <w:rPr>
+          <w:bCs/>
+        </w:rPr>
+        <w:t>out for the best technology to use</w:t>
+      </w:r>
+      <w:r>
+        <w:rPr>
+          <w:bCs/>
+        </w:rPr>
+        <w:t xml:space="preserve"> when building any application from the ground up. Just because it’s been around for many years doesn’t mean it’s the best solution today. I </w:t>
+      </w:r>
+      <w:r>
+        <w:rPr>
+          <w:bCs/>
+        </w:rPr>
+        <w:t>learned quite a bit from reading Hacker</w:t>
+      </w:r>
+      <w:r>
+        <w:rPr>
+          <w:bCs/>
+        </w:rPr>
         <w:t xml:space="preserve"> </w:t>
       </w:r>
-    </w:p>
-    <w:p>
-      <w:pPr>
-        <w:widowControl w:val="0"/>
+      <w:r>
+        <w:rPr>
+          <w:bCs/>
+        </w:rPr>
+        <w:t xml:space="preserve">News. I’m a perfectionist and I don’t like junky code. If I see it I will try to fix it as best to my abilities. I’m self-taught and I’ve very passionate about my line of work. </w:t>
+      </w:r>
+      <w:r>
+        <w:rPr>
+          <w:bCs/>
+        </w:rPr>
+        <w:t>I don’t have to go to school for someone to tell me how to read a document and implement something I have ability to figure things out and make things shine. I’m always learning something new and I can’t refuse knowledge. Truth is my drug</w:t>
+      </w:r>
+      <w:r>
+        <w:rPr>
+          <w:bCs/>
+        </w:rPr>
+        <w:t xml:space="preserve"> and </w:t>
+      </w:r>
+      <w:r>
+        <w:rPr>
+          <w:bCs/>
+        </w:rPr>
+        <w:t>is</w:t>
+      </w:r>
+      <w:r>
+        <w:rPr>
+          <w:bCs/>
+        </w:rPr>
+        <w:t xml:space="preserve"> the foundation to everything I do and who I am</w:t>
+      </w:r>
+      <w:r>
+        <w:rPr>
+          <w:bCs/>
+        </w:rPr>
+        <w:t xml:space="preserve">. </w:t>
+      </w:r>
+      <w:r>
+        <w:rPr>
+          <w:bCs/>
+        </w:rPr>
+        <w:t>I bought my first computer with my paperboy money back in 1995 and have always wanted to be a computer programmer/engineer. I learn a lot from others in the industry and am very open-minded to advice and correction. I try to be easy to work with, but if I see something wrong I will let you know.</w:t>
+      </w:r>
+    </w:p>
+    <w:p>
+      <w:pPr>
+        <w:widowControl w:val="0"/>
+        <w:rPr>
+          <w:lang w:val="en-US"/>
+        </w:rPr>
+      </w:pPr>
+    </w:p>
+    <w:p>
+      <w:pPr>
+        <w:widowControl w:val="0"/>
+        <w:spacing w:line="240" w:lineRule="auto"/>
         <w:rPr>
           <w:b/>
           <w:sz w:val="28"/>
@@ -146,231 +288,6 @@
           <w:szCs w:val="28"/>
           <w:u w:val="single"/>
         </w:rPr>
-        <w:t>PROFESSIONAL SUMMARY</w:t>
-      </w:r>
-    </w:p>
-    <w:p>
-      <w:pPr>
-        <w:widowControl w:val="0"/>
-        <w:rPr>
-          <w:b/>
-        </w:rPr>
-      </w:pPr>
-      <w:r>
-        <w:rPr>
-          <w:b/>
-        </w:rPr>
-        <w:t xml:space="preserve"> </w:t>
-      </w:r>
-    </w:p>
-    <w:p>
-      <w:pPr>
-        <w:widowControl w:val="0"/>
-      </w:pPr>
-      <w:r>
-        <w:t>Alex is a senior developer who has also done Linux and Operations work.  He is committed to the incorporation of TDD and BDD in his development.  He is solidly experienced in virtually all of the skills required for a Full-Stack Developer role with DevOps experience. His agency experience started in 2008 when he first worked for Google at their data centers. He is a independent problem-solver who values learning, keeps current on technology trends, has entrepreneurial mindset and enjoys the ownership and accountability that is associated with working on projects and teams of any size. He is very driven, investigative researcher, creative thinker and project leader who is capable to write code and manage a large system with lots of moving parts. He is valuable to have around for many levels of project development and maintenance. He cares a great deal about uptime and is not afraid to architect and write software geared towards improving automation and integrating existing tools. He has helped numerous people with their dream projects and created a number of Drupal and Wordpress sites, he has built and deployed apps in multiple languages and frameworks, he has a solid understanding of the fundamentals of the lots of different technologies and can effectively apply his skills in a variety of different roles. He knows how to build and maintain maximum transparency through logging, alerting and monitoring across a distributed system operating at large scale and is trustworthy to work on tasks remotely.</w:t>
-      </w:r>
-    </w:p>
-    <w:p>
-      <w:pPr>
-        <w:widowControl w:val="0"/>
-      </w:pPr>
-      <w:r>
-        <w:t xml:space="preserve"> </w:t>
-      </w:r>
-    </w:p>
-    <w:p>
-      <w:pPr>
-        <w:widowControl w:val="0"/>
-        <w:rPr>
-          <w:b/>
-          <w:sz w:val="28"/>
-          <w:szCs w:val="28"/>
-          <w:u w:val="single"/>
-        </w:rPr>
-      </w:pPr>
-      <w:r>
-        <w:rPr>
-          <w:b/>
-          <w:sz w:val="28"/>
-          <w:szCs w:val="28"/>
-          <w:u w:val="single"/>
-        </w:rPr>
-        <w:t>RECOMMENDATION</w:t>
-      </w:r>
-    </w:p>
-    <w:p>
-      <w:pPr>
-        <w:widowControl w:val="0"/>
-        <w:rPr>
-          <w:b/>
-        </w:rPr>
-      </w:pPr>
-      <w:r>
-        <w:rPr>
-          <w:b/>
-        </w:rPr>
-        <w:t xml:space="preserve"> </w:t>
-      </w:r>
-    </w:p>
-    <w:p>
-      <w:pPr>
-        <w:widowControl w:val="0"/>
-      </w:pPr>
-      <w:r>
-        <w:t>Dear Sir/Madam:</w:t>
-      </w:r>
-    </w:p>
-    <w:p>
-      <w:pPr>
-        <w:widowControl w:val="0"/>
-      </w:pPr>
-      <w:r>
-        <w:t xml:space="preserve"> </w:t>
-      </w:r>
-    </w:p>
-    <w:p>
-      <w:pPr>
-        <w:widowControl w:val="0"/>
-      </w:pPr>
-      <w:r>
-        <w:t>I am writing to recommend Alex Goretoy. As a Web Technical Lead, I had the privilege of working with Alex for more than one year at MC Management, Inc. Serving in this capacity allowed me to work very closely with Alex, so I fully understand his capabilities.</w:t>
-      </w:r>
-    </w:p>
-    <w:p>
-      <w:pPr>
-        <w:widowControl w:val="0"/>
-      </w:pPr>
-      <w:r>
-        <w:t xml:space="preserve"> </w:t>
-      </w:r>
-    </w:p>
-    <w:p>
-      <w:pPr>
-        <w:widowControl w:val="0"/>
-      </w:pPr>
-      <w:r>
-        <w:t xml:space="preserve">Alex's extensive experience with various technologies proved to be very helpful in our environment. Although our shop is primarily an older version of Node.JS Express with MongoDB, we have several platforms that need to be supported simultaneously requiring both noSQL and relational database skills (MS SQL and AS400), knowledge of short-hand version of Javascript called CoffeeScript, as well as knowledge of AngularJS with ES6. Alex demonstrated incredible adaptability and a "can-do" attitude, no matter what the mix of technology for any given assignment. His wealth of experience with other scripting languages such as PHP, Python, and various popular frameworks allowed him to be extremely knowledgeable and </w:t>
-      </w:r>
-      <w:r>
-        <w:lastRenderedPageBreak/>
-        <w:t>flexible when it came to tackling assignments.</w:t>
-      </w:r>
-    </w:p>
-    <w:p>
-      <w:pPr>
-        <w:widowControl w:val="0"/>
-      </w:pPr>
-      <w:r>
-        <w:t xml:space="preserve"> </w:t>
-      </w:r>
-    </w:p>
-    <w:p>
-      <w:pPr>
-        <w:widowControl w:val="0"/>
-      </w:pPr>
-      <w:r>
-        <w:t>Alex also provided many helpful suggestions and solutions to the environment so that we could become more effective and efficient in our day-to-day DevOps tasks using Jenkins and AWS. He provided helpful testing approaches, tools, and suggestions on how we could do things better. He tackled critical and complex assignments involving Redis and SimpleCache with professionalism and much success.</w:t>
-      </w:r>
-    </w:p>
-    <w:p>
-      <w:pPr>
-        <w:widowControl w:val="0"/>
-      </w:pPr>
-      <w:r>
-        <w:t xml:space="preserve"> </w:t>
-      </w:r>
-    </w:p>
-    <w:p>
-      <w:pPr>
-        <w:widowControl w:val="0"/>
-      </w:pPr>
-      <w:r>
-        <w:t>Overall, I would highly recommend Alex and believe he would be a great addition to any team. If you have any questions, please feel free to contact me at the number below.</w:t>
-      </w:r>
-    </w:p>
-    <w:p>
-      <w:pPr>
-        <w:widowControl w:val="0"/>
-      </w:pPr>
-      <w:r>
-        <w:t xml:space="preserve"> </w:t>
-      </w:r>
-    </w:p>
-    <w:p>
-      <w:pPr>
-        <w:widowControl w:val="0"/>
-      </w:pPr>
-      <w:r>
-        <w:t>Thank you.</w:t>
-      </w:r>
-    </w:p>
-    <w:p>
-      <w:pPr>
-        <w:widowControl w:val="0"/>
-      </w:pPr>
-      <w:r>
-        <w:t xml:space="preserve"> </w:t>
-      </w:r>
-    </w:p>
-    <w:p>
-      <w:pPr>
-        <w:widowControl w:val="0"/>
-      </w:pPr>
-      <w:r>
-        <w:t>Best Regards,</w:t>
-      </w:r>
-    </w:p>
-    <w:p>
-      <w:pPr>
-        <w:widowControl w:val="0"/>
-      </w:pPr>
-      <w:r>
-        <w:t>Theresa Temple</w:t>
-      </w:r>
-    </w:p>
-    <w:p>
-      <w:pPr>
-        <w:widowControl w:val="0"/>
-      </w:pPr>
-      <w:r>
-        <w:t>Web Technical Lead</w:t>
-      </w:r>
-    </w:p>
-    <w:p>
-      <w:pPr>
-        <w:widowControl w:val="0"/>
-      </w:pPr>
-      <w:r>
-        <w:t>MC Management, Inc.</w:t>
-      </w:r>
-    </w:p>
-    <w:p>
-      <w:pPr>
-        <w:widowControl w:val="0"/>
-      </w:pPr>
-      <w:r>
-        <w:t xml:space="preserve"> </w:t>
-      </w:r>
-    </w:p>
-    <w:p>
-      <w:pPr>
-        <w:widowControl w:val="0"/>
-        <w:spacing w:line="240" w:lineRule="auto"/>
-        <w:rPr>
-          <w:b/>
-          <w:sz w:val="28"/>
-          <w:szCs w:val="28"/>
-          <w:u w:val="single"/>
-        </w:rPr>
-      </w:pPr>
-      <w:r>
-        <w:rPr>
-          <w:b/>
-          <w:sz w:val="28"/>
-          <w:szCs w:val="28"/>
-          <w:u w:val="single"/>
-        </w:rPr>
         <w:t>EMPLOYMENT</w:t>
       </w:r>
     </w:p>
@@ -389,33 +306,45 @@
           <w:b/>
         </w:rPr>
       </w:pPr>
-      <w:r>
-        <w:rPr>
-          <w:b/>
-        </w:rPr>
-        <w:t xml:space="preserve"> </w:t>
-      </w:r>
-    </w:p>
-    <w:p>
-      <w:pPr>
-        <w:widowControl w:val="0"/>
-        <w:pBdr>
-          <w:top w:val="nil"/>
-          <w:left w:val="nil"/>
-          <w:bottom w:val="nil"/>
-          <w:right w:val="nil"/>
-          <w:between w:val="nil"/>
-        </w:pBdr>
-        <w:spacing w:line="240" w:lineRule="auto"/>
-        <w:rPr>
-          <w:b/>
-        </w:rPr>
-      </w:pPr>
-      <w:r>
-        <w:rPr>
-          <w:b/>
-        </w:rPr>
-        <w:t>OriginalGlo - Jul. 2018 - Full-Stack Developer/Solutions Architect - Remote</w:t>
+    </w:p>
+    <w:p>
+      <w:pPr>
+        <w:widowControl w:val="0"/>
+        <w:pBdr>
+          <w:top w:val="nil"/>
+          <w:left w:val="nil"/>
+          <w:bottom w:val="nil"/>
+          <w:right w:val="nil"/>
+          <w:between w:val="nil"/>
+        </w:pBdr>
+        <w:spacing w:line="240" w:lineRule="auto"/>
+        <w:rPr>
+          <w:b/>
+        </w:rPr>
+      </w:pPr>
+      <w:r>
+        <w:rPr>
+          <w:b/>
+        </w:rPr>
+        <w:t xml:space="preserve">OriginalGlo - Jul. 2018 - Full-Stack Developer/Solutions Architect </w:t>
+      </w:r>
+      <w:r>
+        <w:rPr>
+          <w:b/>
+        </w:rPr>
+        <w:t>–</w:t>
+      </w:r>
+      <w:r>
+        <w:rPr>
+          <w:b/>
+        </w:rPr>
+        <w:t xml:space="preserve"> Remote</w:t>
+      </w:r>
+      <w:r>
+        <w:rPr>
+          <w:b/>
+        </w:rPr>
+        <w:t xml:space="preserve"> $80/hr</w:t>
       </w:r>
     </w:p>
     <w:p>
@@ -526,6 +455,77 @@
     <w:p>
       <w:pPr>
         <w:widowControl w:val="0"/>
+        <w:numPr>
+          <w:ilvl w:val="0"/>
+          <w:numId w:val="1"/>
+        </w:numPr>
+        <w:pBdr>
+          <w:top w:val="nil"/>
+          <w:left w:val="nil"/>
+          <w:bottom w:val="nil"/>
+          <w:right w:val="nil"/>
+          <w:between w:val="nil"/>
+        </w:pBdr>
+        <w:spacing w:line="240" w:lineRule="auto"/>
+        <w:contextualSpacing/>
+      </w:pPr>
+      <w:r>
+        <w:t xml:space="preserve">Took </w:t>
+      </w:r>
+      <w:r>
+        <w:t xml:space="preserve">7 days total </w:t>
+      </w:r>
+      <w:r>
+        <w:t xml:space="preserve">from </w:t>
+      </w:r>
+      <w:r>
+        <w:t>start to finish</w:t>
+      </w:r>
+      <w:r>
+        <w:t xml:space="preserve">, </w:t>
+      </w:r>
+      <w:r>
+        <w:t>3</w:t>
+      </w:r>
+      <w:r>
+        <w:t xml:space="preserve"> days to do research</w:t>
+      </w:r>
+      <w:r>
+        <w:t xml:space="preserve"> on</w:t>
+      </w:r>
+      <w:r>
+        <w:t xml:space="preserve"> what</w:t>
+      </w:r>
+      <w:r>
+        <w:t xml:space="preserve"> technologies, </w:t>
+      </w:r>
+      <w:r>
+        <w:t xml:space="preserve">processes </w:t>
+      </w:r>
+      <w:r>
+        <w:t xml:space="preserve">to </w:t>
+      </w:r>
+      <w:r>
+        <w:t>implement</w:t>
+      </w:r>
+      <w:bookmarkStart w:id="0" w:name="_GoBack"/>
+      <w:bookmarkEnd w:id="0"/>
+      <w:r>
+        <w:t xml:space="preserve"> and </w:t>
+      </w:r>
+      <w:r>
+        <w:t>4</w:t>
+      </w:r>
+      <w:r>
+        <w:t xml:space="preserve"> days to </w:t>
+      </w:r>
+      <w:r>
+        <w:t>build and deploy this single page website.</w:t>
+      </w:r>
+    </w:p>
+    <w:p>
+      <w:pPr>
+        <w:widowControl w:val="0"/>
         <w:pBdr>
           <w:top w:val="nil"/>
           <w:left w:val="nil"/>
@@ -570,7 +570,25 @@
         <w:rPr>
           <w:b/>
         </w:rPr>
-        <w:t>MC Management, Inc. - Apr. 2017 - Mar. 2018 - Node.JS/CoffeeScript Developer - Remote</w:t>
+        <w:t xml:space="preserve">MC Management, Inc. - Apr. 2017 - Mar. 2018 - Node.JS/CoffeeScript Developer </w:t>
+      </w:r>
+      <w:r>
+        <w:rPr>
+          <w:b/>
+        </w:rPr>
+        <w:t>–</w:t>
+      </w:r>
+      <w:r>
+        <w:rPr>
+          <w:b/>
+        </w:rPr>
+        <w:t xml:space="preserve"> Remote</w:t>
+      </w:r>
+      <w:r>
+        <w:rPr>
+          <w:b/>
+        </w:rPr>
+        <w:t xml:space="preserve"> $70/hr</w:t>
       </w:r>
     </w:p>
     <w:p>
@@ -626,6 +644,7 @@
         <w:spacing w:line="240" w:lineRule="auto"/>
       </w:pPr>
       <w:r>
+        <w:lastRenderedPageBreak/>
         <w:t xml:space="preserve">●  </w:t>
       </w:r>
       <w:r>
@@ -846,7 +865,6 @@
         <w:spacing w:line="240" w:lineRule="auto"/>
       </w:pPr>
       <w:r>
-        <w:lastRenderedPageBreak/>
         <w:t xml:space="preserve">●  </w:t>
       </w:r>
       <w:r>
@@ -999,7 +1017,25 @@
         <w:rPr>
           <w:b/>
         </w:rPr>
-        <w:t>FOX Broadcasting - Dec 2016 - Mar. 2017 - Node.JS / React.JS Developer - Remote</w:t>
+        <w:t xml:space="preserve">FOX Broadcasting - Dec 2016 - Mar. 2017 - Node.JS / React.JS Developer </w:t>
+      </w:r>
+      <w:r>
+        <w:rPr>
+          <w:b/>
+        </w:rPr>
+        <w:t>–</w:t>
+      </w:r>
+      <w:r>
+        <w:rPr>
+          <w:b/>
+        </w:rPr>
+        <w:t xml:space="preserve"> Remote</w:t>
+      </w:r>
+      <w:r>
+        <w:rPr>
+          <w:b/>
+        </w:rPr>
+        <w:t xml:space="preserve"> $75/hr</w:t>
       </w:r>
     </w:p>
     <w:p>
@@ -1247,7 +1283,49 @@
         <w:rPr>
           <w:b/>
         </w:rPr>
-        <w:t>Applied Merchant - May 2016 - Current - Solutions Architect - Remote</w:t>
+        <w:t xml:space="preserve">Applied Merchant - May 2016 </w:t>
+      </w:r>
+      <w:r>
+        <w:rPr>
+          <w:b/>
+        </w:rPr>
+        <w:t>–</w:t>
+      </w:r>
+      <w:r>
+        <w:rPr>
+          <w:b/>
+        </w:rPr>
+        <w:t xml:space="preserve"> </w:t>
+      </w:r>
+      <w:r>
+        <w:rPr>
+          <w:b/>
+        </w:rPr>
+        <w:t>Jan 2017</w:t>
+      </w:r>
+      <w:r>
+        <w:rPr>
+          <w:b/>
+        </w:rPr>
+        <w:t xml:space="preserve"> - Solutions Architect </w:t>
+      </w:r>
+      <w:r>
+        <w:rPr>
+          <w:b/>
+        </w:rPr>
+        <w:t>–</w:t>
+      </w:r>
+      <w:r>
+        <w:rPr>
+          <w:b/>
+        </w:rPr>
+        <w:t xml:space="preserve"> Remote</w:t>
+      </w:r>
+      <w:r>
+        <w:rPr>
+          <w:b/>
+        </w:rPr>
+        <w:t xml:space="preserve"> $100/hr</w:t>
       </w:r>
     </w:p>
     <w:p>
@@ -1423,6 +1501,7 @@
         <w:spacing w:line="240" w:lineRule="auto"/>
       </w:pPr>
       <w:r>
+        <w:lastRenderedPageBreak/>
         <w:t>●      Re-wrote app, created a new brand for the app, created the app to be frontend centric in React, Redux, Redux-Form, WebPack and using Python Django Rest Framework as the backend API and NPM/Node.js; MEAN Stack</w:t>
       </w:r>
     </w:p>
@@ -1509,7 +1588,25 @@
         <w:rPr>
           <w:b/>
         </w:rPr>
-        <w:t>Cisco Systems, Inc. - Nov. 2015 - Apr. 2016 - Lead Architect - Remote</w:t>
+        <w:t xml:space="preserve">Cisco Systems, Inc. - Nov. 2015 - Apr. 2016 - Lead Architect </w:t>
+      </w:r>
+      <w:r>
+        <w:rPr>
+          <w:b/>
+        </w:rPr>
+        <w:t>–</w:t>
+      </w:r>
+      <w:r>
+        <w:rPr>
+          <w:b/>
+        </w:rPr>
+        <w:t xml:space="preserve"> Remote</w:t>
+      </w:r>
+      <w:r>
+        <w:rPr>
+          <w:b/>
+        </w:rPr>
+        <w:t xml:space="preserve"> $95/hr</w:t>
       </w:r>
     </w:p>
     <w:p>
@@ -1605,7 +1702,6 @@
         <w:spacing w:line="240" w:lineRule="auto"/>
       </w:pPr>
       <w:r>
-        <w:lastRenderedPageBreak/>
         <w:t xml:space="preserve">●  </w:t>
       </w:r>
       <w:r>
@@ -1756,6 +1852,12 @@
         </w:rPr>
         <w:t>Added Value - Sept. 2015 - Oct. 2015 - Sr. Lead Architect</w:t>
       </w:r>
+      <w:r>
+        <w:rPr>
+          <w:b/>
+        </w:rPr>
+        <w:t xml:space="preserve"> $85/hr</w:t>
+      </w:r>
     </w:p>
     <w:p>
       <w:pPr>
@@ -2032,7 +2134,25 @@
         <w:rPr>
           <w:b/>
         </w:rPr>
-        <w:t>Buzzanza - Feb. 2015 - Feb. 2015 - Frontend Developer - Remote</w:t>
+        <w:t xml:space="preserve">Buzzanza - Feb. 2015 - Feb. 2015 - Frontend Developer </w:t>
+      </w:r>
+      <w:r>
+        <w:rPr>
+          <w:b/>
+        </w:rPr>
+        <w:t>–</w:t>
+      </w:r>
+      <w:r>
+        <w:rPr>
+          <w:b/>
+        </w:rPr>
+        <w:t xml:space="preserve"> Remote</w:t>
+      </w:r>
+      <w:r>
+        <w:rPr>
+          <w:b/>
+        </w:rPr>
+        <w:t xml:space="preserve"> $80/hr</w:t>
       </w:r>
     </w:p>
     <w:p>
@@ -2080,6 +2200,7 @@
         <w:spacing w:line="240" w:lineRule="auto"/>
       </w:pPr>
       <w:r>
+        <w:lastRenderedPageBreak/>
         <w:t>●      jQuery/JavaScript, Bower, NPM/Node.js, Mustache, Twitter Bootstrap, Bower</w:t>
       </w:r>
     </w:p>
@@ -2189,6 +2310,12 @@
           <w:b/>
         </w:rPr>
         <w:t>Kaplan International - Dec. 2014 - Jan. 2015 - PHP Developer</w:t>
+      </w:r>
+      <w:r>
+        <w:rPr>
+          <w:b/>
+        </w:rPr>
+        <w:t xml:space="preserve"> $85/hr</w:t>
       </w:r>
     </w:p>
     <w:p>
@@ -2324,7 +2451,6 @@
         <w:spacing w:line="240" w:lineRule="auto"/>
       </w:pPr>
       <w:r>
-        <w:lastRenderedPageBreak/>
         <w:t xml:space="preserve"> </w:t>
       </w:r>
     </w:p>
@@ -2347,7 +2473,25 @@
         <w:rPr>
           <w:b/>
         </w:rPr>
-        <w:t>Non Compete World LLC - Jan. 2014 - Oct. 2014 - Full-Stack Developer - CTO</w:t>
+        <w:t xml:space="preserve">Non Compete World LLC - Jan. 2014 - Oct. 2014 - Full-Stack Developer </w:t>
+      </w:r>
+      <w:r>
+        <w:rPr>
+          <w:b/>
+        </w:rPr>
+        <w:t>–</w:t>
+      </w:r>
+      <w:r>
+        <w:rPr>
+          <w:b/>
+        </w:rPr>
+        <w:t xml:space="preserve"> CTO</w:t>
+      </w:r>
+      <w:r>
+        <w:rPr>
+          <w:b/>
+        </w:rPr>
+        <w:t xml:space="preserve"> $70/hr</w:t>
       </w:r>
     </w:p>
     <w:p>
@@ -2509,6 +2653,9 @@
         <w:tab/>
         <w:t>Deployed Scrapy Selenium spiders, Spider API, Product API, Spider Management Interface and mobile app, Dockerized some of the backend services</w:t>
       </w:r>
+      <w:r>
+        <w:t>, configured API with apigee.com for security reasons to protect the mobile API endpoints</w:t>
+      </w:r>
     </w:p>
     <w:p>
       <w:pPr>
@@ -2673,6 +2820,12 @@
         </w:rPr>
         <w:t>Needly, Inc. - Oct. 2013 - Dec. 2013 - PHP Developer</w:t>
       </w:r>
+      <w:r>
+        <w:rPr>
+          <w:b/>
+        </w:rPr>
+        <w:t xml:space="preserve"> $70/hr</w:t>
+      </w:r>
     </w:p>
     <w:p>
       <w:pPr>
@@ -2879,6 +3032,12 @@
         </w:rPr>
         <w:t>WebMarkNow - Feb. 2013 - Sept. 2013 - PHP Developer</w:t>
       </w:r>
+      <w:r>
+        <w:rPr>
+          <w:b/>
+        </w:rPr>
+        <w:t xml:space="preserve"> $60/hr</w:t>
+      </w:r>
     </w:p>
     <w:p>
       <w:pPr>
@@ -2941,6 +3100,7 @@
         <w:spacing w:line="240" w:lineRule="auto"/>
       </w:pPr>
       <w:r>
+        <w:lastRenderedPageBreak/>
         <w:t>●      Fixed bugs in magento shop and sliced PSD and implemented design for order page</w:t>
       </w:r>
     </w:p>
@@ -3041,6 +3201,12 @@
         </w:rPr>
         <w:t>Calisto Labs, LLC - May. 2012 - Aug. 2012 - PHP Developer</w:t>
       </w:r>
+      <w:r>
+        <w:rPr>
+          <w:b/>
+        </w:rPr>
+        <w:t xml:space="preserve"> $55/hr</w:t>
+      </w:r>
     </w:p>
     <w:p>
       <w:pPr>
@@ -3143,6 +3309,12 @@
         </w:rPr>
         <w:t>Cyber2Media, Inc. - Oct. 2011 to May 2012 - PHP Developer</w:t>
       </w:r>
+      <w:r>
+        <w:rPr>
+          <w:b/>
+        </w:rPr>
+        <w:t xml:space="preserve"> $50/hr</w:t>
+      </w:r>
     </w:p>
     <w:p>
       <w:pPr>
@@ -3173,569 +3345,569 @@
         <w:spacing w:line="240" w:lineRule="auto"/>
       </w:pPr>
       <w:r>
+        <w:t>●      Sliced PSDs to create themes for WordPress blogs</w:t>
+      </w:r>
+    </w:p>
+    <w:p>
+      <w:pPr>
+        <w:widowControl w:val="0"/>
+        <w:pBdr>
+          <w:top w:val="nil"/>
+          <w:left w:val="nil"/>
+          <w:bottom w:val="nil"/>
+          <w:right w:val="nil"/>
+          <w:between w:val="nil"/>
+        </w:pBdr>
+        <w:spacing w:line="240" w:lineRule="auto"/>
+      </w:pPr>
+      <w:r>
+        <w:t>●      Managed existing websites, added new features and fixed bugs</w:t>
+      </w:r>
+    </w:p>
+    <w:p>
+      <w:pPr>
+        <w:widowControl w:val="0"/>
+        <w:pBdr>
+          <w:top w:val="nil"/>
+          <w:left w:val="nil"/>
+          <w:bottom w:val="nil"/>
+          <w:right w:val="nil"/>
+          <w:between w:val="nil"/>
+        </w:pBdr>
+        <w:spacing w:line="240" w:lineRule="auto"/>
+      </w:pPr>
+      <w:r>
+        <w:t>●      Diagnosed existing web applications and installed dependent packages on servers</w:t>
+      </w:r>
+    </w:p>
+    <w:p>
+      <w:pPr>
+        <w:widowControl w:val="0"/>
+        <w:pBdr>
+          <w:top w:val="nil"/>
+          <w:left w:val="nil"/>
+          <w:bottom w:val="nil"/>
+          <w:right w:val="nil"/>
+          <w:between w:val="nil"/>
+        </w:pBdr>
+        <w:spacing w:line="240" w:lineRule="auto"/>
+      </w:pPr>
+      <w:r>
+        <w:t>●      Diagnosed and fixed network issues</w:t>
+      </w:r>
+    </w:p>
+    <w:p>
+      <w:pPr>
+        <w:widowControl w:val="0"/>
+        <w:pBdr>
+          <w:top w:val="nil"/>
+          <w:left w:val="nil"/>
+          <w:bottom w:val="nil"/>
+          <w:right w:val="nil"/>
+          <w:between w:val="nil"/>
+        </w:pBdr>
+        <w:spacing w:line="240" w:lineRule="auto"/>
+      </w:pPr>
+      <w:r>
+        <w:t>●      Merged designers work into projects in git</w:t>
+      </w:r>
+    </w:p>
+    <w:p>
+      <w:pPr>
+        <w:widowControl w:val="0"/>
+        <w:pBdr>
+          <w:top w:val="nil"/>
+          <w:left w:val="nil"/>
+          <w:bottom w:val="nil"/>
+          <w:right w:val="nil"/>
+          <w:between w:val="nil"/>
+        </w:pBdr>
+        <w:spacing w:line="240" w:lineRule="auto"/>
+      </w:pPr>
+      <w:r>
+        <w:t>●      Managed freelance PHP developers in Russia</w:t>
+      </w:r>
+    </w:p>
+    <w:p>
+      <w:pPr>
+        <w:widowControl w:val="0"/>
+        <w:pBdr>
+          <w:top w:val="nil"/>
+          <w:left w:val="nil"/>
+          <w:bottom w:val="nil"/>
+          <w:right w:val="nil"/>
+          <w:between w:val="nil"/>
+        </w:pBdr>
+        <w:spacing w:line="240" w:lineRule="auto"/>
+      </w:pPr>
+      <w:r>
+        <w:t>●      Merged freelance developer code into project after inspecting and modifying it</w:t>
+      </w:r>
+    </w:p>
+    <w:p>
+      <w:pPr>
+        <w:widowControl w:val="0"/>
+        <w:pBdr>
+          <w:top w:val="nil"/>
+          <w:left w:val="nil"/>
+          <w:bottom w:val="nil"/>
+          <w:right w:val="nil"/>
+          <w:between w:val="nil"/>
+        </w:pBdr>
+        <w:spacing w:line="240" w:lineRule="auto"/>
+      </w:pPr>
+      <w:r>
+        <w:t>●      Engineered and created cash loan lead processor web application</w:t>
+      </w:r>
+    </w:p>
+    <w:p>
+      <w:pPr>
+        <w:widowControl w:val="0"/>
+        <w:pBdr>
+          <w:top w:val="nil"/>
+          <w:left w:val="nil"/>
+          <w:bottom w:val="nil"/>
+          <w:right w:val="nil"/>
+          <w:between w:val="nil"/>
+        </w:pBdr>
+        <w:spacing w:line="240" w:lineRule="auto"/>
+      </w:pPr>
+      <w:r>
+        <w:t>●      Assisted in hiring process of other developers</w:t>
+      </w:r>
+    </w:p>
+    <w:p>
+      <w:pPr>
+        <w:widowControl w:val="0"/>
+        <w:pBdr>
+          <w:top w:val="nil"/>
+          <w:left w:val="nil"/>
+          <w:bottom w:val="nil"/>
+          <w:right w:val="nil"/>
+          <w:between w:val="nil"/>
+        </w:pBdr>
+        <w:spacing w:line="240" w:lineRule="auto"/>
+      </w:pPr>
+      <w:r>
+        <w:t>●      Lead other team member in the planning and development of llama.com</w:t>
+      </w:r>
+    </w:p>
+    <w:p>
+      <w:pPr>
+        <w:widowControl w:val="0"/>
+        <w:pBdr>
+          <w:top w:val="nil"/>
+          <w:left w:val="nil"/>
+          <w:bottom w:val="nil"/>
+          <w:right w:val="nil"/>
+          <w:between w:val="nil"/>
+        </w:pBdr>
+        <w:spacing w:line="240" w:lineRule="auto"/>
+      </w:pPr>
+      <w:r>
+        <w:t xml:space="preserve"> </w:t>
+      </w:r>
+    </w:p>
+    <w:p>
+      <w:pPr>
+        <w:widowControl w:val="0"/>
+        <w:pBdr>
+          <w:top w:val="nil"/>
+          <w:left w:val="nil"/>
+          <w:bottom w:val="nil"/>
+          <w:right w:val="nil"/>
+          <w:between w:val="nil"/>
+        </w:pBdr>
+        <w:spacing w:line="240" w:lineRule="auto"/>
+        <w:rPr>
+          <w:b/>
+        </w:rPr>
+      </w:pPr>
+      <w:r>
+        <w:rPr>
+          <w:b/>
+        </w:rPr>
+        <w:t>TechSolutions - May 2011 to Oct. 2011 - PHP Developer</w:t>
+      </w:r>
+    </w:p>
+    <w:p>
+      <w:pPr>
+        <w:widowControl w:val="0"/>
+        <w:pBdr>
+          <w:top w:val="nil"/>
+          <w:left w:val="nil"/>
+          <w:bottom w:val="nil"/>
+          <w:right w:val="nil"/>
+          <w:between w:val="nil"/>
+        </w:pBdr>
+        <w:spacing w:line="240" w:lineRule="auto"/>
+      </w:pPr>
+      <w:r>
+        <w:t>●      Took over new version maintained old version and developed newer version of vLifeTech.com</w:t>
+      </w:r>
+    </w:p>
+    <w:p>
+      <w:pPr>
+        <w:widowControl w:val="0"/>
+        <w:pBdr>
+          <w:top w:val="nil"/>
+          <w:left w:val="nil"/>
+          <w:bottom w:val="nil"/>
+          <w:right w:val="nil"/>
+          <w:between w:val="nil"/>
+        </w:pBdr>
+        <w:spacing w:line="240" w:lineRule="auto"/>
+      </w:pPr>
+      <w:r>
+        <w:t>●      Setup Lamp ubuntu stack host, git, virtualized windows 7 for web design</w:t>
+      </w:r>
+    </w:p>
+    <w:p>
+      <w:pPr>
+        <w:widowControl w:val="0"/>
+        <w:pBdr>
+          <w:top w:val="nil"/>
+          <w:left w:val="nil"/>
+          <w:bottom w:val="nil"/>
+          <w:right w:val="nil"/>
+          <w:between w:val="nil"/>
+        </w:pBdr>
+        <w:spacing w:line="240" w:lineRule="auto"/>
+      </w:pPr>
+      <w:r>
+        <w:t>●      Fixed bugs in scripts connected to legacy database</w:t>
+      </w:r>
+    </w:p>
+    <w:p>
+      <w:pPr>
+        <w:widowControl w:val="0"/>
+        <w:pBdr>
+          <w:top w:val="nil"/>
+          <w:left w:val="nil"/>
+          <w:bottom w:val="nil"/>
+          <w:right w:val="nil"/>
+          <w:between w:val="nil"/>
+        </w:pBdr>
+        <w:spacing w:line="240" w:lineRule="auto"/>
+      </w:pPr>
+      <w:r>
+        <w:t>●      Re-Designed websites layouts, removed bugs in back-end code and made websites secure</w:t>
+      </w:r>
+    </w:p>
+    <w:p>
+      <w:pPr>
+        <w:widowControl w:val="0"/>
+        <w:pBdr>
+          <w:top w:val="nil"/>
+          <w:left w:val="nil"/>
+          <w:bottom w:val="nil"/>
+          <w:right w:val="nil"/>
+          <w:between w:val="nil"/>
+        </w:pBdr>
+        <w:spacing w:line="240" w:lineRule="auto"/>
+      </w:pPr>
+      <w:r>
+        <w:t>●      Migrated clients’ clients websites from a server to a hosting provider and vice-versa</w:t>
+      </w:r>
+    </w:p>
+    <w:p>
+      <w:pPr>
+        <w:widowControl w:val="0"/>
+        <w:pBdr>
+          <w:top w:val="nil"/>
+          <w:left w:val="nil"/>
+          <w:bottom w:val="nil"/>
+          <w:right w:val="nil"/>
+          <w:between w:val="nil"/>
+        </w:pBdr>
+        <w:spacing w:line="240" w:lineRule="auto"/>
+      </w:pPr>
+      <w:r>
+        <w:t>●      Created Quizzes User Interfaces in javascript/HTML/CSS</w:t>
+      </w:r>
+    </w:p>
+    <w:p>
+      <w:pPr>
+        <w:widowControl w:val="0"/>
+        <w:pBdr>
+          <w:top w:val="nil"/>
+          <w:left w:val="nil"/>
+          <w:bottom w:val="nil"/>
+          <w:right w:val="nil"/>
+          <w:between w:val="nil"/>
+        </w:pBdr>
+        <w:spacing w:line="240" w:lineRule="auto"/>
+      </w:pPr>
+      <w:r>
+        <w:t>●      Translated wireframe into high quality JavaScript code for a re-useable quiz component</w:t>
+      </w:r>
+    </w:p>
+    <w:p>
+      <w:pPr>
+        <w:widowControl w:val="0"/>
+        <w:pBdr>
+          <w:top w:val="nil"/>
+          <w:left w:val="nil"/>
+          <w:bottom w:val="nil"/>
+          <w:right w:val="nil"/>
+          <w:between w:val="nil"/>
+        </w:pBdr>
+        <w:spacing w:line="240" w:lineRule="auto"/>
+      </w:pPr>
+      <w:r>
+        <w:t>●      Migrated event data from old application to new application</w:t>
+      </w:r>
+    </w:p>
+    <w:p>
+      <w:pPr>
+        <w:widowControl w:val="0"/>
+        <w:pBdr>
+          <w:top w:val="nil"/>
+          <w:left w:val="nil"/>
+          <w:bottom w:val="nil"/>
+          <w:right w:val="nil"/>
+          <w:between w:val="nil"/>
+        </w:pBdr>
+        <w:spacing w:line="240" w:lineRule="auto"/>
+      </w:pPr>
+      <w:r>
+        <w:t>●      Created mailer script for send mail on form complete for lawn care company client</w:t>
+      </w:r>
+    </w:p>
+    <w:p>
+      <w:pPr>
+        <w:widowControl w:val="0"/>
+        <w:pBdr>
+          <w:top w:val="nil"/>
+          <w:left w:val="nil"/>
+          <w:bottom w:val="nil"/>
+          <w:right w:val="nil"/>
+          <w:between w:val="nil"/>
+        </w:pBdr>
+        <w:spacing w:line="240" w:lineRule="auto"/>
+      </w:pPr>
+      <w:r>
+        <w:t>●      Created CakePHP app that takes input from adobe pdf forms and inserts into MSSQL</w:t>
+      </w:r>
+    </w:p>
+    <w:p>
+      <w:pPr>
+        <w:widowControl w:val="0"/>
+        <w:pBdr>
+          <w:top w:val="nil"/>
+          <w:left w:val="nil"/>
+          <w:bottom w:val="nil"/>
+          <w:right w:val="nil"/>
+          <w:between w:val="nil"/>
+        </w:pBdr>
+        <w:spacing w:line="240" w:lineRule="auto"/>
+      </w:pPr>
+      <w:r>
+        <w:t>●      Magento shopping cart for vLifeTech clients to use for downloadable purchases</w:t>
+      </w:r>
+    </w:p>
+    <w:p>
+      <w:pPr>
+        <w:widowControl w:val="0"/>
+        <w:pBdr>
+          <w:top w:val="nil"/>
+          <w:left w:val="nil"/>
+          <w:bottom w:val="nil"/>
+          <w:right w:val="nil"/>
+          <w:between w:val="nil"/>
+        </w:pBdr>
+        <w:spacing w:line="240" w:lineRule="auto"/>
+      </w:pPr>
+      <w:r>
+        <w:t xml:space="preserve"> </w:t>
+      </w:r>
+    </w:p>
+    <w:p>
+      <w:pPr>
+        <w:widowControl w:val="0"/>
+        <w:pBdr>
+          <w:top w:val="nil"/>
+          <w:left w:val="nil"/>
+          <w:bottom w:val="nil"/>
+          <w:right w:val="nil"/>
+          <w:between w:val="nil"/>
+        </w:pBdr>
+        <w:spacing w:line="240" w:lineRule="auto"/>
+        <w:rPr>
+          <w:b/>
+        </w:rPr>
+      </w:pPr>
+      <w:r>
+        <w:rPr>
+          <w:b/>
+        </w:rPr>
+        <w:t>Google, Inc. - May. 2008 to Aug. 2008 - DevOps Engineer</w:t>
+      </w:r>
+    </w:p>
+    <w:p>
+      <w:pPr>
+        <w:widowControl w:val="0"/>
+        <w:pBdr>
+          <w:top w:val="nil"/>
+          <w:left w:val="nil"/>
+          <w:bottom w:val="nil"/>
+          <w:right w:val="nil"/>
+          <w:between w:val="nil"/>
+        </w:pBdr>
+        <w:spacing w:line="240" w:lineRule="auto"/>
+      </w:pPr>
+      <w:r>
+        <w:t>●      Diagnosed and resolved hardware related computer problems in built-out data centers</w:t>
+      </w:r>
+    </w:p>
+    <w:p>
+      <w:pPr>
+        <w:widowControl w:val="0"/>
+        <w:pBdr>
+          <w:top w:val="nil"/>
+          <w:left w:val="nil"/>
+          <w:bottom w:val="nil"/>
+          <w:right w:val="nil"/>
+          <w:between w:val="nil"/>
+        </w:pBdr>
+        <w:spacing w:line="240" w:lineRule="auto"/>
+      </w:pPr>
+      <w:r>
+        <w:t>●      Assisted many other team members in building out new data centers in Council Bluffs</w:t>
+      </w:r>
+    </w:p>
+    <w:p>
+      <w:pPr>
+        <w:widowControl w:val="0"/>
+        <w:pBdr>
+          <w:top w:val="nil"/>
+          <w:left w:val="nil"/>
+          <w:bottom w:val="nil"/>
+          <w:right w:val="nil"/>
+          <w:between w:val="nil"/>
+        </w:pBdr>
+        <w:spacing w:line="240" w:lineRule="auto"/>
+      </w:pPr>
+      <w:r>
+        <w:t>●      Populated server racks with installers, connected Juniper hardware</w:t>
+      </w:r>
+    </w:p>
+    <w:p>
+      <w:pPr>
+        <w:widowControl w:val="0"/>
+        <w:pBdr>
+          <w:top w:val="nil"/>
+          <w:left w:val="nil"/>
+          <w:bottom w:val="nil"/>
+          <w:right w:val="nil"/>
+          <w:between w:val="nil"/>
+        </w:pBdr>
+        <w:spacing w:line="240" w:lineRule="auto"/>
+      </w:pPr>
+      <w:r>
+        <w:t>●      Added Juniper Networks Hardware in the Core Network Room</w:t>
+      </w:r>
+    </w:p>
+    <w:p>
+      <w:pPr>
+        <w:widowControl w:val="0"/>
+        <w:pBdr>
+          <w:top w:val="nil"/>
+          <w:left w:val="nil"/>
+          <w:bottom w:val="nil"/>
+          <w:right w:val="nil"/>
+          <w:between w:val="nil"/>
+        </w:pBdr>
+        <w:spacing w:line="240" w:lineRule="auto"/>
+      </w:pPr>
+      <w:r>
+        <w:t>●      Ran fiber and copper to/from Switches/Routers in DC floor and in Core Network Room</w:t>
+      </w:r>
+    </w:p>
+    <w:p>
+      <w:pPr>
+        <w:widowControl w:val="0"/>
+        <w:pBdr>
+          <w:top w:val="nil"/>
+          <w:left w:val="nil"/>
+          <w:bottom w:val="nil"/>
+          <w:right w:val="nil"/>
+          <w:between w:val="nil"/>
+        </w:pBdr>
+        <w:spacing w:line="240" w:lineRule="auto"/>
+      </w:pPr>
+      <w:r>
+        <w:t>●      Troubleshot networking equipment and flagged for replacement</w:t>
+      </w:r>
+    </w:p>
+    <w:p>
+      <w:pPr>
+        <w:widowControl w:val="0"/>
+        <w:pBdr>
+          <w:top w:val="nil"/>
+          <w:left w:val="nil"/>
+          <w:bottom w:val="nil"/>
+          <w:right w:val="nil"/>
+          <w:between w:val="nil"/>
+        </w:pBdr>
+        <w:spacing w:line="240" w:lineRule="auto"/>
+      </w:pPr>
+      <w:r>
+        <w:t>●      Wrote bash and python scripts to assist in my daily computer troubleshooting tasks</w:t>
+      </w:r>
+    </w:p>
+    <w:p>
+      <w:pPr>
+        <w:widowControl w:val="0"/>
+        <w:pBdr>
+          <w:top w:val="nil"/>
+          <w:left w:val="nil"/>
+          <w:bottom w:val="nil"/>
+          <w:right w:val="nil"/>
+          <w:between w:val="nil"/>
+        </w:pBdr>
+        <w:spacing w:line="240" w:lineRule="auto"/>
+      </w:pPr>
+      <w:r>
+        <w:t xml:space="preserve"> </w:t>
+      </w:r>
+    </w:p>
+    <w:p>
+      <w:pPr>
+        <w:widowControl w:val="0"/>
+        <w:pBdr>
+          <w:top w:val="nil"/>
+          <w:left w:val="nil"/>
+          <w:bottom w:val="nil"/>
+          <w:right w:val="nil"/>
+          <w:between w:val="nil"/>
+        </w:pBdr>
+        <w:spacing w:line="240" w:lineRule="auto"/>
+        <w:rPr>
+          <w:b/>
+        </w:rPr>
+      </w:pPr>
+      <w:r>
+        <w:rPr>
+          <w:b/>
+        </w:rPr>
+        <w:t>Tulsa Computer Guys - Nov. 2006 to May 2011 - Developer/Tech Support</w:t>
+      </w:r>
+    </w:p>
+    <w:p>
+      <w:pPr>
+        <w:widowControl w:val="0"/>
+        <w:pBdr>
+          <w:top w:val="nil"/>
+          <w:left w:val="nil"/>
+          <w:bottom w:val="nil"/>
+          <w:right w:val="nil"/>
+          <w:between w:val="nil"/>
+        </w:pBdr>
+        <w:spacing w:line="240" w:lineRule="auto"/>
+      </w:pPr>
+      <w:r>
         <w:lastRenderedPageBreak/>
-        <w:t>●      Sliced PSDs to create themes for WordPress blogs</w:t>
-      </w:r>
-    </w:p>
-    <w:p>
-      <w:pPr>
-        <w:widowControl w:val="0"/>
-        <w:pBdr>
-          <w:top w:val="nil"/>
-          <w:left w:val="nil"/>
-          <w:bottom w:val="nil"/>
-          <w:right w:val="nil"/>
-          <w:between w:val="nil"/>
-        </w:pBdr>
-        <w:spacing w:line="240" w:lineRule="auto"/>
-      </w:pPr>
-      <w:r>
-        <w:t>●      Managed existing websites, added new features and fixed bugs</w:t>
-      </w:r>
-    </w:p>
-    <w:p>
-      <w:pPr>
-        <w:widowControl w:val="0"/>
-        <w:pBdr>
-          <w:top w:val="nil"/>
-          <w:left w:val="nil"/>
-          <w:bottom w:val="nil"/>
-          <w:right w:val="nil"/>
-          <w:between w:val="nil"/>
-        </w:pBdr>
-        <w:spacing w:line="240" w:lineRule="auto"/>
-      </w:pPr>
-      <w:r>
-        <w:t>●      Diagnosed existing web applications and installed dependent packages on servers</w:t>
-      </w:r>
-    </w:p>
-    <w:p>
-      <w:pPr>
-        <w:widowControl w:val="0"/>
-        <w:pBdr>
-          <w:top w:val="nil"/>
-          <w:left w:val="nil"/>
-          <w:bottom w:val="nil"/>
-          <w:right w:val="nil"/>
-          <w:between w:val="nil"/>
-        </w:pBdr>
-        <w:spacing w:line="240" w:lineRule="auto"/>
-      </w:pPr>
-      <w:r>
-        <w:t>●      Diagnosed and fixed network issues</w:t>
-      </w:r>
-    </w:p>
-    <w:p>
-      <w:pPr>
-        <w:widowControl w:val="0"/>
-        <w:pBdr>
-          <w:top w:val="nil"/>
-          <w:left w:val="nil"/>
-          <w:bottom w:val="nil"/>
-          <w:right w:val="nil"/>
-          <w:between w:val="nil"/>
-        </w:pBdr>
-        <w:spacing w:line="240" w:lineRule="auto"/>
-      </w:pPr>
-      <w:r>
-        <w:t>●      Merged designers work into projects in git</w:t>
-      </w:r>
-    </w:p>
-    <w:p>
-      <w:pPr>
-        <w:widowControl w:val="0"/>
-        <w:pBdr>
-          <w:top w:val="nil"/>
-          <w:left w:val="nil"/>
-          <w:bottom w:val="nil"/>
-          <w:right w:val="nil"/>
-          <w:between w:val="nil"/>
-        </w:pBdr>
-        <w:spacing w:line="240" w:lineRule="auto"/>
-      </w:pPr>
-      <w:r>
-        <w:t>●      Managed freelance PHP developers in Russia</w:t>
-      </w:r>
-    </w:p>
-    <w:p>
-      <w:pPr>
-        <w:widowControl w:val="0"/>
-        <w:pBdr>
-          <w:top w:val="nil"/>
-          <w:left w:val="nil"/>
-          <w:bottom w:val="nil"/>
-          <w:right w:val="nil"/>
-          <w:between w:val="nil"/>
-        </w:pBdr>
-        <w:spacing w:line="240" w:lineRule="auto"/>
-      </w:pPr>
-      <w:r>
-        <w:t>●      Merged freelance developer code into project after inspecting and modifying it</w:t>
-      </w:r>
-    </w:p>
-    <w:p>
-      <w:pPr>
-        <w:widowControl w:val="0"/>
-        <w:pBdr>
-          <w:top w:val="nil"/>
-          <w:left w:val="nil"/>
-          <w:bottom w:val="nil"/>
-          <w:right w:val="nil"/>
-          <w:between w:val="nil"/>
-        </w:pBdr>
-        <w:spacing w:line="240" w:lineRule="auto"/>
-      </w:pPr>
-      <w:r>
-        <w:t>●      Engineered and created cash loan lead processor web application</w:t>
-      </w:r>
-    </w:p>
-    <w:p>
-      <w:pPr>
-        <w:widowControl w:val="0"/>
-        <w:pBdr>
-          <w:top w:val="nil"/>
-          <w:left w:val="nil"/>
-          <w:bottom w:val="nil"/>
-          <w:right w:val="nil"/>
-          <w:between w:val="nil"/>
-        </w:pBdr>
-        <w:spacing w:line="240" w:lineRule="auto"/>
-      </w:pPr>
-      <w:r>
-        <w:t>●      Assisted in hiring process of other developers</w:t>
-      </w:r>
-    </w:p>
-    <w:p>
-      <w:pPr>
-        <w:widowControl w:val="0"/>
-        <w:pBdr>
-          <w:top w:val="nil"/>
-          <w:left w:val="nil"/>
-          <w:bottom w:val="nil"/>
-          <w:right w:val="nil"/>
-          <w:between w:val="nil"/>
-        </w:pBdr>
-        <w:spacing w:line="240" w:lineRule="auto"/>
-      </w:pPr>
-      <w:r>
-        <w:t>●      Lead other team member in the planning and development of llama.com</w:t>
-      </w:r>
-    </w:p>
-    <w:p>
-      <w:pPr>
-        <w:widowControl w:val="0"/>
-        <w:pBdr>
-          <w:top w:val="nil"/>
-          <w:left w:val="nil"/>
-          <w:bottom w:val="nil"/>
-          <w:right w:val="nil"/>
-          <w:between w:val="nil"/>
-        </w:pBdr>
-        <w:spacing w:line="240" w:lineRule="auto"/>
-      </w:pPr>
-      <w:r>
-        <w:t xml:space="preserve"> </w:t>
-      </w:r>
-    </w:p>
-    <w:p>
-      <w:pPr>
-        <w:widowControl w:val="0"/>
-        <w:pBdr>
-          <w:top w:val="nil"/>
-          <w:left w:val="nil"/>
-          <w:bottom w:val="nil"/>
-          <w:right w:val="nil"/>
-          <w:between w:val="nil"/>
-        </w:pBdr>
-        <w:spacing w:line="240" w:lineRule="auto"/>
-        <w:rPr>
-          <w:b/>
-        </w:rPr>
-      </w:pPr>
-      <w:r>
-        <w:rPr>
-          <w:b/>
-        </w:rPr>
-        <w:t>TechSolutions - May 2011 to Oct. 2011 - PHP Developer</w:t>
-      </w:r>
-    </w:p>
-    <w:p>
-      <w:pPr>
-        <w:widowControl w:val="0"/>
-        <w:pBdr>
-          <w:top w:val="nil"/>
-          <w:left w:val="nil"/>
-          <w:bottom w:val="nil"/>
-          <w:right w:val="nil"/>
-          <w:between w:val="nil"/>
-        </w:pBdr>
-        <w:spacing w:line="240" w:lineRule="auto"/>
-      </w:pPr>
-      <w:r>
-        <w:t>●      Took over new version maintained old version and developed newer version of vLifeTech.com</w:t>
-      </w:r>
-    </w:p>
-    <w:p>
-      <w:pPr>
-        <w:widowControl w:val="0"/>
-        <w:pBdr>
-          <w:top w:val="nil"/>
-          <w:left w:val="nil"/>
-          <w:bottom w:val="nil"/>
-          <w:right w:val="nil"/>
-          <w:between w:val="nil"/>
-        </w:pBdr>
-        <w:spacing w:line="240" w:lineRule="auto"/>
-      </w:pPr>
-      <w:r>
-        <w:t>●      Setup Lamp ubuntu stack host, git, virtualized windows 7 for web design</w:t>
-      </w:r>
-    </w:p>
-    <w:p>
-      <w:pPr>
-        <w:widowControl w:val="0"/>
-        <w:pBdr>
-          <w:top w:val="nil"/>
-          <w:left w:val="nil"/>
-          <w:bottom w:val="nil"/>
-          <w:right w:val="nil"/>
-          <w:between w:val="nil"/>
-        </w:pBdr>
-        <w:spacing w:line="240" w:lineRule="auto"/>
-      </w:pPr>
-      <w:r>
-        <w:t>●      Fixed bugs in scripts connected to legacy database</w:t>
-      </w:r>
-    </w:p>
-    <w:p>
-      <w:pPr>
-        <w:widowControl w:val="0"/>
-        <w:pBdr>
-          <w:top w:val="nil"/>
-          <w:left w:val="nil"/>
-          <w:bottom w:val="nil"/>
-          <w:right w:val="nil"/>
-          <w:between w:val="nil"/>
-        </w:pBdr>
-        <w:spacing w:line="240" w:lineRule="auto"/>
-      </w:pPr>
-      <w:r>
-        <w:t>●      Re-Designed websites layouts, removed bugs in back-end code and made websites secure</w:t>
-      </w:r>
-    </w:p>
-    <w:p>
-      <w:pPr>
-        <w:widowControl w:val="0"/>
-        <w:pBdr>
-          <w:top w:val="nil"/>
-          <w:left w:val="nil"/>
-          <w:bottom w:val="nil"/>
-          <w:right w:val="nil"/>
-          <w:between w:val="nil"/>
-        </w:pBdr>
-        <w:spacing w:line="240" w:lineRule="auto"/>
-      </w:pPr>
-      <w:r>
-        <w:t>●      Migrated clients’ clients websites from a server to a hosting provider and vice-versa</w:t>
-      </w:r>
-    </w:p>
-    <w:p>
-      <w:pPr>
-        <w:widowControl w:val="0"/>
-        <w:pBdr>
-          <w:top w:val="nil"/>
-          <w:left w:val="nil"/>
-          <w:bottom w:val="nil"/>
-          <w:right w:val="nil"/>
-          <w:between w:val="nil"/>
-        </w:pBdr>
-        <w:spacing w:line="240" w:lineRule="auto"/>
-      </w:pPr>
-      <w:r>
-        <w:t>●      Created Quizzes User Interfaces in javascript/HTML/CSS</w:t>
-      </w:r>
-    </w:p>
-    <w:p>
-      <w:pPr>
-        <w:widowControl w:val="0"/>
-        <w:pBdr>
-          <w:top w:val="nil"/>
-          <w:left w:val="nil"/>
-          <w:bottom w:val="nil"/>
-          <w:right w:val="nil"/>
-          <w:between w:val="nil"/>
-        </w:pBdr>
-        <w:spacing w:line="240" w:lineRule="auto"/>
-      </w:pPr>
-      <w:r>
-        <w:t>●      Translated wireframe into high quality JavaScript code for a re-useable quiz component</w:t>
-      </w:r>
-    </w:p>
-    <w:p>
-      <w:pPr>
-        <w:widowControl w:val="0"/>
-        <w:pBdr>
-          <w:top w:val="nil"/>
-          <w:left w:val="nil"/>
-          <w:bottom w:val="nil"/>
-          <w:right w:val="nil"/>
-          <w:between w:val="nil"/>
-        </w:pBdr>
-        <w:spacing w:line="240" w:lineRule="auto"/>
-      </w:pPr>
-      <w:r>
-        <w:t>●      Migrated event data from old application to new application</w:t>
-      </w:r>
-    </w:p>
-    <w:p>
-      <w:pPr>
-        <w:widowControl w:val="0"/>
-        <w:pBdr>
-          <w:top w:val="nil"/>
-          <w:left w:val="nil"/>
-          <w:bottom w:val="nil"/>
-          <w:right w:val="nil"/>
-          <w:between w:val="nil"/>
-        </w:pBdr>
-        <w:spacing w:line="240" w:lineRule="auto"/>
-      </w:pPr>
-      <w:r>
-        <w:t>●      Created mailer script for send mail on form complete for lawn care company client</w:t>
-      </w:r>
-    </w:p>
-    <w:p>
-      <w:pPr>
-        <w:widowControl w:val="0"/>
-        <w:pBdr>
-          <w:top w:val="nil"/>
-          <w:left w:val="nil"/>
-          <w:bottom w:val="nil"/>
-          <w:right w:val="nil"/>
-          <w:between w:val="nil"/>
-        </w:pBdr>
-        <w:spacing w:line="240" w:lineRule="auto"/>
-      </w:pPr>
-      <w:r>
-        <w:t>●      Created CakePHP app that takes input from adobe pdf forms and inserts into MSSQL</w:t>
-      </w:r>
-    </w:p>
-    <w:p>
-      <w:pPr>
-        <w:widowControl w:val="0"/>
-        <w:pBdr>
-          <w:top w:val="nil"/>
-          <w:left w:val="nil"/>
-          <w:bottom w:val="nil"/>
-          <w:right w:val="nil"/>
-          <w:between w:val="nil"/>
-        </w:pBdr>
-        <w:spacing w:line="240" w:lineRule="auto"/>
-      </w:pPr>
-      <w:r>
-        <w:t>●      Magento shopping cart for vLifeTech clients to use for downloadable purchases</w:t>
-      </w:r>
-    </w:p>
-    <w:p>
-      <w:pPr>
-        <w:widowControl w:val="0"/>
-        <w:pBdr>
-          <w:top w:val="nil"/>
-          <w:left w:val="nil"/>
-          <w:bottom w:val="nil"/>
-          <w:right w:val="nil"/>
-          <w:between w:val="nil"/>
-        </w:pBdr>
-        <w:spacing w:line="240" w:lineRule="auto"/>
-      </w:pPr>
-      <w:r>
-        <w:t xml:space="preserve"> </w:t>
-      </w:r>
-    </w:p>
-    <w:p>
-      <w:pPr>
-        <w:widowControl w:val="0"/>
-        <w:pBdr>
-          <w:top w:val="nil"/>
-          <w:left w:val="nil"/>
-          <w:bottom w:val="nil"/>
-          <w:right w:val="nil"/>
-          <w:between w:val="nil"/>
-        </w:pBdr>
-        <w:spacing w:line="240" w:lineRule="auto"/>
-        <w:rPr>
-          <w:b/>
-        </w:rPr>
-      </w:pPr>
-      <w:r>
-        <w:rPr>
-          <w:b/>
-        </w:rPr>
-        <w:t>Google, Inc. - May. 2008 to Aug. 2008 - DevOps Engineer</w:t>
-      </w:r>
-    </w:p>
-    <w:p>
-      <w:pPr>
-        <w:widowControl w:val="0"/>
-        <w:pBdr>
-          <w:top w:val="nil"/>
-          <w:left w:val="nil"/>
-          <w:bottom w:val="nil"/>
-          <w:right w:val="nil"/>
-          <w:between w:val="nil"/>
-        </w:pBdr>
-        <w:spacing w:line="240" w:lineRule="auto"/>
-      </w:pPr>
-      <w:r>
-        <w:t>●      Diagnosed and resolved hardware related computer problems in built-out data centers</w:t>
-      </w:r>
-    </w:p>
-    <w:p>
-      <w:pPr>
-        <w:widowControl w:val="0"/>
-        <w:pBdr>
-          <w:top w:val="nil"/>
-          <w:left w:val="nil"/>
-          <w:bottom w:val="nil"/>
-          <w:right w:val="nil"/>
-          <w:between w:val="nil"/>
-        </w:pBdr>
-        <w:spacing w:line="240" w:lineRule="auto"/>
-      </w:pPr>
-      <w:r>
-        <w:t>●      Assisted many other team members in building out new data centers in Council Bluffs</w:t>
-      </w:r>
-    </w:p>
-    <w:p>
-      <w:pPr>
-        <w:widowControl w:val="0"/>
-        <w:pBdr>
-          <w:top w:val="nil"/>
-          <w:left w:val="nil"/>
-          <w:bottom w:val="nil"/>
-          <w:right w:val="nil"/>
-          <w:between w:val="nil"/>
-        </w:pBdr>
-        <w:spacing w:line="240" w:lineRule="auto"/>
-      </w:pPr>
-      <w:r>
-        <w:t>●      Populated server racks with installers, connected Juniper hardware</w:t>
-      </w:r>
-    </w:p>
-    <w:p>
-      <w:pPr>
-        <w:widowControl w:val="0"/>
-        <w:pBdr>
-          <w:top w:val="nil"/>
-          <w:left w:val="nil"/>
-          <w:bottom w:val="nil"/>
-          <w:right w:val="nil"/>
-          <w:between w:val="nil"/>
-        </w:pBdr>
-        <w:spacing w:line="240" w:lineRule="auto"/>
-      </w:pPr>
-      <w:r>
-        <w:t>●      Added Juniper Networks Hardware in the Core Network Room</w:t>
-      </w:r>
-    </w:p>
-    <w:p>
-      <w:pPr>
-        <w:widowControl w:val="0"/>
-        <w:pBdr>
-          <w:top w:val="nil"/>
-          <w:left w:val="nil"/>
-          <w:bottom w:val="nil"/>
-          <w:right w:val="nil"/>
-          <w:between w:val="nil"/>
-        </w:pBdr>
-        <w:spacing w:line="240" w:lineRule="auto"/>
-      </w:pPr>
-      <w:r>
-        <w:t>●      Ran fiber and copper to/from Switches/Routers in DC floor and in Core Network Room</w:t>
-      </w:r>
-    </w:p>
-    <w:p>
-      <w:pPr>
-        <w:widowControl w:val="0"/>
-        <w:pBdr>
-          <w:top w:val="nil"/>
-          <w:left w:val="nil"/>
-          <w:bottom w:val="nil"/>
-          <w:right w:val="nil"/>
-          <w:between w:val="nil"/>
-        </w:pBdr>
-        <w:spacing w:line="240" w:lineRule="auto"/>
-      </w:pPr>
-      <w:r>
-        <w:t>●      Troubleshot networking equipment and flagged for replacement</w:t>
-      </w:r>
-    </w:p>
-    <w:p>
-      <w:pPr>
-        <w:widowControl w:val="0"/>
-        <w:pBdr>
-          <w:top w:val="nil"/>
-          <w:left w:val="nil"/>
-          <w:bottom w:val="nil"/>
-          <w:right w:val="nil"/>
-          <w:between w:val="nil"/>
-        </w:pBdr>
-        <w:spacing w:line="240" w:lineRule="auto"/>
-      </w:pPr>
-      <w:r>
-        <w:t>●      Wrote bash and python scripts to assist in my daily computer troubleshooting tasks</w:t>
-      </w:r>
-    </w:p>
-    <w:p>
-      <w:pPr>
-        <w:widowControl w:val="0"/>
-        <w:pBdr>
-          <w:top w:val="nil"/>
-          <w:left w:val="nil"/>
-          <w:bottom w:val="nil"/>
-          <w:right w:val="nil"/>
-          <w:between w:val="nil"/>
-        </w:pBdr>
-        <w:spacing w:line="240" w:lineRule="auto"/>
-      </w:pPr>
-      <w:r>
-        <w:t xml:space="preserve"> </w:t>
-      </w:r>
-    </w:p>
-    <w:p>
-      <w:pPr>
-        <w:widowControl w:val="0"/>
-        <w:pBdr>
-          <w:top w:val="nil"/>
-          <w:left w:val="nil"/>
-          <w:bottom w:val="nil"/>
-          <w:right w:val="nil"/>
-          <w:between w:val="nil"/>
-        </w:pBdr>
-        <w:spacing w:line="240" w:lineRule="auto"/>
-        <w:rPr>
-          <w:b/>
-        </w:rPr>
-      </w:pPr>
-      <w:r>
-        <w:rPr>
-          <w:b/>
-        </w:rPr>
-        <w:t>Tulsa Computer Guys - Nov. 2006 to May 2011 - Developer/Tech Support</w:t>
-      </w:r>
-    </w:p>
-    <w:p>
-      <w:pPr>
-        <w:widowControl w:val="0"/>
-        <w:pBdr>
-          <w:top w:val="nil"/>
-          <w:left w:val="nil"/>
-          <w:bottom w:val="nil"/>
-          <w:right w:val="nil"/>
-          <w:between w:val="nil"/>
-        </w:pBdr>
-        <w:spacing w:line="240" w:lineRule="auto"/>
-      </w:pPr>
-      <w:r>
         <w:t>●      Hardware Replacement, Virus / Spyware Removal, Operating System Install</w:t>
       </w:r>
     </w:p>
@@ -3974,7 +4146,6 @@
           <w:highlight w:val="white"/>
           <w:u w:val="single"/>
         </w:rPr>
-        <w:lastRenderedPageBreak/>
         <w:t>ACCOMPLISHMENTS</w:t>
       </w:r>
     </w:p>
@@ -4387,6 +4558,7 @@
         <w:rPr>
           <w:b/>
         </w:rPr>
+        <w:lastRenderedPageBreak/>
         <w:t>Computer Programming Languages</w:t>
       </w:r>
     </w:p>
@@ -4495,32 +4667,321 @@
         <w:rPr>
           <w:b/>
         </w:rPr>
+        <w:t>Backend Frameworks</w:t>
+      </w:r>
+    </w:p>
+    <w:p>
+      <w:pPr>
+        <w:widowControl w:val="0"/>
+      </w:pPr>
+      <w:r>
+        <w:t>●      CodeIgniter, CakePHP, Slim, Zend, Symfony, Laravel, PhalconPHP</w:t>
+      </w:r>
+    </w:p>
+    <w:p>
+      <w:pPr>
+        <w:widowControl w:val="0"/>
+      </w:pPr>
+      <w:r>
+        <w:t>●      Django, TurboGears, Pylons, Flash, Tornado, web.py</w:t>
+      </w:r>
+    </w:p>
+    <w:p>
+      <w:pPr>
+        <w:widowControl w:val="0"/>
+      </w:pPr>
+      <w:r>
+        <w:t>●      Sails.js, Express.js, Node.js</w:t>
+      </w:r>
+    </w:p>
+    <w:p>
+      <w:pPr>
+        <w:widowControl w:val="0"/>
+      </w:pPr>
+      <w:r>
+        <w:t xml:space="preserve"> </w:t>
+      </w:r>
+    </w:p>
+    <w:p>
+      <w:pPr>
+        <w:widowControl w:val="0"/>
+        <w:rPr>
+          <w:b/>
+        </w:rPr>
+      </w:pPr>
+      <w:r>
+        <w:rPr>
+          <w:b/>
+        </w:rPr>
+        <w:t>Databases</w:t>
+      </w:r>
+    </w:p>
+    <w:p>
+      <w:pPr>
+        <w:widowControl w:val="0"/>
+      </w:pPr>
+      <w:r>
+        <w:t>●      MySQL, MSSQL, PostgreSQL(PLV8, PG/PLSQL), MariaDB, AS400</w:t>
+      </w:r>
+    </w:p>
+    <w:p>
+      <w:pPr>
+        <w:widowControl w:val="0"/>
+      </w:pPr>
+      <w:r>
+        <w:t>●      MongoDB, CouchDB, CouchBase, Cloudant, ElasticSearch</w:t>
+      </w:r>
+    </w:p>
+    <w:p>
+      <w:pPr>
+        <w:widowControl w:val="0"/>
+      </w:pPr>
+      <w:r>
+        <w:t>●      Redis, Memcached, ClusterControl</w:t>
+      </w:r>
+    </w:p>
+    <w:p>
+      <w:pPr>
+        <w:widowControl w:val="0"/>
+      </w:pPr>
+      <w:r>
+        <w:t xml:space="preserve"> </w:t>
+      </w:r>
+    </w:p>
+    <w:p>
+      <w:pPr>
+        <w:widowControl w:val="0"/>
+        <w:rPr>
+          <w:b/>
+        </w:rPr>
+      </w:pPr>
+      <w:r>
+        <w:rPr>
+          <w:b/>
+        </w:rPr>
+        <w:t>Design, Imaging and Publishing Software</w:t>
+      </w:r>
+    </w:p>
+    <w:p>
+      <w:pPr>
+        <w:widowControl w:val="0"/>
+      </w:pPr>
+      <w:r>
+        <w:t>●      Photoshop, Illustrator, InDesign</w:t>
+      </w:r>
+    </w:p>
+    <w:p>
+      <w:pPr>
+        <w:widowControl w:val="0"/>
+      </w:pPr>
+      <w:r>
+        <w:t>●      Gimp, InkScape, Office Publisher, Scribus</w:t>
+      </w:r>
+    </w:p>
+    <w:p>
+      <w:pPr>
+        <w:widowControl w:val="0"/>
+      </w:pPr>
+      <w:r>
+        <w:t xml:space="preserve"> </w:t>
+      </w:r>
+    </w:p>
+    <w:p>
+      <w:pPr>
+        <w:widowControl w:val="0"/>
+        <w:rPr>
+          <w:b/>
+        </w:rPr>
+      </w:pPr>
+      <w:r>
+        <w:rPr>
+          <w:b/>
+        </w:rPr>
+        <w:t>Website Optimization/Page Speed/Load</w:t>
+      </w:r>
+    </w:p>
+    <w:p>
+      <w:pPr>
+        <w:widowControl w:val="0"/>
+      </w:pPr>
+      <w:r>
+        <w:t>●      BrowserStack, WebPageTest.org, Selenium Unit-Tests, Firebug, Google PageSpeed</w:t>
+      </w:r>
+    </w:p>
+    <w:p>
+      <w:pPr>
+        <w:widowControl w:val="0"/>
+      </w:pPr>
+      <w:r>
+        <w:t xml:space="preserve"> </w:t>
+      </w:r>
+    </w:p>
+    <w:p>
+      <w:pPr>
+        <w:widowControl w:val="0"/>
+        <w:rPr>
+          <w:b/>
+        </w:rPr>
+      </w:pPr>
+      <w:r>
+        <w:rPr>
+          <w:b/>
+        </w:rPr>
+        <w:t>Object-Oriented Patterns</w:t>
+      </w:r>
+    </w:p>
+    <w:p>
+      <w:pPr>
+        <w:widowControl w:val="0"/>
+      </w:pPr>
+      <w:r>
+        <w:t>●      Singleton, Publish/Subscribe, Factory, Builder, Prototype, MapReduce</w:t>
+      </w:r>
+    </w:p>
+    <w:p>
+      <w:pPr>
+        <w:widowControl w:val="0"/>
+      </w:pPr>
+      <w:r>
+        <w:t>●      Nested sets, Adjacency list, Path enumeration, Closure table, Dependency Injection</w:t>
+      </w:r>
+    </w:p>
+    <w:p>
+      <w:pPr>
+        <w:widowControl w:val="0"/>
+      </w:pPr>
+      <w:r>
+        <w:t>●      Command, Interpreter, Iterator, Observer, Adapter, Facade</w:t>
+      </w:r>
+    </w:p>
+    <w:p>
+      <w:pPr>
+        <w:widowControl w:val="0"/>
+      </w:pPr>
+      <w:r>
+        <w:t>●      Decorator, Memento, Proxy, Visitor, Module, Constructor, BTree, B+Tree, EBTree</w:t>
+      </w:r>
+    </w:p>
+    <w:p>
+      <w:pPr>
+        <w:widowControl w:val="0"/>
+      </w:pPr>
+      <w:r>
+        <w:t>●      Mixin, MVC, Lazy, MVVM, Composite, Aggregate, CQRS, Eventual Consistency</w:t>
+      </w:r>
+    </w:p>
+    <w:p>
+      <w:pPr>
+        <w:widowControl w:val="0"/>
+      </w:pPr>
+      <w:r>
+        <w:t>●      Service Discovery, Orchestration</w:t>
+      </w:r>
+    </w:p>
+    <w:p>
+      <w:pPr>
+        <w:widowControl w:val="0"/>
+      </w:pPr>
+    </w:p>
+    <w:p>
+      <w:pPr>
+        <w:widowControl w:val="0"/>
+        <w:rPr>
+          <w:b/>
+        </w:rPr>
+      </w:pPr>
+      <w:r>
+        <w:rPr>
+          <w:b/>
+        </w:rPr>
+        <w:t>Mobile Development</w:t>
+      </w:r>
+    </w:p>
+    <w:p>
+      <w:pPr>
+        <w:widowControl w:val="0"/>
+      </w:pPr>
+      <w:r>
+        <w:t>●      Trigger.IO, Cordova, React Native</w:t>
+      </w:r>
+    </w:p>
+    <w:p>
+      <w:pPr>
+        <w:widowControl w:val="0"/>
+      </w:pPr>
+      <w:r>
+        <w:t xml:space="preserve"> </w:t>
+      </w:r>
+    </w:p>
+    <w:p>
+      <w:pPr>
+        <w:widowControl w:val="0"/>
+        <w:rPr>
+          <w:b/>
+        </w:rPr>
+      </w:pPr>
+      <w:r>
+        <w:rPr>
+          <w:b/>
+        </w:rPr>
+        <w:t>Linux/Unix Operating Systems</w:t>
+      </w:r>
+    </w:p>
+    <w:p>
+      <w:pPr>
+        <w:widowControl w:val="0"/>
+      </w:pPr>
+      <w:r>
+        <w:t>●      Slackware, Knoppix, Gentoo</w:t>
+      </w:r>
+    </w:p>
+    <w:p>
+      <w:pPr>
+        <w:widowControl w:val="0"/>
+      </w:pPr>
+      <w:r>
+        <w:t>●      FreeBSD, OpenBSD, PCBSD, NetBSD</w:t>
+      </w:r>
+    </w:p>
+    <w:p>
+      <w:pPr>
+        <w:widowControl w:val="0"/>
+      </w:pPr>
+      <w:r>
+        <w:t>●      RedHat, Fedora, CentOS, Mint, PCLinuxOS</w:t>
+      </w:r>
+    </w:p>
+    <w:p>
+      <w:pPr>
+        <w:widowControl w:val="0"/>
+      </w:pPr>
+      <w:r>
         <w:lastRenderedPageBreak/>
-        <w:t>Backend Frameworks</w:t>
-      </w:r>
-    </w:p>
-    <w:p>
-      <w:pPr>
-        <w:widowControl w:val="0"/>
-      </w:pPr>
-      <w:r>
-        <w:t>●      CodeIgniter, CakePHP, Slim, Zend, Symfony, Laravel, PhalconPHP</w:t>
-      </w:r>
-    </w:p>
-    <w:p>
-      <w:pPr>
-        <w:widowControl w:val="0"/>
-      </w:pPr>
-      <w:r>
-        <w:t>●      Django, TurboGears, Pylons, Flash, Tornado, web.py</w:t>
-      </w:r>
-    </w:p>
-    <w:p>
-      <w:pPr>
-        <w:widowControl w:val="0"/>
-      </w:pPr>
-      <w:r>
-        <w:t>●      Sails.js, Express.js, Node.js</w:t>
+        <w:t>●      Debian, Ubuntu, Kubuntu, Xubuntu, LFS</w:t>
+      </w:r>
+    </w:p>
+    <w:p>
+      <w:pPr>
+        <w:widowControl w:val="0"/>
+      </w:pPr>
+      <w:r>
+        <w:t>●      OpenSUSE, CrunchBang, Sabayon, SUSE</w:t>
+      </w:r>
+    </w:p>
+    <w:p>
+      <w:pPr>
+        <w:widowControl w:val="0"/>
+      </w:pPr>
+      <w:r>
+        <w:t>●      Mandriva, Arch, Puppy, WHAX, BackTrack, KaliLinux</w:t>
+      </w:r>
+    </w:p>
+    <w:p>
+      <w:pPr>
+        <w:widowControl w:val="0"/>
+      </w:pPr>
+      <w:r>
+        <w:t>●      CoreOS</w:t>
       </w:r>
     </w:p>
     <w:p>
@@ -4542,31 +5003,23 @@
         <w:rPr>
           <w:b/>
         </w:rPr>
-        <w:t>Databases</w:t>
-      </w:r>
-    </w:p>
-    <w:p>
-      <w:pPr>
-        <w:widowControl w:val="0"/>
-      </w:pPr>
-      <w:r>
-        <w:t>●      MySQL, MSSQL, PostgreSQL(PLV8, PG/PLSQL), MariaDB, AS400</w:t>
-      </w:r>
-    </w:p>
-    <w:p>
-      <w:pPr>
-        <w:widowControl w:val="0"/>
-      </w:pPr>
-      <w:r>
-        <w:t>●      MongoDB, CouchDB, CouchBase, Cloudant, ElasticSearch</w:t>
-      </w:r>
-    </w:p>
-    <w:p>
-      <w:pPr>
-        <w:widowControl w:val="0"/>
-      </w:pPr>
-      <w:r>
-        <w:t>●      Redis, Memcached, ClusterControl</w:t>
+        <w:t>Linux Cluster Administration &amp; Development</w:t>
+      </w:r>
+    </w:p>
+    <w:p>
+      <w:pPr>
+        <w:widowControl w:val="0"/>
+      </w:pPr>
+      <w:r>
+        <w:t>●      Cloudera</w:t>
+      </w:r>
+    </w:p>
+    <w:p>
+      <w:pPr>
+        <w:widowControl w:val="0"/>
+      </w:pPr>
+      <w:r>
+        <w:t>●      Hortonworks, ambari</w:t>
       </w:r>
     </w:p>
     <w:p>
@@ -4588,23 +5041,15 @@
         <w:rPr>
           <w:b/>
         </w:rPr>
-        <w:t>Design, Imaging and Publishing Software</w:t>
-      </w:r>
-    </w:p>
-    <w:p>
-      <w:pPr>
-        <w:widowControl w:val="0"/>
-      </w:pPr>
-      <w:r>
-        <w:t>●      Photoshop, Illustrator, InDesign</w:t>
-      </w:r>
-    </w:p>
-    <w:p>
-      <w:pPr>
-        <w:widowControl w:val="0"/>
-      </w:pPr>
-      <w:r>
-        <w:t>●      Gimp, InkScape, Office Publisher, Scribus</w:t>
+        <w:t>API Specs and Documentation</w:t>
+      </w:r>
+    </w:p>
+    <w:p>
+      <w:pPr>
+        <w:widowControl w:val="0"/>
+      </w:pPr>
+      <w:r>
+        <w:t>●      Swagger, RAML, Sphinx, PHPDoc</w:t>
       </w:r>
     </w:p>
     <w:p>
@@ -4626,280 +5071,6 @@
         <w:rPr>
           <w:b/>
         </w:rPr>
-        <w:t>Website Optimization/Page Speed/Load</w:t>
-      </w:r>
-    </w:p>
-    <w:p>
-      <w:pPr>
-        <w:widowControl w:val="0"/>
-      </w:pPr>
-      <w:r>
-        <w:t>●      BrowserStack, WebPageTest.org, Selenium Unit-Tests, Firebug, Google PageSpeed</w:t>
-      </w:r>
-    </w:p>
-    <w:p>
-      <w:pPr>
-        <w:widowControl w:val="0"/>
-      </w:pPr>
-      <w:r>
-        <w:t xml:space="preserve"> </w:t>
-      </w:r>
-    </w:p>
-    <w:p>
-      <w:pPr>
-        <w:widowControl w:val="0"/>
-        <w:rPr>
-          <w:b/>
-        </w:rPr>
-      </w:pPr>
-      <w:r>
-        <w:rPr>
-          <w:b/>
-        </w:rPr>
-        <w:t>Object-Oriented Patterns</w:t>
-      </w:r>
-    </w:p>
-    <w:p>
-      <w:pPr>
-        <w:widowControl w:val="0"/>
-      </w:pPr>
-      <w:r>
-        <w:t>●      Singleton, Publish/Subscribe, Factory, Builder, Prototype, MapReduce</w:t>
-      </w:r>
-    </w:p>
-    <w:p>
-      <w:pPr>
-        <w:widowControl w:val="0"/>
-      </w:pPr>
-      <w:r>
-        <w:t>●      Nested sets, Adjacency list, Path enumeration, Closure table, Dependency Injection</w:t>
-      </w:r>
-    </w:p>
-    <w:p>
-      <w:pPr>
-        <w:widowControl w:val="0"/>
-      </w:pPr>
-      <w:r>
-        <w:t>●      Command, Interpreter, Iterator, Observer, Adapter, Facade</w:t>
-      </w:r>
-    </w:p>
-    <w:p>
-      <w:pPr>
-        <w:widowControl w:val="0"/>
-      </w:pPr>
-      <w:r>
-        <w:t>●      Decorator, Memento, Proxy, Visitor, Module, Constructor, BTree, B+Tree, EBTree</w:t>
-      </w:r>
-    </w:p>
-    <w:p>
-      <w:pPr>
-        <w:widowControl w:val="0"/>
-      </w:pPr>
-      <w:r>
-        <w:t>●      Mixin, MVC, Lazy, MVVM, Composite, Aggregate, CQRS, Eventual Consistency</w:t>
-      </w:r>
-    </w:p>
-    <w:p>
-      <w:pPr>
-        <w:widowControl w:val="0"/>
-      </w:pPr>
-      <w:r>
-        <w:t>●      Service Discovery, Orchestration</w:t>
-      </w:r>
-    </w:p>
-    <w:p>
-      <w:pPr>
-        <w:widowControl w:val="0"/>
-      </w:pPr>
-    </w:p>
-    <w:p>
-      <w:pPr>
-        <w:widowControl w:val="0"/>
-        <w:rPr>
-          <w:b/>
-        </w:rPr>
-      </w:pPr>
-      <w:r>
-        <w:rPr>
-          <w:b/>
-        </w:rPr>
-        <w:t>Mobile Development</w:t>
-      </w:r>
-    </w:p>
-    <w:p>
-      <w:pPr>
-        <w:widowControl w:val="0"/>
-      </w:pPr>
-      <w:r>
-        <w:t>●      Trigger.IO, Cordova, React Native</w:t>
-      </w:r>
-    </w:p>
-    <w:p>
-      <w:pPr>
-        <w:widowControl w:val="0"/>
-      </w:pPr>
-      <w:r>
-        <w:t xml:space="preserve"> </w:t>
-      </w:r>
-    </w:p>
-    <w:p>
-      <w:pPr>
-        <w:widowControl w:val="0"/>
-        <w:rPr>
-          <w:b/>
-        </w:rPr>
-      </w:pPr>
-      <w:r>
-        <w:rPr>
-          <w:b/>
-        </w:rPr>
-        <w:t>Linux/Unix Operating Systems</w:t>
-      </w:r>
-    </w:p>
-    <w:p>
-      <w:pPr>
-        <w:widowControl w:val="0"/>
-      </w:pPr>
-      <w:r>
-        <w:t>●      Slackware, Knoppix, Gentoo</w:t>
-      </w:r>
-    </w:p>
-    <w:p>
-      <w:pPr>
-        <w:widowControl w:val="0"/>
-      </w:pPr>
-      <w:r>
-        <w:t>●      FreeBSD, OpenBSD, PCBSD, NetBSD</w:t>
-      </w:r>
-    </w:p>
-    <w:p>
-      <w:pPr>
-        <w:widowControl w:val="0"/>
-      </w:pPr>
-      <w:r>
-        <w:t>●      RedHat, Fedora, CentOS, Mint, PCLinuxOS</w:t>
-      </w:r>
-    </w:p>
-    <w:p>
-      <w:pPr>
-        <w:widowControl w:val="0"/>
-      </w:pPr>
-      <w:r>
-        <w:t>●      Debian, Ubuntu, Kubuntu, Xubuntu, LFS</w:t>
-      </w:r>
-    </w:p>
-    <w:p>
-      <w:pPr>
-        <w:widowControl w:val="0"/>
-      </w:pPr>
-      <w:r>
-        <w:t>●      OpenSUSE, CrunchBang, Sabayon, SUSE</w:t>
-      </w:r>
-    </w:p>
-    <w:p>
-      <w:pPr>
-        <w:widowControl w:val="0"/>
-      </w:pPr>
-      <w:r>
-        <w:t>●      Mandriva, Arch, Puppy, WHAX, BackTrack, KaliLinux</w:t>
-      </w:r>
-    </w:p>
-    <w:p>
-      <w:pPr>
-        <w:widowControl w:val="0"/>
-      </w:pPr>
-      <w:r>
-        <w:t>●      CoreOS</w:t>
-      </w:r>
-    </w:p>
-    <w:p>
-      <w:pPr>
-        <w:widowControl w:val="0"/>
-      </w:pPr>
-      <w:r>
-        <w:t xml:space="preserve"> </w:t>
-      </w:r>
-    </w:p>
-    <w:p>
-      <w:pPr>
-        <w:widowControl w:val="0"/>
-        <w:rPr>
-          <w:b/>
-        </w:rPr>
-      </w:pPr>
-      <w:r>
-        <w:rPr>
-          <w:b/>
-        </w:rPr>
-        <w:t>Linux Cluster Administration &amp; Development</w:t>
-      </w:r>
-    </w:p>
-    <w:p>
-      <w:pPr>
-        <w:widowControl w:val="0"/>
-      </w:pPr>
-      <w:r>
-        <w:t>●      Cloudera</w:t>
-      </w:r>
-    </w:p>
-    <w:p>
-      <w:pPr>
-        <w:widowControl w:val="0"/>
-      </w:pPr>
-      <w:r>
-        <w:t>●      Hortonworks, ambari</w:t>
-      </w:r>
-    </w:p>
-    <w:p>
-      <w:pPr>
-        <w:widowControl w:val="0"/>
-      </w:pPr>
-      <w:r>
-        <w:t xml:space="preserve"> </w:t>
-      </w:r>
-    </w:p>
-    <w:p>
-      <w:pPr>
-        <w:widowControl w:val="0"/>
-        <w:rPr>
-          <w:b/>
-        </w:rPr>
-      </w:pPr>
-      <w:r>
-        <w:rPr>
-          <w:b/>
-        </w:rPr>
-        <w:t>API Specs and Documentation</w:t>
-      </w:r>
-    </w:p>
-    <w:p>
-      <w:pPr>
-        <w:widowControl w:val="0"/>
-      </w:pPr>
-      <w:r>
-        <w:t>●      Swagger, RAML, Sphinx, PHPDoc</w:t>
-      </w:r>
-    </w:p>
-    <w:p>
-      <w:pPr>
-        <w:widowControl w:val="0"/>
-      </w:pPr>
-      <w:r>
-        <w:t xml:space="preserve"> </w:t>
-      </w:r>
-    </w:p>
-    <w:p>
-      <w:pPr>
-        <w:widowControl w:val="0"/>
-        <w:rPr>
-          <w:b/>
-        </w:rPr>
-      </w:pPr>
-      <w:r>
-        <w:rPr>
-          <w:b/>
-        </w:rPr>
-        <w:lastRenderedPageBreak/>
         <w:t>CSS Techniques</w:t>
       </w:r>
     </w:p>
@@ -5241,6 +5412,7 @@
         <w:rPr>
           <w:b/>
         </w:rPr>
+        <w:lastRenderedPageBreak/>
         <w:t>Court Reporting Institute, Computer Programming</w:t>
       </w:r>
     </w:p>
@@ -5369,7 +5541,6 @@
           <w:szCs w:val="28"/>
           <w:u w:val="single"/>
         </w:rPr>
-        <w:lastRenderedPageBreak/>
         <w:t>EMPLOYER PROJECTS</w:t>
       </w:r>
     </w:p>
@@ -6299,6 +6470,7 @@
           <w:szCs w:val="28"/>
           <w:u w:val="single"/>
         </w:rPr>
+        <w:lastRenderedPageBreak/>
         <w:t>CLIENT PROJECTS</w:t>
       </w:r>
     </w:p>
@@ -6598,7 +6770,6 @@
         <w:jc w:val="right"/>
       </w:pPr>
       <w:r>
-        <w:lastRenderedPageBreak/>
         <w:fldChar w:fldCharType="end"/>
       </w:r>
       <w:r>
@@ -7476,6 +7647,7 @@
         <w:rPr>
           <w:b/>
         </w:rPr>
+        <w:lastRenderedPageBreak/>
         <w:t>2004 - 2008</w:t>
       </w:r>
       <w:r>
@@ -7732,11 +7904,7 @@
         <w:t>Tulsa Computer Guys LLC</w:t>
       </w:r>
       <w:r>
-        <w:t xml:space="preserve"> (CodeIgniter, jQuery, CSS) - A website for computer repair </w:t>
-      </w:r>
-      <w:r>
-        <w:lastRenderedPageBreak/>
-        <w:t>services, using custom ad network to serve ads from adsfarm.net, hosted on MainHostMark.</w:t>
+        <w:t xml:space="preserve"> (CodeIgniter, jQuery, CSS) - A website for computer repair services, using custom ad network to serve ads from adsfarm.net, hosted on MainHostMark.</w:t>
       </w:r>
     </w:p>
     <w:p>
@@ -8570,6 +8738,7 @@
         <w:rPr>
           <w:b/>
         </w:rPr>
+        <w:lastRenderedPageBreak/>
         <w:t xml:space="preserve">AB Translator </w:t>
       </w:r>
       <w:r>
@@ -8916,7 +9085,6 @@
         </w:rPr>
       </w:pPr>
       <w:r>
-        <w:lastRenderedPageBreak/>
         <w:fldChar w:fldCharType="end"/>
       </w:r>
       <w:r>

</xml_diff>

<commit_message>
remove rate from resume and update about
</commit_message>
<xml_diff>
--- a/static/Alex-Goretoy-Resume.docx
+++ b/static/Alex-Goretoy-Resume.docx
@@ -322,11 +322,19 @@
           <w:b/>
         </w:rPr>
       </w:pPr>
-      <w:r>
-        <w:rPr>
-          <w:b/>
-        </w:rPr>
-        <w:t xml:space="preserve">OriginalGlo - Jul. 2018 - Full-Stack Developer/Solutions Architect </w:t>
+      <w:proofErr w:type="spellStart"/>
+      <w:r>
+        <w:rPr>
+          <w:b/>
+        </w:rPr>
+        <w:t>OriginalGlo</w:t>
+      </w:r>
+      <w:proofErr w:type="spellEnd"/>
+      <w:r>
+        <w:rPr>
+          <w:b/>
+        </w:rPr>
+        <w:t xml:space="preserve"> - Jul. 2018 - Full-Stack Developer/Solutions Architect </w:t>
       </w:r>
       <w:r>
         <w:rPr>
@@ -339,12 +347,6 @@
           <w:b/>
         </w:rPr>
         <w:t xml:space="preserve"> Remote</w:t>
-      </w:r>
-      <w:r>
-        <w:rPr>
-          <w:b/>
-        </w:rPr>
-        <w:t xml:space="preserve"> $80/hr</w:t>
       </w:r>
     </w:p>
     <w:p>
@@ -386,7 +388,23 @@
         <w:contextualSpacing/>
       </w:pPr>
       <w:r>
-        <w:t>Created and deployed gatsby site to AWS S3 with cloudfront using s3-deploy</w:t>
+        <w:t xml:space="preserve">Created and deployed </w:t>
+      </w:r>
+      <w:proofErr w:type="spellStart"/>
+      <w:r>
+        <w:t>gatsby</w:t>
+      </w:r>
+      <w:proofErr w:type="spellEnd"/>
+      <w:r>
+        <w:t xml:space="preserve"> site to AWS S3 with </w:t>
+      </w:r>
+      <w:proofErr w:type="spellStart"/>
+      <w:r>
+        <w:t>cloudfront</w:t>
+      </w:r>
+      <w:proofErr w:type="spellEnd"/>
+      <w:r>
+        <w:t xml:space="preserve"> using s3-deploy</w:t>
       </w:r>
     </w:p>
     <w:p>
@@ -479,10 +497,7 @@
         <w:t xml:space="preserve">from </w:t>
       </w:r>
       <w:r>
-        <w:t>start to finish</w:t>
-      </w:r>
-      <w:r>
-        <w:t xml:space="preserve">, </w:t>
+        <w:t xml:space="preserve">start to finish, </w:t>
       </w:r>
       <w:r>
         <w:t>3</w:t>
@@ -508,8 +523,6 @@
       <w:r>
         <w:t>implement</w:t>
       </w:r>
-      <w:bookmarkStart w:id="0" w:name="_GoBack"/>
-      <w:bookmarkEnd w:id="0"/>
       <w:r>
         <w:t xml:space="preserve"> and </w:t>
       </w:r>
@@ -570,7 +583,21 @@
         <w:rPr>
           <w:b/>
         </w:rPr>
-        <w:t xml:space="preserve">MC Management, Inc. - Apr. 2017 - Mar. 2018 - Node.JS/CoffeeScript Developer </w:t>
+        <w:t>MC Management, Inc. - Apr. 2017 - Mar. 2018 - Node.JS/</w:t>
+      </w:r>
+      <w:proofErr w:type="spellStart"/>
+      <w:r>
+        <w:rPr>
+          <w:b/>
+        </w:rPr>
+        <w:t>CoffeeScript</w:t>
+      </w:r>
+      <w:proofErr w:type="spellEnd"/>
+      <w:r>
+        <w:rPr>
+          <w:b/>
+        </w:rPr>
+        <w:t xml:space="preserve"> Developer </w:t>
       </w:r>
       <w:r>
         <w:rPr>
@@ -584,12 +611,6 @@
         </w:rPr>
         <w:t xml:space="preserve"> Remote</w:t>
       </w:r>
-      <w:r>
-        <w:rPr>
-          <w:b/>
-        </w:rPr>
-        <w:t xml:space="preserve"> $70/hr</w:t>
-      </w:r>
     </w:p>
     <w:p>
       <w:pPr>
@@ -608,7 +629,23 @@
       </w:r>
       <w:r>
         <w:tab/>
-        <w:t>Work on a distributed team as a remote developer on BackEnd Team, fixing existing functionality written in coffeescript connecting to AS400, MS SQL and MongoDB</w:t>
+        <w:t xml:space="preserve">Work on a distributed team as a remote developer on </w:t>
+      </w:r>
+      <w:proofErr w:type="spellStart"/>
+      <w:r>
+        <w:t>BackEnd</w:t>
+      </w:r>
+      <w:proofErr w:type="spellEnd"/>
+      <w:r>
+        <w:t xml:space="preserve"> Team, fixing existing functionality written in </w:t>
+      </w:r>
+      <w:proofErr w:type="spellStart"/>
+      <w:r>
+        <w:t>coffeescript</w:t>
+      </w:r>
+      <w:proofErr w:type="spellEnd"/>
+      <w:r>
+        <w:t xml:space="preserve"> connecting to AS400, MS SQL and MongoDB</w:t>
       </w:r>
     </w:p>
     <w:p>
@@ -628,8 +665,49 @@
       </w:r>
       <w:r>
         <w:tab/>
-        <w:t>Refactored Coldfusion scripts and fixed bugs in legacy code</w:t>
-      </w:r>
+        <w:t xml:space="preserve">Refactored </w:t>
+      </w:r>
+      <w:proofErr w:type="spellStart"/>
+      <w:r>
+        <w:t>Coldfusion</w:t>
+      </w:r>
+      <w:proofErr w:type="spellEnd"/>
+      <w:r>
+        <w:t xml:space="preserve"> scripts and fixed bugs in legacy code</w:t>
+      </w:r>
+    </w:p>
+    <w:p>
+      <w:pPr>
+        <w:widowControl w:val="0"/>
+        <w:pBdr>
+          <w:top w:val="nil"/>
+          <w:left w:val="nil"/>
+          <w:bottom w:val="nil"/>
+          <w:right w:val="nil"/>
+          <w:between w:val="nil"/>
+        </w:pBdr>
+        <w:spacing w:line="240" w:lineRule="auto"/>
+      </w:pPr>
+      <w:r>
+        <w:t xml:space="preserve">●  </w:t>
+      </w:r>
+      <w:r>
+        <w:tab/>
+        <w:t xml:space="preserve">Rewrote </w:t>
+      </w:r>
+      <w:proofErr w:type="spellStart"/>
+      <w:r>
+        <w:t>coldfusion</w:t>
+      </w:r>
+      <w:proofErr w:type="spellEnd"/>
+      <w:r>
+        <w:t xml:space="preserve"> scripts in node.js </w:t>
+      </w:r>
+      <w:proofErr w:type="spellStart"/>
+      <w:r>
+        <w:t>coffeescript</w:t>
+      </w:r>
+      <w:proofErr w:type="spellEnd"/>
     </w:p>
     <w:p>
       <w:pPr>
@@ -649,26 +727,6 @@
       </w:r>
       <w:r>
         <w:tab/>
-        <w:t>Rewrote coldfusion scripts in node.js coffeescript</w:t>
-      </w:r>
-    </w:p>
-    <w:p>
-      <w:pPr>
-        <w:widowControl w:val="0"/>
-        <w:pBdr>
-          <w:top w:val="nil"/>
-          <w:left w:val="nil"/>
-          <w:bottom w:val="nil"/>
-          <w:right w:val="nil"/>
-          <w:between w:val="nil"/>
-        </w:pBdr>
-        <w:spacing w:line="240" w:lineRule="auto"/>
-      </w:pPr>
-      <w:r>
-        <w:t xml:space="preserve">●  </w:t>
-      </w:r>
-      <w:r>
-        <w:tab/>
         <w:t>Migrated data and created transformers for syncing data between merchants and order databases</w:t>
       </w:r>
     </w:p>
@@ -789,7 +847,15 @@
       </w:r>
       <w:r>
         <w:tab/>
-        <w:t>Worked on zendesk apps for customer support techs for finding order information</w:t>
+        <w:t xml:space="preserve">Worked on </w:t>
+      </w:r>
+      <w:proofErr w:type="spellStart"/>
+      <w:r>
+        <w:t>zendesk</w:t>
+      </w:r>
+      <w:proofErr w:type="spellEnd"/>
+      <w:r>
+        <w:t xml:space="preserve"> apps for customer support techs for finding order information</w:t>
       </w:r>
     </w:p>
     <w:p>
@@ -809,8 +875,29 @@
       </w:r>
       <w:r>
         <w:tab/>
-        <w:t>Used tools like jenkins, screenhero, basecamp and github</w:t>
-      </w:r>
+        <w:t xml:space="preserve">Used tools like </w:t>
+      </w:r>
+      <w:proofErr w:type="spellStart"/>
+      <w:r>
+        <w:t>jenkins</w:t>
+      </w:r>
+      <w:proofErr w:type="spellEnd"/>
+      <w:r>
+        <w:t xml:space="preserve">, </w:t>
+      </w:r>
+      <w:proofErr w:type="spellStart"/>
+      <w:r>
+        <w:t>screenhero</w:t>
+      </w:r>
+      <w:proofErr w:type="spellEnd"/>
+      <w:r>
+        <w:t xml:space="preserve">, basecamp and </w:t>
+      </w:r>
+      <w:proofErr w:type="spellStart"/>
+      <w:r>
+        <w:t>github</w:t>
+      </w:r>
+      <w:proofErr w:type="spellEnd"/>
     </w:p>
     <w:p>
       <w:pPr>
@@ -949,7 +1036,15 @@
       </w:r>
       <w:r>
         <w:tab/>
-        <w:t>Created customer facing documentation using python sphinx utilizing ReadTheDocs theme and administrator documentation using markdown for above application</w:t>
+        <w:t xml:space="preserve">Created customer facing documentation using python sphinx utilizing </w:t>
+      </w:r>
+      <w:proofErr w:type="spellStart"/>
+      <w:r>
+        <w:t>ReadTheDocs</w:t>
+      </w:r>
+      <w:proofErr w:type="spellEnd"/>
+      <w:r>
+        <w:t xml:space="preserve"> theme and administrator documentation using markdown for above application</w:t>
       </w:r>
     </w:p>
     <w:p>
@@ -969,7 +1064,15 @@
       </w:r>
       <w:r>
         <w:tab/>
-        <w:t>Fixed bugs in coffeescript apps, connect partner API functionality, terminal cli/web apps</w:t>
+        <w:t xml:space="preserve">Fixed bugs in </w:t>
+      </w:r>
+      <w:proofErr w:type="spellStart"/>
+      <w:r>
+        <w:t>coffeescript</w:t>
+      </w:r>
+      <w:proofErr w:type="spellEnd"/>
+      <w:r>
+        <w:t xml:space="preserve"> apps, connect partner API functionality, terminal cli/web apps</w:t>
       </w:r>
     </w:p>
     <w:p>
@@ -1030,12 +1133,6 @@
           <w:b/>
         </w:rPr>
         <w:t xml:space="preserve"> Remote</w:t>
-      </w:r>
-      <w:r>
-        <w:rPr>
-          <w:b/>
-        </w:rPr>
-        <w:t xml:space="preserve"> $75/hr</w:t>
       </w:r>
     </w:p>
     <w:p>
@@ -1093,91 +1190,61 @@
           <w:szCs w:val="23"/>
           <w:highlight w:val="white"/>
         </w:rPr>
-        <w:t>NPM/Node.js, ElasticSearch, ElasticMQ, Redis, Mongo, React/Redux, Docker, Nginx, AWS/S3, Postman, Jet, Mocha; MEAN Stack</w:t>
-      </w:r>
-    </w:p>
-    <w:p>
-      <w:pPr>
-        <w:widowControl w:val="0"/>
-        <w:pBdr>
-          <w:top w:val="nil"/>
-          <w:left w:val="nil"/>
-          <w:bottom w:val="nil"/>
-          <w:right w:val="nil"/>
-          <w:between w:val="nil"/>
-        </w:pBdr>
-        <w:spacing w:line="240" w:lineRule="auto"/>
+        <w:t xml:space="preserve">NPM/Node.js, </w:t>
+      </w:r>
+      <w:proofErr w:type="spellStart"/>
+      <w:r>
         <w:rPr>
           <w:sz w:val="23"/>
           <w:szCs w:val="23"/>
           <w:highlight w:val="white"/>
         </w:rPr>
-      </w:pPr>
-      <w:r>
-        <w:t xml:space="preserve">●      </w:t>
-      </w:r>
+        <w:t>ElasticSearch</w:t>
+      </w:r>
+      <w:proofErr w:type="spellEnd"/>
       <w:r>
         <w:rPr>
           <w:sz w:val="23"/>
           <w:szCs w:val="23"/>
           <w:highlight w:val="white"/>
         </w:rPr>
-        <w:t>Scaling apps beyond 500 thousand requests per second</w:t>
-      </w:r>
-    </w:p>
-    <w:p>
-      <w:pPr>
-        <w:widowControl w:val="0"/>
-        <w:pBdr>
-          <w:top w:val="nil"/>
-          <w:left w:val="nil"/>
-          <w:bottom w:val="nil"/>
-          <w:right w:val="nil"/>
-          <w:between w:val="nil"/>
-        </w:pBdr>
-        <w:spacing w:line="240" w:lineRule="auto"/>
+        <w:t xml:space="preserve">, </w:t>
+      </w:r>
+      <w:proofErr w:type="spellStart"/>
+      <w:r>
         <w:rPr>
           <w:sz w:val="23"/>
           <w:szCs w:val="23"/>
           <w:highlight w:val="white"/>
         </w:rPr>
-      </w:pPr>
+        <w:t>ElasticMQ</w:t>
+      </w:r>
+      <w:proofErr w:type="spellEnd"/>
       <w:r>
         <w:rPr>
           <w:sz w:val="23"/>
           <w:szCs w:val="23"/>
           <w:highlight w:val="white"/>
         </w:rPr>
-        <w:t>●      Scraping data with Python connected to ElasticSearch server and building application around collected indexed data</w:t>
-      </w:r>
-    </w:p>
-    <w:p>
-      <w:pPr>
-        <w:widowControl w:val="0"/>
-        <w:pBdr>
-          <w:top w:val="nil"/>
-          <w:left w:val="nil"/>
-          <w:bottom w:val="nil"/>
-          <w:right w:val="nil"/>
-          <w:between w:val="nil"/>
-        </w:pBdr>
-        <w:spacing w:line="240" w:lineRule="auto"/>
+        <w:t xml:space="preserve">, </w:t>
+      </w:r>
+      <w:proofErr w:type="spellStart"/>
+      <w:r>
         <w:rPr>
           <w:sz w:val="23"/>
           <w:szCs w:val="23"/>
           <w:highlight w:val="white"/>
         </w:rPr>
-      </w:pPr>
-      <w:r>
-        <w:t xml:space="preserve">●      </w:t>
-      </w:r>
+        <w:t>Redis</w:t>
+      </w:r>
+      <w:proofErr w:type="spellEnd"/>
       <w:r>
         <w:rPr>
           <w:sz w:val="23"/>
           <w:szCs w:val="23"/>
           <w:highlight w:val="white"/>
         </w:rPr>
-        <w:t>Resolving issues in the form of tickets in JIRA, creating tickets in JIRA for identified issues</w:t>
+        <w:t>, Mongo, React/Redux, Docker, Nginx, AWS/S3, Postman, Jet, Mocha; MEAN Stack</w:t>
       </w:r>
     </w:p>
     <w:p>
@@ -1206,7 +1273,7 @@
           <w:szCs w:val="23"/>
           <w:highlight w:val="white"/>
         </w:rPr>
-        <w:t>Communicating with team via Slack, attending meetings over Cisco WebEx and using TeamViewer or Google Hangouts, Screenshots and keeping a daily journal</w:t>
+        <w:t>Scaling apps beyond 500 thousand requests per second</w:t>
       </w:r>
     </w:p>
     <w:p>
@@ -1227,40 +1294,142 @@
         </w:rPr>
       </w:pPr>
       <w:r>
-        <w:t xml:space="preserve">●      </w:t>
-      </w:r>
-      <w:r>
         <w:rPr>
           <w:sz w:val="23"/>
           <w:szCs w:val="23"/>
           <w:highlight w:val="white"/>
         </w:rPr>
-        <w:t>Fixing bugs in node app codebase, writing unit tests, updating in the documentation</w:t>
-      </w:r>
-    </w:p>
-    <w:p>
-      <w:pPr>
-        <w:widowControl w:val="0"/>
-        <w:pBdr>
-          <w:top w:val="nil"/>
-          <w:left w:val="nil"/>
-          <w:bottom w:val="nil"/>
-          <w:right w:val="nil"/>
-          <w:between w:val="nil"/>
-        </w:pBdr>
-        <w:spacing w:line="240" w:lineRule="auto"/>
+        <w:t xml:space="preserve">●      Scraping data with Python connected to </w:t>
+      </w:r>
+      <w:proofErr w:type="spellStart"/>
+      <w:r>
         <w:rPr>
           <w:sz w:val="23"/>
           <w:szCs w:val="23"/>
           <w:highlight w:val="white"/>
         </w:rPr>
-      </w:pPr>
+        <w:t>ElasticSearch</w:t>
+      </w:r>
+      <w:proofErr w:type="spellEnd"/>
       <w:r>
         <w:rPr>
           <w:sz w:val="23"/>
           <w:szCs w:val="23"/>
           <w:highlight w:val="white"/>
         </w:rPr>
+        <w:t xml:space="preserve"> server and building application around collected indexed data</w:t>
+      </w:r>
+    </w:p>
+    <w:p>
+      <w:pPr>
+        <w:widowControl w:val="0"/>
+        <w:pBdr>
+          <w:top w:val="nil"/>
+          <w:left w:val="nil"/>
+          <w:bottom w:val="nil"/>
+          <w:right w:val="nil"/>
+          <w:between w:val="nil"/>
+        </w:pBdr>
+        <w:spacing w:line="240" w:lineRule="auto"/>
+        <w:rPr>
+          <w:sz w:val="23"/>
+          <w:szCs w:val="23"/>
+          <w:highlight w:val="white"/>
+        </w:rPr>
+      </w:pPr>
+      <w:r>
+        <w:t xml:space="preserve">●      </w:t>
+      </w:r>
+      <w:r>
+        <w:rPr>
+          <w:sz w:val="23"/>
+          <w:szCs w:val="23"/>
+          <w:highlight w:val="white"/>
+        </w:rPr>
+        <w:t>Resolving issues in the form of tickets in JIRA, creating tickets in JIRA for identified issues</w:t>
+      </w:r>
+    </w:p>
+    <w:p>
+      <w:pPr>
+        <w:widowControl w:val="0"/>
+        <w:pBdr>
+          <w:top w:val="nil"/>
+          <w:left w:val="nil"/>
+          <w:bottom w:val="nil"/>
+          <w:right w:val="nil"/>
+          <w:between w:val="nil"/>
+        </w:pBdr>
+        <w:spacing w:line="240" w:lineRule="auto"/>
+        <w:rPr>
+          <w:sz w:val="23"/>
+          <w:szCs w:val="23"/>
+          <w:highlight w:val="white"/>
+        </w:rPr>
+      </w:pPr>
+      <w:r>
+        <w:t xml:space="preserve">●      </w:t>
+      </w:r>
+      <w:r>
+        <w:rPr>
+          <w:sz w:val="23"/>
+          <w:szCs w:val="23"/>
+          <w:highlight w:val="white"/>
+        </w:rPr>
+        <w:t>Communicating with team via Slack, attending meetings over Cisco WebEx and using TeamViewer or Google Hangouts, Screenshots and keeping a daily journal</w:t>
+      </w:r>
+    </w:p>
+    <w:p>
+      <w:pPr>
+        <w:widowControl w:val="0"/>
+        <w:pBdr>
+          <w:top w:val="nil"/>
+          <w:left w:val="nil"/>
+          <w:bottom w:val="nil"/>
+          <w:right w:val="nil"/>
+          <w:between w:val="nil"/>
+        </w:pBdr>
+        <w:spacing w:line="240" w:lineRule="auto"/>
+        <w:rPr>
+          <w:sz w:val="23"/>
+          <w:szCs w:val="23"/>
+          <w:highlight w:val="white"/>
+        </w:rPr>
+      </w:pPr>
+      <w:r>
+        <w:t xml:space="preserve">●      </w:t>
+      </w:r>
+      <w:r>
+        <w:rPr>
+          <w:sz w:val="23"/>
+          <w:szCs w:val="23"/>
+          <w:highlight w:val="white"/>
+        </w:rPr>
+        <w:t>Fixing bugs in node app codebase, writing unit tests, updating in the documentation</w:t>
+      </w:r>
+    </w:p>
+    <w:p>
+      <w:pPr>
+        <w:widowControl w:val="0"/>
+        <w:pBdr>
+          <w:top w:val="nil"/>
+          <w:left w:val="nil"/>
+          <w:bottom w:val="nil"/>
+          <w:right w:val="nil"/>
+          <w:between w:val="nil"/>
+        </w:pBdr>
+        <w:spacing w:line="240" w:lineRule="auto"/>
+        <w:rPr>
+          <w:sz w:val="23"/>
+          <w:szCs w:val="23"/>
+          <w:highlight w:val="white"/>
+        </w:rPr>
+      </w:pPr>
+      <w:r>
+        <w:rPr>
+          <w:sz w:val="23"/>
+          <w:szCs w:val="23"/>
+          <w:highlight w:val="white"/>
+        </w:rPr>
         <w:t xml:space="preserve"> </w:t>
       </w:r>
     </w:p>
@@ -1321,27 +1490,29 @@
         </w:rPr>
         <w:t xml:space="preserve"> Remote</w:t>
       </w:r>
-      <w:r>
-        <w:rPr>
-          <w:b/>
-        </w:rPr>
-        <w:t xml:space="preserve"> $100/hr</w:t>
-      </w:r>
-    </w:p>
-    <w:p>
-      <w:pPr>
-        <w:widowControl w:val="0"/>
-        <w:pBdr>
-          <w:top w:val="nil"/>
-          <w:left w:val="nil"/>
-          <w:bottom w:val="nil"/>
-          <w:right w:val="nil"/>
-          <w:between w:val="nil"/>
-        </w:pBdr>
-        <w:spacing w:line="240" w:lineRule="auto"/>
-      </w:pPr>
-      <w:r>
-        <w:t>●      Created local development environment with vagrant in a private github repo</w:t>
+    </w:p>
+    <w:p>
+      <w:pPr>
+        <w:widowControl w:val="0"/>
+        <w:pBdr>
+          <w:top w:val="nil"/>
+          <w:left w:val="nil"/>
+          <w:bottom w:val="nil"/>
+          <w:right w:val="nil"/>
+          <w:between w:val="nil"/>
+        </w:pBdr>
+        <w:spacing w:line="240" w:lineRule="auto"/>
+      </w:pPr>
+      <w:r>
+        <w:t xml:space="preserve">●      Created local development environment with vagrant in a private </w:t>
+      </w:r>
+      <w:proofErr w:type="spellStart"/>
+      <w:r>
+        <w:t>github</w:t>
+      </w:r>
+      <w:proofErr w:type="spellEnd"/>
+      <w:r>
+        <w:t xml:space="preserve"> repo</w:t>
       </w:r>
     </w:p>
     <w:p>
@@ -1405,7 +1576,23 @@
         <w:spacing w:line="240" w:lineRule="auto"/>
       </w:pPr>
       <w:r>
-        <w:t>●      Transitioned legacy application database from sqlite3 to MySQL and added django-fernet-fields to secure data stored in the database</w:t>
+        <w:t xml:space="preserve">●      Transitioned legacy application database from sqlite3 to MySQL and added </w:t>
+      </w:r>
+      <w:proofErr w:type="spellStart"/>
+      <w:r>
+        <w:t>django</w:t>
+      </w:r>
+      <w:proofErr w:type="spellEnd"/>
+      <w:r>
+        <w:t>-</w:t>
+      </w:r>
+      <w:proofErr w:type="spellStart"/>
+      <w:r>
+        <w:t>fernet</w:t>
+      </w:r>
+      <w:proofErr w:type="spellEnd"/>
+      <w:r>
+        <w:t>-fields to secure data stored in the database</w:t>
       </w:r>
     </w:p>
     <w:p>
@@ -1453,7 +1640,23 @@
         <w:spacing w:line="240" w:lineRule="auto"/>
       </w:pPr>
       <w:r>
-        <w:t>●      Deployed the app on a new server with nginx/uWSGI and decommissioned a legacy app</w:t>
+        <w:t xml:space="preserve">●      Deployed the app on a new server with </w:t>
+      </w:r>
+      <w:proofErr w:type="spellStart"/>
+      <w:r>
+        <w:t>nginx</w:t>
+      </w:r>
+      <w:proofErr w:type="spellEnd"/>
+      <w:r>
+        <w:t>/</w:t>
+      </w:r>
+      <w:proofErr w:type="spellStart"/>
+      <w:r>
+        <w:t>uWSGI</w:t>
+      </w:r>
+      <w:proofErr w:type="spellEnd"/>
+      <w:r>
+        <w:t xml:space="preserve"> and decommissioned a legacy app</w:t>
       </w:r>
     </w:p>
     <w:p>
@@ -1485,56 +1688,107 @@
         <w:spacing w:line="240" w:lineRule="auto"/>
       </w:pPr>
       <w:r>
-        <w:t>●      Created CloudFormation single instance stack for the app</w:t>
-      </w:r>
-    </w:p>
-    <w:p>
-      <w:pPr>
-        <w:widowControl w:val="0"/>
-        <w:pBdr>
-          <w:top w:val="nil"/>
-          <w:left w:val="nil"/>
-          <w:bottom w:val="nil"/>
-          <w:right w:val="nil"/>
-          <w:between w:val="nil"/>
-        </w:pBdr>
-        <w:spacing w:line="240" w:lineRule="auto"/>
-      </w:pPr>
+        <w:t xml:space="preserve">●      Created </w:t>
+      </w:r>
+      <w:proofErr w:type="spellStart"/>
+      <w:r>
+        <w:t>CloudFormation</w:t>
+      </w:r>
+      <w:proofErr w:type="spellEnd"/>
+      <w:r>
+        <w:t xml:space="preserve"> single instance stack for the app</w:t>
+      </w:r>
+    </w:p>
+    <w:p>
+      <w:pPr>
+        <w:widowControl w:val="0"/>
+        <w:pBdr>
+          <w:top w:val="nil"/>
+          <w:left w:val="nil"/>
+          <w:bottom w:val="nil"/>
+          <w:right w:val="nil"/>
+          <w:between w:val="nil"/>
+        </w:pBdr>
+        <w:spacing w:line="240" w:lineRule="auto"/>
+      </w:pPr>
+      <w:r>
+        <w:t xml:space="preserve">●      Re-wrote app, created a new brand for the app, created the app to be frontend centric in </w:t>
+      </w:r>
       <w:r>
         <w:lastRenderedPageBreak/>
-        <w:t>●      Re-wrote app, created a new brand for the app, created the app to be frontend centric in React, Redux, Redux-Form, WebPack and using Python Django Rest Framework as the backend API and NPM/Node.js; MEAN Stack</w:t>
-      </w:r>
-    </w:p>
-    <w:p>
-      <w:pPr>
-        <w:widowControl w:val="0"/>
-        <w:pBdr>
-          <w:top w:val="nil"/>
-          <w:left w:val="nil"/>
-          <w:bottom w:val="nil"/>
-          <w:right w:val="nil"/>
-          <w:between w:val="nil"/>
-        </w:pBdr>
-        <w:spacing w:line="240" w:lineRule="auto"/>
-      </w:pPr>
-      <w:r>
-        <w:t>●      Created a multi-tiered CloudFormation stack</w:t>
-      </w:r>
-    </w:p>
-    <w:p>
-      <w:pPr>
-        <w:widowControl w:val="0"/>
-        <w:pBdr>
-          <w:top w:val="nil"/>
-          <w:left w:val="nil"/>
-          <w:bottom w:val="nil"/>
-          <w:right w:val="nil"/>
-          <w:between w:val="nil"/>
-        </w:pBdr>
-        <w:spacing w:line="240" w:lineRule="auto"/>
-      </w:pPr>
-      <w:r>
-        <w:t>●      Applied Hashicorp app delivery suite of tools to deploy and devt process; otto, nomad, consul, terraform, vault, serf, packer</w:t>
+        <w:t xml:space="preserve">React, Redux, Redux-Form, </w:t>
+      </w:r>
+      <w:proofErr w:type="spellStart"/>
+      <w:r>
+        <w:t>WebPack</w:t>
+      </w:r>
+      <w:proofErr w:type="spellEnd"/>
+      <w:r>
+        <w:t xml:space="preserve"> and using Python Django Rest Framework as the backend API and NPM/Node.js; MEAN Stack</w:t>
+      </w:r>
+    </w:p>
+    <w:p>
+      <w:pPr>
+        <w:widowControl w:val="0"/>
+        <w:pBdr>
+          <w:top w:val="nil"/>
+          <w:left w:val="nil"/>
+          <w:bottom w:val="nil"/>
+          <w:right w:val="nil"/>
+          <w:between w:val="nil"/>
+        </w:pBdr>
+        <w:spacing w:line="240" w:lineRule="auto"/>
+      </w:pPr>
+      <w:r>
+        <w:t xml:space="preserve">●      Created a multi-tiered </w:t>
+      </w:r>
+      <w:proofErr w:type="spellStart"/>
+      <w:r>
+        <w:t>CloudFormation</w:t>
+      </w:r>
+      <w:proofErr w:type="spellEnd"/>
+      <w:r>
+        <w:t xml:space="preserve"> stack</w:t>
+      </w:r>
+    </w:p>
+    <w:p>
+      <w:pPr>
+        <w:widowControl w:val="0"/>
+        <w:pBdr>
+          <w:top w:val="nil"/>
+          <w:left w:val="nil"/>
+          <w:bottom w:val="nil"/>
+          <w:right w:val="nil"/>
+          <w:between w:val="nil"/>
+        </w:pBdr>
+        <w:spacing w:line="240" w:lineRule="auto"/>
+      </w:pPr>
+      <w:r>
+        <w:t xml:space="preserve">●      Applied </w:t>
+      </w:r>
+      <w:proofErr w:type="spellStart"/>
+      <w:r>
+        <w:t>Hashicorp</w:t>
+      </w:r>
+      <w:proofErr w:type="spellEnd"/>
+      <w:r>
+        <w:t xml:space="preserve"> app delivery suite of tools to deploy and </w:t>
+      </w:r>
+      <w:proofErr w:type="spellStart"/>
+      <w:r>
+        <w:t>devt</w:t>
+      </w:r>
+      <w:proofErr w:type="spellEnd"/>
+      <w:r>
+        <w:t xml:space="preserve"> process; </w:t>
+      </w:r>
+      <w:proofErr w:type="spellStart"/>
+      <w:r>
+        <w:t>otto</w:t>
+      </w:r>
+      <w:proofErr w:type="spellEnd"/>
+      <w:r>
+        <w:t>, nomad, consul, terraform, vault, serf, packer</w:t>
       </w:r>
     </w:p>
     <w:p>
@@ -1602,12 +1856,6 @@
         </w:rPr>
         <w:t xml:space="preserve"> Remote</w:t>
       </w:r>
-      <w:r>
-        <w:rPr>
-          <w:b/>
-        </w:rPr>
-        <w:t xml:space="preserve"> $95/hr</w:t>
-      </w:r>
     </w:p>
     <w:p>
       <w:pPr>
@@ -1626,7 +1874,15 @@
       </w:r>
       <w:r>
         <w:tab/>
-        <w:t>Build an app for Cisco Systems, Inc with Tornado and jQuery, NPM/Node.js, Bower</w:t>
+        <w:t xml:space="preserve">Build an app for Cisco Systems, </w:t>
+      </w:r>
+      <w:proofErr w:type="spellStart"/>
+      <w:r>
+        <w:t>Inc</w:t>
+      </w:r>
+      <w:proofErr w:type="spellEnd"/>
+      <w:r>
+        <w:t xml:space="preserve"> with Tornado and jQuery, NPM/Node.js, Bower</w:t>
       </w:r>
     </w:p>
     <w:p>
@@ -1686,7 +1942,15 @@
       </w:r>
       <w:r>
         <w:tab/>
-        <w:t>Created a deployment process with docker, shell scripts and make</w:t>
+        <w:t xml:space="preserve">Created a deployment process with </w:t>
+      </w:r>
+      <w:proofErr w:type="spellStart"/>
+      <w:r>
+        <w:t>docker</w:t>
+      </w:r>
+      <w:proofErr w:type="spellEnd"/>
+      <w:r>
+        <w:t>, shell scripts and make</w:t>
       </w:r>
     </w:p>
     <w:p>
@@ -1706,7 +1970,15 @@
       </w:r>
       <w:r>
         <w:tab/>
-        <w:t>Created a development environment with vagrant that re-uses the docker shell scripts</w:t>
+        <w:t xml:space="preserve">Created a development environment with vagrant that re-uses the </w:t>
+      </w:r>
+      <w:proofErr w:type="spellStart"/>
+      <w:r>
+        <w:t>docker</w:t>
+      </w:r>
+      <w:proofErr w:type="spellEnd"/>
+      <w:r>
+        <w:t xml:space="preserve"> shell scripts</w:t>
       </w:r>
     </w:p>
     <w:p>
@@ -1786,7 +2058,23 @@
       </w:r>
       <w:r>
         <w:tab/>
-        <w:t>Created a import/export system so admins can transition to other docker containers much easier and so to have a way to back things up in the system</w:t>
+        <w:t xml:space="preserve">Created </w:t>
+      </w:r>
+      <w:proofErr w:type="spellStart"/>
+      <w:r>
+        <w:t>a</w:t>
+      </w:r>
+      <w:proofErr w:type="spellEnd"/>
+      <w:r>
+        <w:t xml:space="preserve"> import/export system so admins can transition to other </w:t>
+      </w:r>
+      <w:proofErr w:type="spellStart"/>
+      <w:r>
+        <w:t>docker</w:t>
+      </w:r>
+      <w:proofErr w:type="spellEnd"/>
+      <w:r>
+        <w:t xml:space="preserve"> containers much easier and so to have a way to back things up in the system</w:t>
       </w:r>
     </w:p>
     <w:p>
@@ -1852,12 +2140,6 @@
         </w:rPr>
         <w:t>Added Value - Sept. 2015 - Oct. 2015 - Sr. Lead Architect</w:t>
       </w:r>
-      <w:r>
-        <w:rPr>
-          <w:b/>
-        </w:rPr>
-        <w:t xml:space="preserve"> $85/hr</w:t>
-      </w:r>
     </w:p>
     <w:p>
       <w:pPr>
@@ -1916,7 +2198,23 @@
       </w:r>
       <w:r>
         <w:tab/>
-        <w:t>Created a Centos Vagrant Dev Env with reusable install/config scripts for use in Docker for production deployment in Linux containers</w:t>
+        <w:t xml:space="preserve">Created a Centos Vagrant Dev </w:t>
+      </w:r>
+      <w:proofErr w:type="spellStart"/>
+      <w:r>
+        <w:t>Env</w:t>
+      </w:r>
+      <w:proofErr w:type="spellEnd"/>
+      <w:r>
+        <w:t xml:space="preserve"> with reusable install/</w:t>
+      </w:r>
+      <w:proofErr w:type="spellStart"/>
+      <w:r>
+        <w:t>config</w:t>
+      </w:r>
+      <w:proofErr w:type="spellEnd"/>
+      <w:r>
+        <w:t xml:space="preserve"> scripts for use in Docker for production deployment in Linux containers</w:t>
       </w:r>
     </w:p>
     <w:p>
@@ -1936,7 +2234,39 @@
       </w:r>
       <w:r>
         <w:tab/>
-        <w:t>Created install scripts that installs and configures CentOS packages, Nginx, PHP, Python, Node.js, MySQL, MongoDB, Java, RabbitMQ, ElasticSearch, Redis, Memcached, and PHP Extensions; MEAN Stack</w:t>
+        <w:t xml:space="preserve">Created install scripts that installs and configures CentOS packages, Nginx, PHP, Python, Node.js, MySQL, MongoDB, Java, </w:t>
+      </w:r>
+      <w:proofErr w:type="spellStart"/>
+      <w:r>
+        <w:t>RabbitMQ</w:t>
+      </w:r>
+      <w:proofErr w:type="spellEnd"/>
+      <w:r>
+        <w:t xml:space="preserve">, </w:t>
+      </w:r>
+      <w:proofErr w:type="spellStart"/>
+      <w:r>
+        <w:t>ElasticSearch</w:t>
+      </w:r>
+      <w:proofErr w:type="spellEnd"/>
+      <w:r>
+        <w:t xml:space="preserve">, </w:t>
+      </w:r>
+      <w:proofErr w:type="spellStart"/>
+      <w:r>
+        <w:t>Redis</w:t>
+      </w:r>
+      <w:proofErr w:type="spellEnd"/>
+      <w:r>
+        <w:t xml:space="preserve">, </w:t>
+      </w:r>
+      <w:proofErr w:type="spellStart"/>
+      <w:r>
+        <w:t>Memcached</w:t>
+      </w:r>
+      <w:proofErr w:type="spellEnd"/>
+      <w:r>
+        <w:t>, and PHP Extensions; MEAN Stack</w:t>
       </w:r>
     </w:p>
     <w:p>
@@ -1976,7 +2306,15 @@
       </w:r>
       <w:r>
         <w:tab/>
-        <w:t>Identified a problem with stored email addresses in database and found a solution for validation of domain name typos by using npm legit package to use in node.js backend</w:t>
+        <w:t xml:space="preserve">Identified a problem with stored email addresses in database and found a solution for validation of domain name typos by using </w:t>
+      </w:r>
+      <w:proofErr w:type="spellStart"/>
+      <w:r>
+        <w:t>npm</w:t>
+      </w:r>
+      <w:proofErr w:type="spellEnd"/>
+      <w:r>
+        <w:t xml:space="preserve"> legit package to use in node.js backend</w:t>
       </w:r>
     </w:p>
     <w:p>
@@ -2096,7 +2434,15 @@
       </w:r>
       <w:r>
         <w:tab/>
-        <w:t>Implemented code written in bash, created server installation and configuration files, JavaScript(Node.js), Jade(Zurb Foundation), Ruby(Vagrant), PHP and Python Tornado</w:t>
+        <w:t>Implemented code written in bash, created server installation and configuration files, JavaScript(Node.js), Jade(</w:t>
+      </w:r>
+      <w:proofErr w:type="spellStart"/>
+      <w:r>
+        <w:t>Zurb</w:t>
+      </w:r>
+      <w:proofErr w:type="spellEnd"/>
+      <w:r>
+        <w:t xml:space="preserve"> Foundation), Ruby(Vagrant), PHP and Python Tornado</w:t>
       </w:r>
     </w:p>
     <w:p>
@@ -2130,11 +2476,19 @@
           <w:b/>
         </w:rPr>
       </w:pPr>
-      <w:r>
-        <w:rPr>
-          <w:b/>
-        </w:rPr>
-        <w:t xml:space="preserve">Buzzanza - Feb. 2015 - Feb. 2015 - Frontend Developer </w:t>
+      <w:proofErr w:type="spellStart"/>
+      <w:r>
+        <w:rPr>
+          <w:b/>
+        </w:rPr>
+        <w:t>Buzzanza</w:t>
+      </w:r>
+      <w:proofErr w:type="spellEnd"/>
+      <w:r>
+        <w:rPr>
+          <w:b/>
+        </w:rPr>
+        <w:t xml:space="preserve"> - Feb. 2015 - Feb. 2015 - Frontend Developer </w:t>
       </w:r>
       <w:r>
         <w:rPr>
@@ -2148,12 +2502,6 @@
         </w:rPr>
         <w:t xml:space="preserve"> Remote</w:t>
       </w:r>
-      <w:r>
-        <w:rPr>
-          <w:b/>
-        </w:rPr>
-        <w:t xml:space="preserve"> $80/hr</w:t>
-      </w:r>
     </w:p>
     <w:p>
       <w:pPr>
@@ -2200,23 +2548,23 @@
         <w:spacing w:line="240" w:lineRule="auto"/>
       </w:pPr>
       <w:r>
+        <w:t>●      jQuery/JavaScript, Bower, NPM/Node.js, Mustache, Twitter Bootstrap, Bower</w:t>
+      </w:r>
+    </w:p>
+    <w:p>
+      <w:pPr>
+        <w:widowControl w:val="0"/>
+        <w:pBdr>
+          <w:top w:val="nil"/>
+          <w:left w:val="nil"/>
+          <w:bottom w:val="nil"/>
+          <w:right w:val="nil"/>
+          <w:between w:val="nil"/>
+        </w:pBdr>
+        <w:spacing w:line="240" w:lineRule="auto"/>
+      </w:pPr>
+      <w:r>
         <w:lastRenderedPageBreak/>
-        <w:t>●      jQuery/JavaScript, Bower, NPM/Node.js, Mustache, Twitter Bootstrap, Bower</w:t>
-      </w:r>
-    </w:p>
-    <w:p>
-      <w:pPr>
-        <w:widowControl w:val="0"/>
-        <w:pBdr>
-          <w:top w:val="nil"/>
-          <w:left w:val="nil"/>
-          <w:bottom w:val="nil"/>
-          <w:right w:val="nil"/>
-          <w:between w:val="nil"/>
-        </w:pBdr>
-        <w:spacing w:line="240" w:lineRule="auto"/>
-      </w:pPr>
-      <w:r>
         <w:t>●      Made web pages responsive</w:t>
       </w:r>
     </w:p>
@@ -2265,7 +2613,15 @@
         <w:spacing w:line="240" w:lineRule="auto"/>
       </w:pPr>
       <w:r>
-        <w:t>●      Assisted in server setup with git and adding endpoints to the API</w:t>
+        <w:t xml:space="preserve">●      Assisted in server setup with </w:t>
+      </w:r>
+      <w:proofErr w:type="spellStart"/>
+      <w:r>
+        <w:t>git</w:t>
+      </w:r>
+      <w:proofErr w:type="spellEnd"/>
+      <w:r>
+        <w:t xml:space="preserve"> and adding endpoints to the API</w:t>
       </w:r>
     </w:p>
     <w:p>
@@ -2311,12 +2667,6 @@
         </w:rPr>
         <w:t>Kaplan International - Dec. 2014 - Jan. 2015 - PHP Developer</w:t>
       </w:r>
-      <w:r>
-        <w:rPr>
-          <w:b/>
-        </w:rPr>
-        <w:t xml:space="preserve"> $85/hr</w:t>
-      </w:r>
     </w:p>
     <w:p>
       <w:pPr>
@@ -2335,7 +2685,14 @@
       </w:r>
       <w:r>
         <w:tab/>
-        <w:t>Laravel 4.2 application, API development</w:t>
+      </w:r>
+      <w:proofErr w:type="spellStart"/>
+      <w:r>
+        <w:t>Laravel</w:t>
+      </w:r>
+      <w:proofErr w:type="spellEnd"/>
+      <w:r>
+        <w:t xml:space="preserve"> 4.2 application, API development</w:t>
       </w:r>
     </w:p>
     <w:p>
@@ -2375,7 +2732,23 @@
       </w:r>
       <w:r>
         <w:tab/>
-        <w:t>Recommended Codeship, PostgreSQL, Laravel-FlySystem, Closure Table pattern  and some other backend libraries and patterns</w:t>
+        <w:t xml:space="preserve">Recommended </w:t>
+      </w:r>
+      <w:proofErr w:type="spellStart"/>
+      <w:r>
+        <w:t>Codeship</w:t>
+      </w:r>
+      <w:proofErr w:type="spellEnd"/>
+      <w:r>
+        <w:t xml:space="preserve">, PostgreSQL, </w:t>
+      </w:r>
+      <w:proofErr w:type="spellStart"/>
+      <w:r>
+        <w:t>Laravel-FlySystem</w:t>
+      </w:r>
+      <w:proofErr w:type="spellEnd"/>
+      <w:r>
+        <w:t>, Closure Table pattern  and some other backend libraries and patterns</w:t>
       </w:r>
     </w:p>
     <w:p>
@@ -2395,8 +2768,21 @@
       </w:r>
       <w:r>
         <w:tab/>
-        <w:t>Wrote Automated tests with PHPUnit and Codeception</w:t>
-      </w:r>
+        <w:t xml:space="preserve">Wrote Automated tests with </w:t>
+      </w:r>
+      <w:proofErr w:type="spellStart"/>
+      <w:r>
+        <w:t>PHPUnit</w:t>
+      </w:r>
+      <w:proofErr w:type="spellEnd"/>
+      <w:r>
+        <w:t xml:space="preserve"> and </w:t>
+      </w:r>
+      <w:proofErr w:type="spellStart"/>
+      <w:r>
+        <w:t>Codeception</w:t>
+      </w:r>
+      <w:proofErr w:type="spellEnd"/>
     </w:p>
     <w:p>
       <w:pPr>
@@ -2415,8 +2801,13 @@
       </w:r>
       <w:r>
         <w:tab/>
-        <w:t>Tested components for the API conforming to RAML spec and configured codeship</w:t>
-      </w:r>
+        <w:t xml:space="preserve">Tested components for the API conforming to RAML spec and configured </w:t>
+      </w:r>
+      <w:proofErr w:type="spellStart"/>
+      <w:r>
+        <w:t>codeship</w:t>
+      </w:r>
+      <w:proofErr w:type="spellEnd"/>
     </w:p>
     <w:p>
       <w:pPr>
@@ -2435,7 +2826,15 @@
       </w:r>
       <w:r>
         <w:tab/>
-        <w:t>Used Jira, Bitbucket and Confluence, participated in daily scrum meetings</w:t>
+        <w:t xml:space="preserve">Used Jira, </w:t>
+      </w:r>
+      <w:proofErr w:type="spellStart"/>
+      <w:r>
+        <w:t>Bitbucket</w:t>
+      </w:r>
+      <w:proofErr w:type="spellEnd"/>
+      <w:r>
+        <w:t xml:space="preserve"> and Confluence, participated in daily scrum meetings</w:t>
       </w:r>
     </w:p>
     <w:p>
@@ -2469,11 +2868,19 @@
           <w:b/>
         </w:rPr>
       </w:pPr>
-      <w:r>
-        <w:rPr>
-          <w:b/>
-        </w:rPr>
-        <w:t xml:space="preserve">Non Compete World LLC - Jan. 2014 - Oct. 2014 - Full-Stack Developer </w:t>
+      <w:proofErr w:type="spellStart"/>
+      <w:r>
+        <w:rPr>
+          <w:b/>
+        </w:rPr>
+        <w:t>Non Compete</w:t>
+      </w:r>
+      <w:proofErr w:type="spellEnd"/>
+      <w:r>
+        <w:rPr>
+          <w:b/>
+        </w:rPr>
+        <w:t xml:space="preserve"> World LLC - Jan. 2014 - Oct. 2014 - Full-Stack Developer </w:t>
       </w:r>
       <w:r>
         <w:rPr>
@@ -2486,12 +2893,6 @@
           <w:b/>
         </w:rPr>
         <w:t xml:space="preserve"> CTO</w:t>
-      </w:r>
-      <w:r>
-        <w:rPr>
-          <w:b/>
-        </w:rPr>
-        <w:t xml:space="preserve"> $70/hr</w:t>
       </w:r>
     </w:p>
     <w:p>
@@ -2531,7 +2932,15 @@
       </w:r>
       <w:r>
         <w:tab/>
-        <w:t>Lead development of Valuerz application</w:t>
+        <w:t xml:space="preserve">Lead development of </w:t>
+      </w:r>
+      <w:proofErr w:type="spellStart"/>
+      <w:r>
+        <w:t>Valuerz</w:t>
+      </w:r>
+      <w:proofErr w:type="spellEnd"/>
+      <w:r>
+        <w:t xml:space="preserve"> application</w:t>
       </w:r>
     </w:p>
     <w:p>
@@ -2651,7 +3060,23 @@
       </w:r>
       <w:r>
         <w:tab/>
-        <w:t>Deployed Scrapy Selenium spiders, Spider API, Product API, Spider Management Interface and mobile app, Dockerized some of the backend services</w:t>
+        <w:t xml:space="preserve">Deployed </w:t>
+      </w:r>
+      <w:proofErr w:type="spellStart"/>
+      <w:r>
+        <w:t>Scrapy</w:t>
+      </w:r>
+      <w:proofErr w:type="spellEnd"/>
+      <w:r>
+        <w:t xml:space="preserve"> Selenium spiders, Spider API, Product API, Spider Management Interface and mobile app, </w:t>
+      </w:r>
+      <w:proofErr w:type="spellStart"/>
+      <w:r>
+        <w:t>Dockerized</w:t>
+      </w:r>
+      <w:proofErr w:type="spellEnd"/>
+      <w:r>
+        <w:t xml:space="preserve"> some of the backend services</w:t>
       </w:r>
       <w:r>
         <w:t>, configured API with apigee.com for security reasons to protect the mobile API endpoints</w:t>
@@ -2714,7 +3139,15 @@
       </w:r>
       <w:r>
         <w:tab/>
-        <w:t>Trigger.IO, Ionic Framework, Angular.JS, Python Flask, Tornado, NPM/Node.js, RabbitMQ, Celery, Postgres/plv8; MEAN Stack</w:t>
+        <w:t xml:space="preserve">Trigger.IO, Ionic Framework, Angular.JS, Python Flask, Tornado, NPM/Node.js, </w:t>
+      </w:r>
+      <w:proofErr w:type="spellStart"/>
+      <w:r>
+        <w:t>RabbitMQ</w:t>
+      </w:r>
+      <w:proofErr w:type="spellEnd"/>
+      <w:r>
+        <w:t>, Celery, Postgres/plv8; MEAN Stack</w:t>
       </w:r>
     </w:p>
     <w:p>
@@ -2734,7 +3167,30 @@
       </w:r>
       <w:r>
         <w:tab/>
-        <w:t>Dockerized application components and moved app from ubuntu to coreos servers</w:t>
+      </w:r>
+      <w:proofErr w:type="spellStart"/>
+      <w:r>
+        <w:t>Dockerized</w:t>
+      </w:r>
+      <w:proofErr w:type="spellEnd"/>
+      <w:r>
+        <w:t xml:space="preserve"> application components and moved app from </w:t>
+      </w:r>
+      <w:proofErr w:type="spellStart"/>
+      <w:r>
+        <w:t>ubuntu</w:t>
+      </w:r>
+      <w:proofErr w:type="spellEnd"/>
+      <w:r>
+        <w:t xml:space="preserve"> to </w:t>
+      </w:r>
+      <w:proofErr w:type="spellStart"/>
+      <w:r>
+        <w:t>coreos</w:t>
+      </w:r>
+      <w:proofErr w:type="spellEnd"/>
+      <w:r>
+        <w:t xml:space="preserve"> servers</w:t>
       </w:r>
     </w:p>
     <w:p>
@@ -2774,7 +3230,15 @@
       </w:r>
       <w:r>
         <w:tab/>
-        <w:t>Installed, configured Docker Web Interface written in Golang, made minor code changes</w:t>
+        <w:t xml:space="preserve">Installed, configured Docker Web Interface written in </w:t>
+      </w:r>
+      <w:proofErr w:type="spellStart"/>
+      <w:r>
+        <w:t>Golang</w:t>
+      </w:r>
+      <w:proofErr w:type="spellEnd"/>
+      <w:r>
+        <w:t>, made minor code changes</w:t>
       </w:r>
     </w:p>
     <w:p>
@@ -2814,17 +3278,19 @@
           <w:b/>
         </w:rPr>
       </w:pPr>
-      <w:r>
-        <w:rPr>
-          <w:b/>
-        </w:rPr>
-        <w:t>Needly, Inc. - Oct. 2013 - Dec. 2013 - PHP Developer</w:t>
-      </w:r>
-      <w:r>
-        <w:rPr>
-          <w:b/>
-        </w:rPr>
-        <w:t xml:space="preserve"> $70/hr</w:t>
+      <w:proofErr w:type="spellStart"/>
+      <w:r>
+        <w:rPr>
+          <w:b/>
+        </w:rPr>
+        <w:t>Needly</w:t>
+      </w:r>
+      <w:proofErr w:type="spellEnd"/>
+      <w:r>
+        <w:rPr>
+          <w:b/>
+        </w:rPr>
+        <w:t>, Inc. - Oct. 2013 - Dec. 2013 - PHP Developer</w:t>
       </w:r>
     </w:p>
     <w:p>
@@ -2908,28 +3374,42 @@
         <w:rPr>
           <w:highlight w:val="white"/>
         </w:rPr>
-        <w:t>Improved QA by introducing new tools(BrowserStack) and processes, configured team dev environments, setup Vagrant and Chef cookbooks</w:t>
-      </w:r>
-    </w:p>
-    <w:p>
-      <w:pPr>
-        <w:widowControl w:val="0"/>
-        <w:pBdr>
-          <w:top w:val="nil"/>
-          <w:left w:val="nil"/>
-          <w:bottom w:val="nil"/>
-          <w:right w:val="nil"/>
-          <w:between w:val="nil"/>
-        </w:pBdr>
-        <w:spacing w:line="240" w:lineRule="auto"/>
+        <w:t>Improved QA by introducing new tools(</w:t>
+      </w:r>
+      <w:proofErr w:type="spellStart"/>
+      <w:r>
         <w:rPr>
           <w:highlight w:val="white"/>
         </w:rPr>
-      </w:pPr>
+        <w:t>BrowserStack</w:t>
+      </w:r>
+      <w:proofErr w:type="spellEnd"/>
       <w:r>
         <w:rPr>
           <w:highlight w:val="white"/>
         </w:rPr>
+        <w:t>) and processes, configured team dev environments, setup Vagrant and Chef cookbooks</w:t>
+      </w:r>
+    </w:p>
+    <w:p>
+      <w:pPr>
+        <w:widowControl w:val="0"/>
+        <w:pBdr>
+          <w:top w:val="nil"/>
+          <w:left w:val="nil"/>
+          <w:bottom w:val="nil"/>
+          <w:right w:val="nil"/>
+          <w:between w:val="nil"/>
+        </w:pBdr>
+        <w:spacing w:line="240" w:lineRule="auto"/>
+        <w:rPr>
+          <w:highlight w:val="white"/>
+        </w:rPr>
+      </w:pPr>
+      <w:r>
+        <w:rPr>
+          <w:highlight w:val="white"/>
+        </w:rPr>
         <w:t>●      Pioneered and educated team on using NPM/Node.js, Twitter Bootstrap and Bower for the project, launched the project with these recommendations; MEAN Stack</w:t>
       </w:r>
     </w:p>
@@ -2986,28 +3466,56 @@
         <w:rPr>
           <w:highlight w:val="white"/>
         </w:rPr>
-        <w:t>AWS, SES, LAMP/LNMP, MySQL/PostgreSQL, Redis, Memcached, HTML5, CSS3, Responsive, JavaScript, REST, API, Security</w:t>
-      </w:r>
-    </w:p>
-    <w:p>
-      <w:pPr>
-        <w:widowControl w:val="0"/>
-        <w:pBdr>
-          <w:top w:val="nil"/>
-          <w:left w:val="nil"/>
-          <w:bottom w:val="nil"/>
-          <w:right w:val="nil"/>
-          <w:between w:val="nil"/>
-        </w:pBdr>
-        <w:spacing w:line="240" w:lineRule="auto"/>
+        <w:t xml:space="preserve">AWS, SES, LAMP/LNMP, MySQL/PostgreSQL, </w:t>
+      </w:r>
+      <w:proofErr w:type="spellStart"/>
+      <w:r>
         <w:rPr>
           <w:highlight w:val="white"/>
         </w:rPr>
-      </w:pPr>
+        <w:t>Redis</w:t>
+      </w:r>
+      <w:proofErr w:type="spellEnd"/>
       <w:r>
         <w:rPr>
           <w:highlight w:val="white"/>
         </w:rPr>
+        <w:t xml:space="preserve">, </w:t>
+      </w:r>
+      <w:proofErr w:type="spellStart"/>
+      <w:r>
+        <w:rPr>
+          <w:highlight w:val="white"/>
+        </w:rPr>
+        <w:t>Memcached</w:t>
+      </w:r>
+      <w:proofErr w:type="spellEnd"/>
+      <w:r>
+        <w:rPr>
+          <w:highlight w:val="white"/>
+        </w:rPr>
+        <w:t>, HTML5, CSS3, Responsive, JavaScript, REST, API, Security</w:t>
+      </w:r>
+    </w:p>
+    <w:p>
+      <w:pPr>
+        <w:widowControl w:val="0"/>
+        <w:pBdr>
+          <w:top w:val="nil"/>
+          <w:left w:val="nil"/>
+          <w:bottom w:val="nil"/>
+          <w:right w:val="nil"/>
+          <w:between w:val="nil"/>
+        </w:pBdr>
+        <w:spacing w:line="240" w:lineRule="auto"/>
+        <w:rPr>
+          <w:highlight w:val="white"/>
+        </w:rPr>
+      </w:pPr>
+      <w:r>
+        <w:rPr>
+          <w:highlight w:val="white"/>
+        </w:rPr>
         <w:t xml:space="preserve"> </w:t>
       </w:r>
     </w:p>
@@ -3026,17 +3534,19 @@
           <w:b/>
         </w:rPr>
       </w:pPr>
-      <w:r>
-        <w:rPr>
-          <w:b/>
-        </w:rPr>
-        <w:t>WebMarkNow - Feb. 2013 - Sept. 2013 - PHP Developer</w:t>
-      </w:r>
-      <w:r>
-        <w:rPr>
-          <w:b/>
-        </w:rPr>
-        <w:t xml:space="preserve"> $60/hr</w:t>
+      <w:proofErr w:type="spellStart"/>
+      <w:r>
+        <w:rPr>
+          <w:b/>
+        </w:rPr>
+        <w:t>WebMarkNow</w:t>
+      </w:r>
+      <w:proofErr w:type="spellEnd"/>
+      <w:r>
+        <w:rPr>
+          <w:b/>
+        </w:rPr>
+        <w:t xml:space="preserve"> - Feb. 2013 - Sept. 2013 - PHP Developer</w:t>
       </w:r>
     </w:p>
     <w:p>
@@ -3068,7 +3578,15 @@
         <w:spacing w:line="240" w:lineRule="auto"/>
       </w:pPr>
       <w:r>
-        <w:t>●      Optimized performance of wordpress site from 19sec. page load to 6sec.</w:t>
+        <w:t xml:space="preserve">●      Optimized performance of </w:t>
+      </w:r>
+      <w:proofErr w:type="spellStart"/>
+      <w:r>
+        <w:t>wordpress</w:t>
+      </w:r>
+      <w:proofErr w:type="spellEnd"/>
+      <w:r>
+        <w:t xml:space="preserve"> site from 19sec. page load to 6sec.</w:t>
       </w:r>
     </w:p>
     <w:p>
@@ -3100,23 +3618,31 @@
         <w:spacing w:line="240" w:lineRule="auto"/>
       </w:pPr>
       <w:r>
+        <w:t xml:space="preserve">●      Fixed bugs in </w:t>
+      </w:r>
+      <w:proofErr w:type="spellStart"/>
+      <w:r>
+        <w:t>magento</w:t>
+      </w:r>
+      <w:proofErr w:type="spellEnd"/>
+      <w:r>
+        <w:t xml:space="preserve"> shop and sliced PSD and implemented design for order page</w:t>
+      </w:r>
+    </w:p>
+    <w:p>
+      <w:pPr>
+        <w:widowControl w:val="0"/>
+        <w:pBdr>
+          <w:top w:val="nil"/>
+          <w:left w:val="nil"/>
+          <w:bottom w:val="nil"/>
+          <w:right w:val="nil"/>
+          <w:between w:val="nil"/>
+        </w:pBdr>
+        <w:spacing w:line="240" w:lineRule="auto"/>
+      </w:pPr>
+      <w:r>
         <w:lastRenderedPageBreak/>
-        <w:t>●      Fixed bugs in magento shop and sliced PSD and implemented design for order page</w:t>
-      </w:r>
-    </w:p>
-    <w:p>
-      <w:pPr>
-        <w:widowControl w:val="0"/>
-        <w:pBdr>
-          <w:top w:val="nil"/>
-          <w:left w:val="nil"/>
-          <w:bottom w:val="nil"/>
-          <w:right w:val="nil"/>
-          <w:between w:val="nil"/>
-        </w:pBdr>
-        <w:spacing w:line="240" w:lineRule="auto"/>
-      </w:pPr>
-      <w:r>
         <w:t>●      Created boostmood.com CQRS secure shop, deployed live, supported and maintained multisite setup added features and captcha protection</w:t>
       </w:r>
     </w:p>
@@ -3133,7 +3659,15 @@
         <w:spacing w:line="240" w:lineRule="auto"/>
       </w:pPr>
       <w:r>
-        <w:t>●      EC2, SES, RDS, CQRS, Laravel, jQuery</w:t>
+        <w:t xml:space="preserve">●      EC2, SES, RDS, CQRS, </w:t>
+      </w:r>
+      <w:proofErr w:type="spellStart"/>
+      <w:r>
+        <w:t>Laravel</w:t>
+      </w:r>
+      <w:proofErr w:type="spellEnd"/>
+      <w:r>
+        <w:t>, jQuery</w:t>
       </w:r>
     </w:p>
     <w:p>
@@ -3201,59 +3735,93 @@
         </w:rPr>
         <w:t>Calisto Labs, LLC - May. 2012 - Aug. 2012 - PHP Developer</w:t>
       </w:r>
-      <w:r>
-        <w:rPr>
-          <w:b/>
-        </w:rPr>
-        <w:t xml:space="preserve"> $55/hr</w:t>
-      </w:r>
-    </w:p>
-    <w:p>
-      <w:pPr>
-        <w:widowControl w:val="0"/>
-        <w:pBdr>
-          <w:top w:val="nil"/>
-          <w:left w:val="nil"/>
-          <w:bottom w:val="nil"/>
-          <w:right w:val="nil"/>
-          <w:between w:val="nil"/>
-        </w:pBdr>
-        <w:spacing w:line="240" w:lineRule="auto"/>
-      </w:pPr>
-      <w:r>
-        <w:t>●      Extend frontend and cms backend of Rolestar.com to have music and artists</w:t>
-      </w:r>
-    </w:p>
-    <w:p>
-      <w:pPr>
-        <w:widowControl w:val="0"/>
-        <w:pBdr>
-          <w:top w:val="nil"/>
-          <w:left w:val="nil"/>
-          <w:bottom w:val="nil"/>
-          <w:right w:val="nil"/>
-          <w:between w:val="nil"/>
-        </w:pBdr>
-        <w:spacing w:line="240" w:lineRule="auto"/>
-      </w:pPr>
-      <w:r>
-        <w:t>●      Cloudant Couchdb Databases, Lucene Indexing</w:t>
-      </w:r>
-    </w:p>
-    <w:p>
-      <w:pPr>
-        <w:widowControl w:val="0"/>
-        <w:pBdr>
-          <w:top w:val="nil"/>
-          <w:left w:val="nil"/>
-          <w:bottom w:val="nil"/>
-          <w:right w:val="nil"/>
-          <w:between w:val="nil"/>
-        </w:pBdr>
-        <w:spacing w:line="240" w:lineRule="auto"/>
-      </w:pPr>
-      <w:r>
-        <w:t>●      People directory feature backend(couchdb driver, controllers, extend CQRS view_reader)</w:t>
+    </w:p>
+    <w:p>
+      <w:pPr>
+        <w:widowControl w:val="0"/>
+        <w:pBdr>
+          <w:top w:val="nil"/>
+          <w:left w:val="nil"/>
+          <w:bottom w:val="nil"/>
+          <w:right w:val="nil"/>
+          <w:between w:val="nil"/>
+        </w:pBdr>
+        <w:spacing w:line="240" w:lineRule="auto"/>
+      </w:pPr>
+      <w:r>
+        <w:t xml:space="preserve">●      Extend frontend and </w:t>
+      </w:r>
+      <w:proofErr w:type="spellStart"/>
+      <w:r>
+        <w:t>cms</w:t>
+      </w:r>
+      <w:proofErr w:type="spellEnd"/>
+      <w:r>
+        <w:t xml:space="preserve"> backend of Rolestar.com to have music and artists</w:t>
+      </w:r>
+    </w:p>
+    <w:p>
+      <w:pPr>
+        <w:widowControl w:val="0"/>
+        <w:pBdr>
+          <w:top w:val="nil"/>
+          <w:left w:val="nil"/>
+          <w:bottom w:val="nil"/>
+          <w:right w:val="nil"/>
+          <w:between w:val="nil"/>
+        </w:pBdr>
+        <w:spacing w:line="240" w:lineRule="auto"/>
+      </w:pPr>
+      <w:r>
+        <w:t xml:space="preserve">●      </w:t>
+      </w:r>
+      <w:proofErr w:type="spellStart"/>
+      <w:r>
+        <w:t>Cloudant</w:t>
+      </w:r>
+      <w:proofErr w:type="spellEnd"/>
+      <w:r>
+        <w:t xml:space="preserve"> </w:t>
+      </w:r>
+      <w:proofErr w:type="spellStart"/>
+      <w:r>
+        <w:t>Couchdb</w:t>
+      </w:r>
+      <w:proofErr w:type="spellEnd"/>
+      <w:r>
+        <w:t xml:space="preserve"> Databases, Lucene Indexing</w:t>
+      </w:r>
+    </w:p>
+    <w:p>
+      <w:pPr>
+        <w:widowControl w:val="0"/>
+        <w:pBdr>
+          <w:top w:val="nil"/>
+          <w:left w:val="nil"/>
+          <w:bottom w:val="nil"/>
+          <w:right w:val="nil"/>
+          <w:between w:val="nil"/>
+        </w:pBdr>
+        <w:spacing w:line="240" w:lineRule="auto"/>
+      </w:pPr>
+      <w:r>
+        <w:t>●      People directory feature backend(</w:t>
+      </w:r>
+      <w:proofErr w:type="spellStart"/>
+      <w:r>
+        <w:t>couchdb</w:t>
+      </w:r>
+      <w:proofErr w:type="spellEnd"/>
+      <w:r>
+        <w:t xml:space="preserve"> driver, controllers, extend CQRS </w:t>
+      </w:r>
+      <w:proofErr w:type="spellStart"/>
+      <w:r>
+        <w:t>view_reader</w:t>
+      </w:r>
+      <w:proofErr w:type="spellEnd"/>
+      <w:r>
+        <w:t>)</w:t>
       </w:r>
     </w:p>
     <w:p>
@@ -3309,27 +3877,31 @@
         </w:rPr>
         <w:t>Cyber2Media, Inc. - Oct. 2011 to May 2012 - PHP Developer</w:t>
       </w:r>
-      <w:r>
-        <w:rPr>
-          <w:b/>
-        </w:rPr>
-        <w:t xml:space="preserve"> $50/hr</w:t>
-      </w:r>
-    </w:p>
-    <w:p>
-      <w:pPr>
-        <w:widowControl w:val="0"/>
-        <w:pBdr>
-          <w:top w:val="nil"/>
-          <w:left w:val="nil"/>
-          <w:bottom w:val="nil"/>
-          <w:right w:val="nil"/>
-          <w:between w:val="nil"/>
-        </w:pBdr>
-        <w:spacing w:line="240" w:lineRule="auto"/>
-      </w:pPr>
-      <w:r>
-        <w:t>●      Engineered and created llama.com - scalable writer network written in CakePHP, MySQL, jQuery and Twitter Bootstrap, Backbone.js</w:t>
+      <w:bookmarkStart w:id="0" w:name="_GoBack"/>
+      <w:bookmarkEnd w:id="0"/>
+    </w:p>
+    <w:p>
+      <w:pPr>
+        <w:widowControl w:val="0"/>
+        <w:pBdr>
+          <w:top w:val="nil"/>
+          <w:left w:val="nil"/>
+          <w:bottom w:val="nil"/>
+          <w:right w:val="nil"/>
+          <w:between w:val="nil"/>
+        </w:pBdr>
+        <w:spacing w:line="240" w:lineRule="auto"/>
+      </w:pPr>
+      <w:r>
+        <w:t xml:space="preserve">●      Engineered and created llama.com - scalable writer network written in </w:t>
+      </w:r>
+      <w:proofErr w:type="spellStart"/>
+      <w:r>
+        <w:t>CakePHP</w:t>
+      </w:r>
+      <w:proofErr w:type="spellEnd"/>
+      <w:r>
+        <w:t>, MySQL, jQuery and Twitter Bootstrap, Backbone.js</w:t>
       </w:r>
     </w:p>
     <w:p>
@@ -3409,8 +3981,13 @@
         <w:spacing w:line="240" w:lineRule="auto"/>
       </w:pPr>
       <w:r>
-        <w:t>●      Merged designers work into projects in git</w:t>
-      </w:r>
+        <w:t xml:space="preserve">●      Merged designers work into projects in </w:t>
+      </w:r>
+      <w:proofErr w:type="spellStart"/>
+      <w:r>
+        <w:t>git</w:t>
+      </w:r>
+      <w:proofErr w:type="spellEnd"/>
     </w:p>
     <w:p>
       <w:pPr>
@@ -3523,11 +4100,19 @@
           <w:b/>
         </w:rPr>
       </w:pPr>
-      <w:r>
-        <w:rPr>
-          <w:b/>
-        </w:rPr>
-        <w:t>TechSolutions - May 2011 to Oct. 2011 - PHP Developer</w:t>
+      <w:proofErr w:type="spellStart"/>
+      <w:r>
+        <w:rPr>
+          <w:b/>
+        </w:rPr>
+        <w:t>TechSolutions</w:t>
+      </w:r>
+      <w:proofErr w:type="spellEnd"/>
+      <w:r>
+        <w:rPr>
+          <w:b/>
+        </w:rPr>
+        <w:t xml:space="preserve"> - May 2011 to Oct. 2011 - PHP Developer</w:t>
       </w:r>
     </w:p>
     <w:p>
@@ -3559,7 +4144,23 @@
         <w:spacing w:line="240" w:lineRule="auto"/>
       </w:pPr>
       <w:r>
-        <w:t>●      Setup Lamp ubuntu stack host, git, virtualized windows 7 for web design</w:t>
+        <w:t xml:space="preserve">●      Setup Lamp </w:t>
+      </w:r>
+      <w:proofErr w:type="spellStart"/>
+      <w:r>
+        <w:t>ubuntu</w:t>
+      </w:r>
+      <w:proofErr w:type="spellEnd"/>
+      <w:r>
+        <w:t xml:space="preserve"> stack host, </w:t>
+      </w:r>
+      <w:proofErr w:type="spellStart"/>
+      <w:r>
+        <w:t>git</w:t>
+      </w:r>
+      <w:proofErr w:type="spellEnd"/>
+      <w:r>
+        <w:t>, virtualized windows 7 for web design</w:t>
       </w:r>
     </w:p>
     <w:p>
@@ -3623,7 +4224,15 @@
         <w:spacing w:line="240" w:lineRule="auto"/>
       </w:pPr>
       <w:r>
-        <w:t>●      Created Quizzes User Interfaces in javascript/HTML/CSS</w:t>
+        <w:t xml:space="preserve">●      Created Quizzes User Interfaces in </w:t>
+      </w:r>
+      <w:proofErr w:type="spellStart"/>
+      <w:r>
+        <w:t>javascript</w:t>
+      </w:r>
+      <w:proofErr w:type="spellEnd"/>
+      <w:r>
+        <w:t>/HTML/CSS</w:t>
       </w:r>
     </w:p>
     <w:p>
@@ -3687,23 +4296,47 @@
         <w:spacing w:line="240" w:lineRule="auto"/>
       </w:pPr>
       <w:r>
-        <w:t>●      Created CakePHP app that takes input from adobe pdf forms and inserts into MSSQL</w:t>
-      </w:r>
-    </w:p>
-    <w:p>
-      <w:pPr>
-        <w:widowControl w:val="0"/>
-        <w:pBdr>
-          <w:top w:val="nil"/>
-          <w:left w:val="nil"/>
-          <w:bottom w:val="nil"/>
-          <w:right w:val="nil"/>
-          <w:between w:val="nil"/>
-        </w:pBdr>
-        <w:spacing w:line="240" w:lineRule="auto"/>
-      </w:pPr>
-      <w:r>
-        <w:t>●      Magento shopping cart for vLifeTech clients to use for downloadable purchases</w:t>
+        <w:t xml:space="preserve">●      Created </w:t>
+      </w:r>
+      <w:proofErr w:type="spellStart"/>
+      <w:r>
+        <w:t>CakePHP</w:t>
+      </w:r>
+      <w:proofErr w:type="spellEnd"/>
+      <w:r>
+        <w:t xml:space="preserve"> app that takes input from adobe pdf forms and inserts into MSSQL</w:t>
+      </w:r>
+    </w:p>
+    <w:p>
+      <w:pPr>
+        <w:widowControl w:val="0"/>
+        <w:pBdr>
+          <w:top w:val="nil"/>
+          <w:left w:val="nil"/>
+          <w:bottom w:val="nil"/>
+          <w:right w:val="nil"/>
+          <w:between w:val="nil"/>
+        </w:pBdr>
+        <w:spacing w:line="240" w:lineRule="auto"/>
+      </w:pPr>
+      <w:r>
+        <w:t xml:space="preserve">●      </w:t>
+      </w:r>
+      <w:proofErr w:type="spellStart"/>
+      <w:r>
+        <w:t>Magento</w:t>
+      </w:r>
+      <w:proofErr w:type="spellEnd"/>
+      <w:r>
+        <w:t xml:space="preserve"> shopping cart for </w:t>
+      </w:r>
+      <w:proofErr w:type="spellStart"/>
+      <w:r>
+        <w:t>vLifeTech</w:t>
+      </w:r>
+      <w:proofErr w:type="spellEnd"/>
+      <w:r>
+        <w:t xml:space="preserve"> clients to use for downloadable purchases</w:t>
       </w:r>
     </w:p>
     <w:p>
@@ -3907,23 +4540,23 @@
         <w:spacing w:line="240" w:lineRule="auto"/>
       </w:pPr>
       <w:r>
+        <w:t>●      Hardware Replacement, Virus / Spyware Removal, Operating System Install</w:t>
+      </w:r>
+    </w:p>
+    <w:p>
+      <w:pPr>
+        <w:widowControl w:val="0"/>
+        <w:pBdr>
+          <w:top w:val="nil"/>
+          <w:left w:val="nil"/>
+          <w:bottom w:val="nil"/>
+          <w:right w:val="nil"/>
+          <w:between w:val="nil"/>
+        </w:pBdr>
+        <w:spacing w:line="240" w:lineRule="auto"/>
+      </w:pPr>
+      <w:r>
         <w:lastRenderedPageBreak/>
-        <w:t>●      Hardware Replacement, Virus / Spyware Removal, Operating System Install</w:t>
-      </w:r>
-    </w:p>
-    <w:p>
-      <w:pPr>
-        <w:widowControl w:val="0"/>
-        <w:pBdr>
-          <w:top w:val="nil"/>
-          <w:left w:val="nil"/>
-          <w:bottom w:val="nil"/>
-          <w:right w:val="nil"/>
-          <w:between w:val="nil"/>
-        </w:pBdr>
-        <w:spacing w:line="240" w:lineRule="auto"/>
-      </w:pPr>
-      <w:r>
         <w:t>●      Wired / Wireless Networking and Security, Configure Routers, Connect Printers</w:t>
       </w:r>
     </w:p>
@@ -3956,39 +4589,95 @@
         <w:spacing w:line="240" w:lineRule="auto"/>
       </w:pPr>
       <w:r>
-        <w:t>●      xCart Lingerie Store, PyNutbutter and jellPy Data Importer</w:t>
-      </w:r>
-    </w:p>
-    <w:p>
-      <w:pPr>
-        <w:widowControl w:val="0"/>
-        <w:pBdr>
-          <w:top w:val="nil"/>
-          <w:left w:val="nil"/>
-          <w:bottom w:val="nil"/>
-          <w:right w:val="nil"/>
-          <w:between w:val="nil"/>
-        </w:pBdr>
-        <w:spacing w:line="240" w:lineRule="auto"/>
-      </w:pPr>
-      <w:r>
-        <w:t>●      WordPress, Drupal, Acquia, Pantheon, NPM/Node.JS, Twitter Bootstrap, jQuery</w:t>
-      </w:r>
-    </w:p>
-    <w:p>
-      <w:pPr>
-        <w:widowControl w:val="0"/>
-        <w:pBdr>
-          <w:top w:val="nil"/>
-          <w:left w:val="nil"/>
-          <w:bottom w:val="nil"/>
-          <w:right w:val="nil"/>
-          <w:between w:val="nil"/>
-        </w:pBdr>
-        <w:spacing w:line="240" w:lineRule="auto"/>
-      </w:pPr>
-      <w:r>
-        <w:t>●      TwitRated, CentralMotorAuto, AP Real Estate, Ads Farm, FaceBook Don’t Like Button</w:t>
+        <w:t xml:space="preserve">●      </w:t>
+      </w:r>
+      <w:proofErr w:type="spellStart"/>
+      <w:r>
+        <w:t>xCart</w:t>
+      </w:r>
+      <w:proofErr w:type="spellEnd"/>
+      <w:r>
+        <w:t xml:space="preserve"> Lingerie Store, </w:t>
+      </w:r>
+      <w:proofErr w:type="spellStart"/>
+      <w:r>
+        <w:t>PyNutbutter</w:t>
+      </w:r>
+      <w:proofErr w:type="spellEnd"/>
+      <w:r>
+        <w:t xml:space="preserve"> and </w:t>
+      </w:r>
+      <w:proofErr w:type="spellStart"/>
+      <w:r>
+        <w:t>jellPy</w:t>
+      </w:r>
+      <w:proofErr w:type="spellEnd"/>
+      <w:r>
+        <w:t xml:space="preserve"> Data Importer</w:t>
+      </w:r>
+    </w:p>
+    <w:p>
+      <w:pPr>
+        <w:widowControl w:val="0"/>
+        <w:pBdr>
+          <w:top w:val="nil"/>
+          <w:left w:val="nil"/>
+          <w:bottom w:val="nil"/>
+          <w:right w:val="nil"/>
+          <w:between w:val="nil"/>
+        </w:pBdr>
+        <w:spacing w:line="240" w:lineRule="auto"/>
+      </w:pPr>
+      <w:r>
+        <w:t xml:space="preserve">●      WordPress, Drupal, </w:t>
+      </w:r>
+      <w:proofErr w:type="spellStart"/>
+      <w:r>
+        <w:t>Acquia</w:t>
+      </w:r>
+      <w:proofErr w:type="spellEnd"/>
+      <w:r>
+        <w:t>, Pantheon, NPM/Node.JS, Twitter Bootstrap, jQuery</w:t>
+      </w:r>
+    </w:p>
+    <w:p>
+      <w:pPr>
+        <w:widowControl w:val="0"/>
+        <w:pBdr>
+          <w:top w:val="nil"/>
+          <w:left w:val="nil"/>
+          <w:bottom w:val="nil"/>
+          <w:right w:val="nil"/>
+          <w:between w:val="nil"/>
+        </w:pBdr>
+        <w:spacing w:line="240" w:lineRule="auto"/>
+      </w:pPr>
+      <w:r>
+        <w:t xml:space="preserve">●      </w:t>
+      </w:r>
+      <w:proofErr w:type="spellStart"/>
+      <w:r>
+        <w:t>TwitRated</w:t>
+      </w:r>
+      <w:proofErr w:type="spellEnd"/>
+      <w:r>
+        <w:t xml:space="preserve">, </w:t>
+      </w:r>
+      <w:proofErr w:type="spellStart"/>
+      <w:r>
+        <w:t>CentralMotorAuto</w:t>
+      </w:r>
+      <w:proofErr w:type="spellEnd"/>
+      <w:r>
+        <w:t xml:space="preserve">, AP Real Estate, Ads Farm, </w:t>
+      </w:r>
+      <w:proofErr w:type="spellStart"/>
+      <w:r>
+        <w:t>FaceBook</w:t>
+      </w:r>
+      <w:proofErr w:type="spellEnd"/>
+      <w:r>
+        <w:t xml:space="preserve"> Don’t Like Button</w:t>
       </w:r>
     </w:p>
     <w:p>
@@ -4038,11 +4727,19 @@
           <w:b/>
         </w:rPr>
       </w:pPr>
-      <w:r>
-        <w:rPr>
-          <w:b/>
-        </w:rPr>
-        <w:t>Kosmos Central - Dec. 2005 to Oct. 2006 - Support Tech</w:t>
+      <w:proofErr w:type="spellStart"/>
+      <w:r>
+        <w:rPr>
+          <w:b/>
+        </w:rPr>
+        <w:t>Kosmos</w:t>
+      </w:r>
+      <w:proofErr w:type="spellEnd"/>
+      <w:r>
+        <w:rPr>
+          <w:b/>
+        </w:rPr>
+        <w:t xml:space="preserve"> Central - Dec. 2005 to Oct. 2006 - Support Tech</w:t>
       </w:r>
     </w:p>
     <w:p>
@@ -4074,23 +4771,39 @@
         <w:spacing w:line="240" w:lineRule="auto"/>
       </w:pPr>
       <w:r>
-        <w:t>●      Setup RedHat Enterprise Linux Servers for clients</w:t>
-      </w:r>
-    </w:p>
-    <w:p>
-      <w:pPr>
-        <w:widowControl w:val="0"/>
-        <w:pBdr>
-          <w:top w:val="nil"/>
-          <w:left w:val="nil"/>
-          <w:bottom w:val="nil"/>
-          <w:right w:val="nil"/>
-          <w:between w:val="nil"/>
-        </w:pBdr>
-        <w:spacing w:line="240" w:lineRule="auto"/>
-      </w:pPr>
-      <w:r>
-        <w:t>●      Installed and skinned xCart shopping cart</w:t>
+        <w:t xml:space="preserve">●      Setup </w:t>
+      </w:r>
+      <w:proofErr w:type="spellStart"/>
+      <w:r>
+        <w:t>RedHat</w:t>
+      </w:r>
+      <w:proofErr w:type="spellEnd"/>
+      <w:r>
+        <w:t xml:space="preserve"> Enterprise Linux Servers for clients</w:t>
+      </w:r>
+    </w:p>
+    <w:p>
+      <w:pPr>
+        <w:widowControl w:val="0"/>
+        <w:pBdr>
+          <w:top w:val="nil"/>
+          <w:left w:val="nil"/>
+          <w:bottom w:val="nil"/>
+          <w:right w:val="nil"/>
+          <w:between w:val="nil"/>
+        </w:pBdr>
+        <w:spacing w:line="240" w:lineRule="auto"/>
+      </w:pPr>
+      <w:r>
+        <w:t xml:space="preserve">●      Installed and skinned </w:t>
+      </w:r>
+      <w:proofErr w:type="spellStart"/>
+      <w:r>
+        <w:t>xCart</w:t>
+      </w:r>
+      <w:proofErr w:type="spellEnd"/>
+      <w:r>
+        <w:t xml:space="preserve"> shopping cart</w:t>
       </w:r>
     </w:p>
     <w:p>
@@ -4360,8 +5073,21 @@
         <w:widowControl w:val="0"/>
       </w:pPr>
       <w:r>
-        <w:t>●      Amazon Glacier, RSYNC/SSH, Backup Exec, DropBox, NetVault</w:t>
-      </w:r>
+        <w:t xml:space="preserve">●      Amazon Glacier, RSYNC/SSH, Backup Exec, </w:t>
+      </w:r>
+      <w:proofErr w:type="spellStart"/>
+      <w:r>
+        <w:t>DropBox</w:t>
+      </w:r>
+      <w:proofErr w:type="spellEnd"/>
+      <w:r>
+        <w:t xml:space="preserve">, </w:t>
+      </w:r>
+      <w:proofErr w:type="spellStart"/>
+      <w:r>
+        <w:t>NetVault</w:t>
+      </w:r>
+      <w:proofErr w:type="spellEnd"/>
     </w:p>
     <w:p>
       <w:pPr>
@@ -4406,32 +5132,127 @@
         <w:widowControl w:val="0"/>
       </w:pPr>
       <w:r>
-        <w:t>●      Amazon Web Services; EC2, SES, RDS, S3, CloudFront, Glacier, Route53, IAM, Elastic BeanStalk, SQS, SNS</w:t>
-      </w:r>
-    </w:p>
-    <w:p>
-      <w:pPr>
-        <w:widowControl w:val="0"/>
-      </w:pPr>
-      <w:r>
-        <w:t>●      RackSpace Cloud, RightScale, Scalr</w:t>
-      </w:r>
-    </w:p>
-    <w:p>
-      <w:pPr>
-        <w:widowControl w:val="0"/>
-      </w:pPr>
-      <w:r>
-        <w:t>●      GoDaddy, 1&amp;1, HostGator, HostMonster, HostNine, BlueHost</w:t>
-      </w:r>
-    </w:p>
-    <w:p>
-      <w:pPr>
-        <w:widowControl w:val="0"/>
-      </w:pPr>
-      <w:r>
-        <w:t>●      InMotion, Yahoo Small Business, ServerPronto, MediaTemple</w:t>
-      </w:r>
+        <w:t xml:space="preserve">●      Amazon Web Services; EC2, SES, RDS, S3, </w:t>
+      </w:r>
+      <w:proofErr w:type="spellStart"/>
+      <w:r>
+        <w:t>CloudFront</w:t>
+      </w:r>
+      <w:proofErr w:type="spellEnd"/>
+      <w:r>
+        <w:t xml:space="preserve">, Glacier, Route53, IAM, Elastic </w:t>
+      </w:r>
+      <w:proofErr w:type="spellStart"/>
+      <w:r>
+        <w:t>BeanStalk</w:t>
+      </w:r>
+      <w:proofErr w:type="spellEnd"/>
+      <w:r>
+        <w:t>, SQS, SNS</w:t>
+      </w:r>
+    </w:p>
+    <w:p>
+      <w:pPr>
+        <w:widowControl w:val="0"/>
+      </w:pPr>
+      <w:r>
+        <w:t xml:space="preserve">●      </w:t>
+      </w:r>
+      <w:proofErr w:type="spellStart"/>
+      <w:r>
+        <w:t>RackSpace</w:t>
+      </w:r>
+      <w:proofErr w:type="spellEnd"/>
+      <w:r>
+        <w:t xml:space="preserve"> Cloud, </w:t>
+      </w:r>
+      <w:proofErr w:type="spellStart"/>
+      <w:r>
+        <w:t>RightScale</w:t>
+      </w:r>
+      <w:proofErr w:type="spellEnd"/>
+      <w:r>
+        <w:t xml:space="preserve">, </w:t>
+      </w:r>
+      <w:proofErr w:type="spellStart"/>
+      <w:r>
+        <w:t>Scalr</w:t>
+      </w:r>
+      <w:proofErr w:type="spellEnd"/>
+    </w:p>
+    <w:p>
+      <w:pPr>
+        <w:widowControl w:val="0"/>
+      </w:pPr>
+      <w:r>
+        <w:t xml:space="preserve">●      </w:t>
+      </w:r>
+      <w:proofErr w:type="spellStart"/>
+      <w:r>
+        <w:t>GoDaddy</w:t>
+      </w:r>
+      <w:proofErr w:type="spellEnd"/>
+      <w:r>
+        <w:t xml:space="preserve">, 1&amp;1, </w:t>
+      </w:r>
+      <w:proofErr w:type="spellStart"/>
+      <w:r>
+        <w:t>HostGator</w:t>
+      </w:r>
+      <w:proofErr w:type="spellEnd"/>
+      <w:r>
+        <w:t xml:space="preserve">, </w:t>
+      </w:r>
+      <w:proofErr w:type="spellStart"/>
+      <w:r>
+        <w:t>HostMonster</w:t>
+      </w:r>
+      <w:proofErr w:type="spellEnd"/>
+      <w:r>
+        <w:t xml:space="preserve">, </w:t>
+      </w:r>
+      <w:proofErr w:type="spellStart"/>
+      <w:r>
+        <w:t>HostNine</w:t>
+      </w:r>
+      <w:proofErr w:type="spellEnd"/>
+      <w:r>
+        <w:t xml:space="preserve">, </w:t>
+      </w:r>
+      <w:proofErr w:type="spellStart"/>
+      <w:r>
+        <w:t>BlueHost</w:t>
+      </w:r>
+      <w:proofErr w:type="spellEnd"/>
+    </w:p>
+    <w:p>
+      <w:pPr>
+        <w:widowControl w:val="0"/>
+      </w:pPr>
+      <w:r>
+        <w:t xml:space="preserve">●      </w:t>
+      </w:r>
+      <w:proofErr w:type="spellStart"/>
+      <w:r>
+        <w:t>InMotion</w:t>
+      </w:r>
+      <w:proofErr w:type="spellEnd"/>
+      <w:r>
+        <w:t xml:space="preserve">, Yahoo Small Business, </w:t>
+      </w:r>
+      <w:proofErr w:type="spellStart"/>
+      <w:r>
+        <w:t>ServerPronto</w:t>
+      </w:r>
+      <w:proofErr w:type="spellEnd"/>
+      <w:r>
+        <w:t xml:space="preserve">, </w:t>
+      </w:r>
+      <w:proofErr w:type="spellStart"/>
+      <w:r>
+        <w:t>MediaTemple</w:t>
+      </w:r>
+      <w:proofErr w:type="spellEnd"/>
     </w:p>
     <w:p>
       <w:pPr>
@@ -4452,8 +5273,16 @@
         <w:rPr>
           <w:b/>
         </w:rPr>
-        <w:t>SANS IDS/IPS Monitoring/Detection, FireWalls</w:t>
-      </w:r>
+        <w:t xml:space="preserve">SANS IDS/IPS Monitoring/Detection, </w:t>
+      </w:r>
+      <w:proofErr w:type="spellStart"/>
+      <w:r>
+        <w:rPr>
+          <w:b/>
+        </w:rPr>
+        <w:t>FireWalls</w:t>
+      </w:r>
+      <w:proofErr w:type="spellEnd"/>
     </w:p>
     <w:p>
       <w:pPr>
@@ -4468,7 +5297,23 @@
         <w:widowControl w:val="0"/>
       </w:pPr>
       <w:r>
-        <w:t>●      Snorby, IPTables, UFW, PF</w:t>
+        <w:t xml:space="preserve">●      </w:t>
+      </w:r>
+      <w:proofErr w:type="spellStart"/>
+      <w:r>
+        <w:t>Snorby</w:t>
+      </w:r>
+      <w:proofErr w:type="spellEnd"/>
+      <w:r>
+        <w:t xml:space="preserve">, </w:t>
+      </w:r>
+      <w:proofErr w:type="spellStart"/>
+      <w:r>
+        <w:t>IPTables</w:t>
+      </w:r>
+      <w:proofErr w:type="spellEnd"/>
+      <w:r>
+        <w:t>, UFW, PF</w:t>
       </w:r>
     </w:p>
     <w:p>
@@ -4498,16 +5343,66 @@
         <w:widowControl w:val="0"/>
       </w:pPr>
       <w:r>
-        <w:t>●      JIRA, Confluence, YouTrack, Trac, Redmine, FogBugz, Bugzilla, Assembla, Github</w:t>
-      </w:r>
-    </w:p>
-    <w:p>
-      <w:pPr>
-        <w:widowControl w:val="0"/>
-      </w:pPr>
-      <w:r>
-        <w:t>●      Trello, PivotalTracker</w:t>
-      </w:r>
+        <w:t xml:space="preserve">●      JIRA, Confluence, </w:t>
+      </w:r>
+      <w:proofErr w:type="spellStart"/>
+      <w:r>
+        <w:t>YouTrack</w:t>
+      </w:r>
+      <w:proofErr w:type="spellEnd"/>
+      <w:r>
+        <w:t xml:space="preserve">, </w:t>
+      </w:r>
+      <w:proofErr w:type="spellStart"/>
+      <w:r>
+        <w:t>Trac</w:t>
+      </w:r>
+      <w:proofErr w:type="spellEnd"/>
+      <w:r>
+        <w:t xml:space="preserve">, </w:t>
+      </w:r>
+      <w:proofErr w:type="spellStart"/>
+      <w:r>
+        <w:t>Redmine</w:t>
+      </w:r>
+      <w:proofErr w:type="spellEnd"/>
+      <w:r>
+        <w:t xml:space="preserve">, </w:t>
+      </w:r>
+      <w:proofErr w:type="spellStart"/>
+      <w:r>
+        <w:t>FogBugz</w:t>
+      </w:r>
+      <w:proofErr w:type="spellEnd"/>
+      <w:r>
+        <w:t xml:space="preserve">, Bugzilla, </w:t>
+      </w:r>
+      <w:proofErr w:type="spellStart"/>
+      <w:r>
+        <w:t>Assembla</w:t>
+      </w:r>
+      <w:proofErr w:type="spellEnd"/>
+      <w:r>
+        <w:t xml:space="preserve">, </w:t>
+      </w:r>
+      <w:proofErr w:type="spellStart"/>
+      <w:r>
+        <w:t>Github</w:t>
+      </w:r>
+      <w:proofErr w:type="spellEnd"/>
+    </w:p>
+    <w:p>
+      <w:pPr>
+        <w:widowControl w:val="0"/>
+      </w:pPr>
+      <w:r>
+        <w:t xml:space="preserve">●      Trello, </w:t>
+      </w:r>
+      <w:proofErr w:type="spellStart"/>
+      <w:r>
+        <w:t>PivotalTracker</w:t>
+      </w:r>
+      <w:proofErr w:type="spellEnd"/>
     </w:p>
     <w:p>
       <w:pPr>
@@ -4567,39 +5462,76 @@
         <w:widowControl w:val="0"/>
       </w:pPr>
       <w:r>
-        <w:t>●      C#/VB.Net, Visual Basic, C/C++, Java, UML, PHP, Python, Bash, Golang, Ruby, Perl</w:t>
-      </w:r>
-    </w:p>
-    <w:p>
-      <w:pPr>
-        <w:widowControl w:val="0"/>
-      </w:pPr>
-      <w:r>
-        <w:t>●      JavaScript, CoffeeScript</w:t>
-      </w:r>
-    </w:p>
-    <w:p>
-      <w:pPr>
-        <w:widowControl w:val="0"/>
-      </w:pPr>
-      <w:r>
-        <w:t>●      SaSS, SCSS, Compass</w:t>
-      </w:r>
-    </w:p>
-    <w:p>
-      <w:pPr>
-        <w:widowControl w:val="0"/>
-      </w:pPr>
-      <w:r>
-        <w:t>●      Haml, Emmet</w:t>
-      </w:r>
-    </w:p>
-    <w:p>
-      <w:pPr>
-        <w:widowControl w:val="0"/>
-      </w:pPr>
-      <w:r>
-        <w:t>●      Smarty, HandleBars, Mustache</w:t>
+        <w:t xml:space="preserve">●      C#/VB.Net, Visual Basic, C/C++, Java, UML, PHP, Python, Bash, </w:t>
+      </w:r>
+      <w:proofErr w:type="spellStart"/>
+      <w:r>
+        <w:t>Golang</w:t>
+      </w:r>
+      <w:proofErr w:type="spellEnd"/>
+      <w:r>
+        <w:t>, Ruby, Perl</w:t>
+      </w:r>
+    </w:p>
+    <w:p>
+      <w:pPr>
+        <w:widowControl w:val="0"/>
+      </w:pPr>
+      <w:r>
+        <w:t xml:space="preserve">●      JavaScript, </w:t>
+      </w:r>
+      <w:proofErr w:type="spellStart"/>
+      <w:r>
+        <w:t>CoffeeScript</w:t>
+      </w:r>
+      <w:proofErr w:type="spellEnd"/>
+    </w:p>
+    <w:p>
+      <w:pPr>
+        <w:widowControl w:val="0"/>
+      </w:pPr>
+      <w:r>
+        <w:t xml:space="preserve">●      </w:t>
+      </w:r>
+      <w:proofErr w:type="spellStart"/>
+      <w:r>
+        <w:t>SaSS</w:t>
+      </w:r>
+      <w:proofErr w:type="spellEnd"/>
+      <w:r>
+        <w:t>, SCSS, Compass</w:t>
+      </w:r>
+    </w:p>
+    <w:p>
+      <w:pPr>
+        <w:widowControl w:val="0"/>
+      </w:pPr>
+      <w:r>
+        <w:t xml:space="preserve">●      </w:t>
+      </w:r>
+      <w:proofErr w:type="spellStart"/>
+      <w:r>
+        <w:t>Haml</w:t>
+      </w:r>
+      <w:proofErr w:type="spellEnd"/>
+      <w:r>
+        <w:t>, Emmet</w:t>
+      </w:r>
+    </w:p>
+    <w:p>
+      <w:pPr>
+        <w:widowControl w:val="0"/>
+      </w:pPr>
+      <w:r>
+        <w:t xml:space="preserve">●      Smarty, </w:t>
+      </w:r>
+      <w:proofErr w:type="spellStart"/>
+      <w:r>
+        <w:t>HandleBars</w:t>
+      </w:r>
+      <w:proofErr w:type="spellEnd"/>
+      <w:r>
+        <w:t>, Mustache</w:t>
       </w:r>
     </w:p>
     <w:p>
@@ -4625,28 +5557,70 @@
           <w:b/>
         </w:rPr>
       </w:pPr>
-      <w:r>
-        <w:rPr>
-          <w:b/>
-        </w:rPr>
-        <w:t>FrontEnd Frameworks/Libraries</w:t>
-      </w:r>
-    </w:p>
-    <w:p>
-      <w:pPr>
-        <w:widowControl w:val="0"/>
-      </w:pPr>
-      <w:r>
-        <w:t>●      React, Angular, BackBone, Knockout, KnockBack, Ember, ExtJS</w:t>
-      </w:r>
-    </w:p>
-    <w:p>
-      <w:pPr>
-        <w:widowControl w:val="0"/>
-      </w:pPr>
-      <w:r>
-        <w:t>●      jQuery, MooTools, Scriptaculous</w:t>
-      </w:r>
+      <w:proofErr w:type="spellStart"/>
+      <w:r>
+        <w:rPr>
+          <w:b/>
+        </w:rPr>
+        <w:t>FrontEnd</w:t>
+      </w:r>
+      <w:proofErr w:type="spellEnd"/>
+      <w:r>
+        <w:rPr>
+          <w:b/>
+        </w:rPr>
+        <w:t xml:space="preserve"> Frameworks/Libraries</w:t>
+      </w:r>
+    </w:p>
+    <w:p>
+      <w:pPr>
+        <w:widowControl w:val="0"/>
+      </w:pPr>
+      <w:r>
+        <w:t xml:space="preserve">●      React, Angular, </w:t>
+      </w:r>
+      <w:proofErr w:type="spellStart"/>
+      <w:r>
+        <w:t>BackBone</w:t>
+      </w:r>
+      <w:proofErr w:type="spellEnd"/>
+      <w:r>
+        <w:t xml:space="preserve">, Knockout, </w:t>
+      </w:r>
+      <w:proofErr w:type="spellStart"/>
+      <w:r>
+        <w:t>KnockBack</w:t>
+      </w:r>
+      <w:proofErr w:type="spellEnd"/>
+      <w:r>
+        <w:t xml:space="preserve">, Ember, </w:t>
+      </w:r>
+      <w:proofErr w:type="spellStart"/>
+      <w:r>
+        <w:t>ExtJS</w:t>
+      </w:r>
+      <w:proofErr w:type="spellEnd"/>
+    </w:p>
+    <w:p>
+      <w:pPr>
+        <w:widowControl w:val="0"/>
+      </w:pPr>
+      <w:r>
+        <w:t xml:space="preserve">●      jQuery, </w:t>
+      </w:r>
+      <w:proofErr w:type="spellStart"/>
+      <w:r>
+        <w:t>MooTools</w:t>
+      </w:r>
+      <w:proofErr w:type="spellEnd"/>
+      <w:r>
+        <w:t xml:space="preserve">, </w:t>
+      </w:r>
+      <w:proofErr w:type="spellStart"/>
+      <w:r>
+        <w:t>Scriptaculous</w:t>
+      </w:r>
+      <w:proofErr w:type="spellEnd"/>
     </w:p>
     <w:p>
       <w:pPr>
@@ -4675,15 +5649,60 @@
         <w:widowControl w:val="0"/>
       </w:pPr>
       <w:r>
-        <w:t>●      CodeIgniter, CakePHP, Slim, Zend, Symfony, Laravel, PhalconPHP</w:t>
-      </w:r>
-    </w:p>
-    <w:p>
-      <w:pPr>
-        <w:widowControl w:val="0"/>
-      </w:pPr>
-      <w:r>
-        <w:t>●      Django, TurboGears, Pylons, Flash, Tornado, web.py</w:t>
+        <w:t xml:space="preserve">●      </w:t>
+      </w:r>
+      <w:proofErr w:type="spellStart"/>
+      <w:r>
+        <w:t>CodeIgniter</w:t>
+      </w:r>
+      <w:proofErr w:type="spellEnd"/>
+      <w:r>
+        <w:t xml:space="preserve">, </w:t>
+      </w:r>
+      <w:proofErr w:type="spellStart"/>
+      <w:r>
+        <w:t>CakePHP</w:t>
+      </w:r>
+      <w:proofErr w:type="spellEnd"/>
+      <w:r>
+        <w:t xml:space="preserve">, Slim, Zend, </w:t>
+      </w:r>
+      <w:proofErr w:type="spellStart"/>
+      <w:r>
+        <w:t>Symfony</w:t>
+      </w:r>
+      <w:proofErr w:type="spellEnd"/>
+      <w:r>
+        <w:t xml:space="preserve">, </w:t>
+      </w:r>
+      <w:proofErr w:type="spellStart"/>
+      <w:r>
+        <w:t>Laravel</w:t>
+      </w:r>
+      <w:proofErr w:type="spellEnd"/>
+      <w:r>
+        <w:t xml:space="preserve">, </w:t>
+      </w:r>
+      <w:proofErr w:type="spellStart"/>
+      <w:r>
+        <w:t>PhalconPHP</w:t>
+      </w:r>
+      <w:proofErr w:type="spellEnd"/>
+    </w:p>
+    <w:p>
+      <w:pPr>
+        <w:widowControl w:val="0"/>
+      </w:pPr>
+      <w:r>
+        <w:t xml:space="preserve">●      Django, </w:t>
+      </w:r>
+      <w:proofErr w:type="spellStart"/>
+      <w:r>
+        <w:t>TurboGears</w:t>
+      </w:r>
+      <w:proofErr w:type="spellEnd"/>
+      <w:r>
+        <w:t>, Pylons, Flash, Tornado, web.py</w:t>
       </w:r>
     </w:p>
     <w:p>
@@ -4721,24 +5740,82 @@
         <w:widowControl w:val="0"/>
       </w:pPr>
       <w:r>
-        <w:t>●      MySQL, MSSQL, PostgreSQL(PLV8, PG/PLSQL), MariaDB, AS400</w:t>
-      </w:r>
-    </w:p>
-    <w:p>
-      <w:pPr>
-        <w:widowControl w:val="0"/>
-      </w:pPr>
-      <w:r>
-        <w:t>●      MongoDB, CouchDB, CouchBase, Cloudant, ElasticSearch</w:t>
-      </w:r>
-    </w:p>
-    <w:p>
-      <w:pPr>
-        <w:widowControl w:val="0"/>
-      </w:pPr>
-      <w:r>
-        <w:t>●      Redis, Memcached, ClusterControl</w:t>
-      </w:r>
+        <w:t xml:space="preserve">●      MySQL, MSSQL, PostgreSQL(PLV8, PG/PLSQL), </w:t>
+      </w:r>
+      <w:proofErr w:type="spellStart"/>
+      <w:r>
+        <w:t>MariaDB</w:t>
+      </w:r>
+      <w:proofErr w:type="spellEnd"/>
+      <w:r>
+        <w:t>, AS400</w:t>
+      </w:r>
+    </w:p>
+    <w:p>
+      <w:pPr>
+        <w:widowControl w:val="0"/>
+      </w:pPr>
+      <w:r>
+        <w:t xml:space="preserve">●      MongoDB, </w:t>
+      </w:r>
+      <w:proofErr w:type="spellStart"/>
+      <w:r>
+        <w:t>CouchDB</w:t>
+      </w:r>
+      <w:proofErr w:type="spellEnd"/>
+      <w:r>
+        <w:t xml:space="preserve">, </w:t>
+      </w:r>
+      <w:proofErr w:type="spellStart"/>
+      <w:r>
+        <w:t>CouchBase</w:t>
+      </w:r>
+      <w:proofErr w:type="spellEnd"/>
+      <w:r>
+        <w:t xml:space="preserve">, </w:t>
+      </w:r>
+      <w:proofErr w:type="spellStart"/>
+      <w:r>
+        <w:t>Cloudant</w:t>
+      </w:r>
+      <w:proofErr w:type="spellEnd"/>
+      <w:r>
+        <w:t xml:space="preserve">, </w:t>
+      </w:r>
+      <w:proofErr w:type="spellStart"/>
+      <w:r>
+        <w:t>ElasticSearch</w:t>
+      </w:r>
+      <w:proofErr w:type="spellEnd"/>
+    </w:p>
+    <w:p>
+      <w:pPr>
+        <w:widowControl w:val="0"/>
+      </w:pPr>
+      <w:r>
+        <w:t xml:space="preserve">●      </w:t>
+      </w:r>
+      <w:proofErr w:type="spellStart"/>
+      <w:r>
+        <w:t>Redis</w:t>
+      </w:r>
+      <w:proofErr w:type="spellEnd"/>
+      <w:r>
+        <w:t xml:space="preserve">, </w:t>
+      </w:r>
+      <w:proofErr w:type="spellStart"/>
+      <w:r>
+        <w:t>Memcached</w:t>
+      </w:r>
+      <w:proofErr w:type="spellEnd"/>
+      <w:r>
+        <w:t xml:space="preserve">, </w:t>
+      </w:r>
+      <w:proofErr w:type="spellStart"/>
+      <w:r>
+        <w:t>ClusterControl</w:t>
+      </w:r>
+      <w:proofErr w:type="spellEnd"/>
     </w:p>
     <w:p>
       <w:pPr>
@@ -4775,8 +5852,21 @@
         <w:widowControl w:val="0"/>
       </w:pPr>
       <w:r>
-        <w:t>●      Gimp, InkScape, Office Publisher, Scribus</w:t>
-      </w:r>
+        <w:t xml:space="preserve">●      Gimp, </w:t>
+      </w:r>
+      <w:proofErr w:type="spellStart"/>
+      <w:r>
+        <w:t>InkScape</w:t>
+      </w:r>
+      <w:proofErr w:type="spellEnd"/>
+      <w:r>
+        <w:t xml:space="preserve">, Office Publisher, </w:t>
+      </w:r>
+      <w:proofErr w:type="spellStart"/>
+      <w:r>
+        <w:t>Scribus</w:t>
+      </w:r>
+      <w:proofErr w:type="spellEnd"/>
     </w:p>
     <w:p>
       <w:pPr>
@@ -4805,8 +5895,21 @@
         <w:widowControl w:val="0"/>
       </w:pPr>
       <w:r>
-        <w:t>●      BrowserStack, WebPageTest.org, Selenium Unit-Tests, Firebug, Google PageSpeed</w:t>
-      </w:r>
+        <w:t xml:space="preserve">●      </w:t>
+      </w:r>
+      <w:proofErr w:type="spellStart"/>
+      <w:r>
+        <w:t>BrowserStack</w:t>
+      </w:r>
+      <w:proofErr w:type="spellEnd"/>
+      <w:r>
+        <w:t xml:space="preserve">, WebPageTest.org, Selenium Unit-Tests, Firebug, Google </w:t>
+      </w:r>
+      <w:proofErr w:type="spellStart"/>
+      <w:r>
+        <w:t>PageSpeed</w:t>
+      </w:r>
+      <w:proofErr w:type="spellEnd"/>
     </w:p>
     <w:p>
       <w:pPr>
@@ -4859,15 +5962,44 @@
         <w:widowControl w:val="0"/>
       </w:pPr>
       <w:r>
-        <w:t>●      Decorator, Memento, Proxy, Visitor, Module, Constructor, BTree, B+Tree, EBTree</w:t>
-      </w:r>
-    </w:p>
-    <w:p>
-      <w:pPr>
-        <w:widowControl w:val="0"/>
-      </w:pPr>
-      <w:r>
-        <w:t>●      Mixin, MVC, Lazy, MVVM, Composite, Aggregate, CQRS, Eventual Consistency</w:t>
+        <w:t xml:space="preserve">●      Decorator, Memento, Proxy, Visitor, Module, Constructor, </w:t>
+      </w:r>
+      <w:proofErr w:type="spellStart"/>
+      <w:r>
+        <w:t>BTree</w:t>
+      </w:r>
+      <w:proofErr w:type="spellEnd"/>
+      <w:r>
+        <w:t xml:space="preserve">, </w:t>
+      </w:r>
+      <w:proofErr w:type="spellStart"/>
+      <w:r>
+        <w:t>B+Tree</w:t>
+      </w:r>
+      <w:proofErr w:type="spellEnd"/>
+      <w:r>
+        <w:t xml:space="preserve">, </w:t>
+      </w:r>
+      <w:proofErr w:type="spellStart"/>
+      <w:r>
+        <w:t>EBTree</w:t>
+      </w:r>
+      <w:proofErr w:type="spellEnd"/>
+    </w:p>
+    <w:p>
+      <w:pPr>
+        <w:widowControl w:val="0"/>
+      </w:pPr>
+      <w:r>
+        <w:t xml:space="preserve">●      </w:t>
+      </w:r>
+      <w:proofErr w:type="spellStart"/>
+      <w:r>
+        <w:t>Mixin</w:t>
+      </w:r>
+      <w:proofErr w:type="spellEnd"/>
+      <w:r>
+        <w:t>, MVC, Lazy, MVVM, Composite, Aggregate, CQRS, Eventual Consistency</w:t>
       </w:r>
     </w:p>
     <w:p>
@@ -4932,24 +6064,58 @@
         <w:widowControl w:val="0"/>
       </w:pPr>
       <w:r>
-        <w:t>●      Slackware, Knoppix, Gentoo</w:t>
-      </w:r>
-    </w:p>
-    <w:p>
-      <w:pPr>
-        <w:widowControl w:val="0"/>
-      </w:pPr>
-      <w:r>
-        <w:t>●      FreeBSD, OpenBSD, PCBSD, NetBSD</w:t>
-      </w:r>
-    </w:p>
-    <w:p>
-      <w:pPr>
-        <w:widowControl w:val="0"/>
-      </w:pPr>
-      <w:r>
-        <w:t>●      RedHat, Fedora, CentOS, Mint, PCLinuxOS</w:t>
-      </w:r>
+        <w:t xml:space="preserve">●      Slackware, </w:t>
+      </w:r>
+      <w:proofErr w:type="spellStart"/>
+      <w:r>
+        <w:t>Knoppix</w:t>
+      </w:r>
+      <w:proofErr w:type="spellEnd"/>
+      <w:r>
+        <w:t>, Gentoo</w:t>
+      </w:r>
+    </w:p>
+    <w:p>
+      <w:pPr>
+        <w:widowControl w:val="0"/>
+      </w:pPr>
+      <w:r>
+        <w:t xml:space="preserve">●      FreeBSD, </w:t>
+      </w:r>
+      <w:proofErr w:type="spellStart"/>
+      <w:r>
+        <w:t>OpenBSD</w:t>
+      </w:r>
+      <w:proofErr w:type="spellEnd"/>
+      <w:r>
+        <w:t xml:space="preserve">, PCBSD, </w:t>
+      </w:r>
+      <w:proofErr w:type="spellStart"/>
+      <w:r>
+        <w:t>NetBSD</w:t>
+      </w:r>
+      <w:proofErr w:type="spellEnd"/>
+    </w:p>
+    <w:p>
+      <w:pPr>
+        <w:widowControl w:val="0"/>
+      </w:pPr>
+      <w:r>
+        <w:t xml:space="preserve">●      </w:t>
+      </w:r>
+      <w:proofErr w:type="spellStart"/>
+      <w:r>
+        <w:t>RedHat</w:t>
+      </w:r>
+      <w:proofErr w:type="spellEnd"/>
+      <w:r>
+        <w:t xml:space="preserve">, Fedora, CentOS, Mint, </w:t>
+      </w:r>
+      <w:proofErr w:type="spellStart"/>
+      <w:r>
+        <w:t>PCLinuxOS</w:t>
+      </w:r>
+      <w:proofErr w:type="spellEnd"/>
     </w:p>
     <w:p>
       <w:pPr>
@@ -4957,24 +6123,85 @@
       </w:pPr>
       <w:r>
         <w:lastRenderedPageBreak/>
-        <w:t>●      Debian, Ubuntu, Kubuntu, Xubuntu, LFS</w:t>
-      </w:r>
-    </w:p>
-    <w:p>
-      <w:pPr>
-        <w:widowControl w:val="0"/>
-      </w:pPr>
-      <w:r>
-        <w:t>●      OpenSUSE, CrunchBang, Sabayon, SUSE</w:t>
-      </w:r>
-    </w:p>
-    <w:p>
-      <w:pPr>
-        <w:widowControl w:val="0"/>
-      </w:pPr>
-      <w:r>
-        <w:t>●      Mandriva, Arch, Puppy, WHAX, BackTrack, KaliLinux</w:t>
-      </w:r>
+        <w:t xml:space="preserve">●      </w:t>
+      </w:r>
+      <w:proofErr w:type="spellStart"/>
+      <w:r>
+        <w:t>Debian</w:t>
+      </w:r>
+      <w:proofErr w:type="spellEnd"/>
+      <w:r>
+        <w:t xml:space="preserve">, Ubuntu, </w:t>
+      </w:r>
+      <w:proofErr w:type="spellStart"/>
+      <w:r>
+        <w:t>Kubuntu</w:t>
+      </w:r>
+      <w:proofErr w:type="spellEnd"/>
+      <w:r>
+        <w:t xml:space="preserve">, </w:t>
+      </w:r>
+      <w:proofErr w:type="spellStart"/>
+      <w:r>
+        <w:t>Xubuntu</w:t>
+      </w:r>
+      <w:proofErr w:type="spellEnd"/>
+      <w:r>
+        <w:t>, LFS</w:t>
+      </w:r>
+    </w:p>
+    <w:p>
+      <w:pPr>
+        <w:widowControl w:val="0"/>
+      </w:pPr>
+      <w:r>
+        <w:t xml:space="preserve">●      </w:t>
+      </w:r>
+      <w:proofErr w:type="spellStart"/>
+      <w:r>
+        <w:t>OpenSUSE</w:t>
+      </w:r>
+      <w:proofErr w:type="spellEnd"/>
+      <w:r>
+        <w:t xml:space="preserve">, </w:t>
+      </w:r>
+      <w:proofErr w:type="spellStart"/>
+      <w:r>
+        <w:t>CrunchBang</w:t>
+      </w:r>
+      <w:proofErr w:type="spellEnd"/>
+      <w:r>
+        <w:t>, Sabayon, SUSE</w:t>
+      </w:r>
+    </w:p>
+    <w:p>
+      <w:pPr>
+        <w:widowControl w:val="0"/>
+      </w:pPr>
+      <w:r>
+        <w:t xml:space="preserve">●      </w:t>
+      </w:r>
+      <w:proofErr w:type="spellStart"/>
+      <w:r>
+        <w:t>Mandriva</w:t>
+      </w:r>
+      <w:proofErr w:type="spellEnd"/>
+      <w:r>
+        <w:t xml:space="preserve">, Arch, Puppy, WHAX, </w:t>
+      </w:r>
+      <w:proofErr w:type="spellStart"/>
+      <w:r>
+        <w:t>BackTrack</w:t>
+      </w:r>
+      <w:proofErr w:type="spellEnd"/>
+      <w:r>
+        <w:t xml:space="preserve">, </w:t>
+      </w:r>
+      <w:proofErr w:type="spellStart"/>
+      <w:r>
+        <w:t>KaliLinux</w:t>
+      </w:r>
+      <w:proofErr w:type="spellEnd"/>
     </w:p>
     <w:p>
       <w:pPr>
@@ -5019,8 +6246,13 @@
         <w:widowControl w:val="0"/>
       </w:pPr>
       <w:r>
-        <w:t>●      Hortonworks, ambari</w:t>
-      </w:r>
+        <w:t xml:space="preserve">●      Hortonworks, </w:t>
+      </w:r>
+      <w:proofErr w:type="spellStart"/>
+      <w:r>
+        <w:t>ambari</w:t>
+      </w:r>
+      <w:proofErr w:type="spellEnd"/>
     </w:p>
     <w:p>
       <w:pPr>
@@ -5049,8 +6281,13 @@
         <w:widowControl w:val="0"/>
       </w:pPr>
       <w:r>
-        <w:t>●      Swagger, RAML, Sphinx, PHPDoc</w:t>
-      </w:r>
+        <w:t xml:space="preserve">●      Swagger, RAML, Sphinx, </w:t>
+      </w:r>
+      <w:proofErr w:type="spellStart"/>
+      <w:r>
+        <w:t>PHPDoc</w:t>
+      </w:r>
+      <w:proofErr w:type="spellEnd"/>
     </w:p>
     <w:p>
       <w:pPr>
@@ -5125,7 +6362,15 @@
         <w:widowControl w:val="0"/>
       </w:pPr>
       <w:r>
-        <w:t>●      VirtualBox, VMWare, Parallels</w:t>
+        <w:t xml:space="preserve">●      </w:t>
+      </w:r>
+      <w:proofErr w:type="spellStart"/>
+      <w:r>
+        <w:t>VirtualBox</w:t>
+      </w:r>
+      <w:proofErr w:type="spellEnd"/>
+      <w:r>
+        <w:t>, VMWare, Parallels</w:t>
       </w:r>
     </w:p>
     <w:p>
@@ -5141,7 +6386,15 @@
         <w:widowControl w:val="0"/>
       </w:pPr>
       <w:r>
-        <w:t>●      Docker, Kubernetes, rkt, LXC</w:t>
+        <w:t xml:space="preserve">●      Docker, Kubernetes, </w:t>
+      </w:r>
+      <w:proofErr w:type="spellStart"/>
+      <w:r>
+        <w:t>rkt</w:t>
+      </w:r>
+      <w:proofErr w:type="spellEnd"/>
+      <w:r>
+        <w:t>, LXC</w:t>
       </w:r>
     </w:p>
     <w:p>
@@ -5171,7 +6424,23 @@
         <w:widowControl w:val="0"/>
       </w:pPr>
       <w:r>
-        <w:t>●      Bazaar, Mercurial, Git, SVN(I prefer git)</w:t>
+        <w:t xml:space="preserve">●      Bazaar, Mercurial, </w:t>
+      </w:r>
+      <w:proofErr w:type="spellStart"/>
+      <w:r>
+        <w:t>Git</w:t>
+      </w:r>
+      <w:proofErr w:type="spellEnd"/>
+      <w:r>
+        <w:t xml:space="preserve">, SVN(I prefer </w:t>
+      </w:r>
+      <w:proofErr w:type="spellStart"/>
+      <w:r>
+        <w:t>git</w:t>
+      </w:r>
+      <w:proofErr w:type="spellEnd"/>
+      <w:r>
+        <w:t>)</w:t>
       </w:r>
     </w:p>
     <w:p>
@@ -5207,7 +6476,23 @@
         <w:widowControl w:val="0"/>
       </w:pPr>
       <w:r>
-        <w:t>●      Puppet, Chef, Ansible, Opworks, Elastic Beanstalk, Capistrano, Salt</w:t>
+        <w:t xml:space="preserve">●      Puppet, Chef, </w:t>
+      </w:r>
+      <w:proofErr w:type="spellStart"/>
+      <w:r>
+        <w:t>Ansible</w:t>
+      </w:r>
+      <w:proofErr w:type="spellEnd"/>
+      <w:r>
+        <w:t xml:space="preserve">, </w:t>
+      </w:r>
+      <w:proofErr w:type="spellStart"/>
+      <w:r>
+        <w:t>Opworks</w:t>
+      </w:r>
+      <w:proofErr w:type="spellEnd"/>
+      <w:r>
+        <w:t>, Elastic Beanstalk, Capistrano, Salt</w:t>
       </w:r>
     </w:p>
     <w:p>
@@ -5237,7 +6522,55 @@
         <w:widowControl w:val="0"/>
       </w:pPr>
       <w:r>
-        <w:t>●      PHPUnit, PHPSpec, Codeception, Behat, RSpec, Cucumber, SensioLabs Insight</w:t>
+        <w:t xml:space="preserve">●      </w:t>
+      </w:r>
+      <w:proofErr w:type="spellStart"/>
+      <w:r>
+        <w:t>PHPUnit</w:t>
+      </w:r>
+      <w:proofErr w:type="spellEnd"/>
+      <w:r>
+        <w:t xml:space="preserve">, </w:t>
+      </w:r>
+      <w:proofErr w:type="spellStart"/>
+      <w:r>
+        <w:t>PHPSpec</w:t>
+      </w:r>
+      <w:proofErr w:type="spellEnd"/>
+      <w:r>
+        <w:t xml:space="preserve">, </w:t>
+      </w:r>
+      <w:proofErr w:type="spellStart"/>
+      <w:r>
+        <w:t>Codeception</w:t>
+      </w:r>
+      <w:proofErr w:type="spellEnd"/>
+      <w:r>
+        <w:t xml:space="preserve">, </w:t>
+      </w:r>
+      <w:proofErr w:type="spellStart"/>
+      <w:r>
+        <w:t>Behat</w:t>
+      </w:r>
+      <w:proofErr w:type="spellEnd"/>
+      <w:r>
+        <w:t xml:space="preserve">, </w:t>
+      </w:r>
+      <w:proofErr w:type="spellStart"/>
+      <w:r>
+        <w:t>RSpec</w:t>
+      </w:r>
+      <w:proofErr w:type="spellEnd"/>
+      <w:r>
+        <w:t xml:space="preserve">, Cucumber, </w:t>
+      </w:r>
+      <w:proofErr w:type="spellStart"/>
+      <w:r>
+        <w:t>SensioLabs</w:t>
+      </w:r>
+      <w:proofErr w:type="spellEnd"/>
+      <w:r>
+        <w:t xml:space="preserve"> Insight</w:t>
       </w:r>
     </w:p>
     <w:p>
@@ -5275,7 +6608,15 @@
         <w:widowControl w:val="0"/>
       </w:pPr>
       <w:r>
-        <w:t>●      Travis-CI, TeamCity, Codeship, Jenkins</w:t>
+        <w:t xml:space="preserve">●      Travis-CI, TeamCity, </w:t>
+      </w:r>
+      <w:proofErr w:type="spellStart"/>
+      <w:r>
+        <w:t>Codeship</w:t>
+      </w:r>
+      <w:proofErr w:type="spellEnd"/>
+      <w:r>
+        <w:t>, Jenkins</w:t>
       </w:r>
     </w:p>
     <w:p>
@@ -5311,7 +6652,15 @@
         <w:widowControl w:val="0"/>
       </w:pPr>
       <w:r>
-        <w:t>●      Grunt, Gulp, Ant, Maven, Gradle, Make, Rake</w:t>
+        <w:t xml:space="preserve">●      Grunt, Gulp, Ant, Maven, </w:t>
+      </w:r>
+      <w:proofErr w:type="spellStart"/>
+      <w:r>
+        <w:t>Gradle</w:t>
+      </w:r>
+      <w:proofErr w:type="spellEnd"/>
+      <w:r>
+        <w:t>, Make, Rake</w:t>
       </w:r>
     </w:p>
     <w:p>
@@ -5498,7 +6847,23 @@
       </w:r>
       <w:r>
         <w:tab/>
-        <w:t>Self-paced learning, computer languages, patterns, best-practices, algorithms, reading books,hacker news, watching videos, reading forums, searching stackoverflow, creating user-interfaces, user-experience testing, unit testing, researching and implementing POCs, writing open-source code and being a part of the open-source community.</w:t>
+        <w:t xml:space="preserve">Self-paced learning, computer languages, patterns, best-practices, algorithms, reading </w:t>
+      </w:r>
+      <w:proofErr w:type="spellStart"/>
+      <w:r>
+        <w:t>books,hacker</w:t>
+      </w:r>
+      <w:proofErr w:type="spellEnd"/>
+      <w:r>
+        <w:t xml:space="preserve"> news, watching videos, reading forums, searching </w:t>
+      </w:r>
+      <w:proofErr w:type="spellStart"/>
+      <w:r>
+        <w:t>stackoverflow</w:t>
+      </w:r>
+      <w:proofErr w:type="spellEnd"/>
+      <w:r>
+        <w:t>, creating user-interfaces, user-experience testing, unit testing, researching and implementing POCs, writing open-source code and being a part of the open-source community.</w:t>
       </w:r>
     </w:p>
     <w:p>
@@ -5585,7 +6950,15 @@
         <w:t xml:space="preserve">CDM Rewards </w:t>
       </w:r>
       <w:r>
-        <w:t>(Node.js, Angular 2) - FullStack Development and deployment to hybrid cloud</w:t>
+        <w:t xml:space="preserve">(Node.js, Angular 2) - </w:t>
+      </w:r>
+      <w:proofErr w:type="spellStart"/>
+      <w:r>
+        <w:t>FullStack</w:t>
+      </w:r>
+      <w:proofErr w:type="spellEnd"/>
+      <w:r>
+        <w:t xml:space="preserve"> Development and deployment to hybrid cloud</w:t>
       </w:r>
     </w:p>
     <w:p>
@@ -5746,12 +7119,28 @@
         <w:widowControl w:val="0"/>
         <w:spacing w:line="240" w:lineRule="auto"/>
       </w:pPr>
-      <w:r>
-        <w:rPr>
-          <w:b/>
-        </w:rPr>
-        <w:t>Causecast CCLife</w:t>
-      </w:r>
+      <w:proofErr w:type="spellStart"/>
+      <w:r>
+        <w:rPr>
+          <w:b/>
+        </w:rPr>
+        <w:t>Causecast</w:t>
+      </w:r>
+      <w:proofErr w:type="spellEnd"/>
+      <w:r>
+        <w:rPr>
+          <w:b/>
+        </w:rPr>
+        <w:t xml:space="preserve"> </w:t>
+      </w:r>
+      <w:proofErr w:type="spellStart"/>
+      <w:r>
+        <w:rPr>
+          <w:b/>
+        </w:rPr>
+        <w:t>CCLife</w:t>
+      </w:r>
+      <w:proofErr w:type="spellEnd"/>
       <w:r>
         <w:t xml:space="preserve"> (Ruby, PHP) - Development Vagrant with Chef and custom commands.</w:t>
       </w:r>
@@ -5845,12 +7234,14 @@
         <w:widowControl w:val="0"/>
         <w:spacing w:line="240" w:lineRule="auto"/>
       </w:pPr>
+      <w:proofErr w:type="spellStart"/>
       <w:r>
         <w:rPr>
           <w:b/>
         </w:rPr>
         <w:t>Valuerz</w:t>
       </w:r>
+      <w:proofErr w:type="spellEnd"/>
       <w:r>
         <w:t xml:space="preserve"> (Python, PHP, PostgreSQL, Angular) - Value every product in the world geographically.</w:t>
       </w:r>
@@ -5921,7 +7312,23 @@
         <w:t>Minds and Machines</w:t>
       </w:r>
       <w:r>
-        <w:t xml:space="preserve"> (Symfony, ScSS, Bower, Twitter Bootstrap) - Domain registrar website.</w:t>
+        <w:t xml:space="preserve"> (</w:t>
+      </w:r>
+      <w:proofErr w:type="spellStart"/>
+      <w:r>
+        <w:t>Symfony</w:t>
+      </w:r>
+      <w:proofErr w:type="spellEnd"/>
+      <w:r>
+        <w:t xml:space="preserve">, </w:t>
+      </w:r>
+      <w:proofErr w:type="spellStart"/>
+      <w:r>
+        <w:t>ScSS</w:t>
+      </w:r>
+      <w:proofErr w:type="spellEnd"/>
+      <w:r>
+        <w:t>, Bower, Twitter Bootstrap) - Domain registrar website.</w:t>
       </w:r>
     </w:p>
     <w:p>
@@ -6013,14 +7420,40 @@
         <w:widowControl w:val="0"/>
         <w:spacing w:line="240" w:lineRule="auto"/>
       </w:pPr>
+      <w:proofErr w:type="spellStart"/>
       <w:r>
         <w:rPr>
           <w:b/>
         </w:rPr>
         <w:t>BoostMood</w:t>
       </w:r>
-      <w:r>
-        <w:t xml:space="preserve"> (Laravel, WordPress) - Custom shop and wordpress integration, running on aws.</w:t>
+      <w:proofErr w:type="spellEnd"/>
+      <w:r>
+        <w:t xml:space="preserve"> (</w:t>
+      </w:r>
+      <w:proofErr w:type="spellStart"/>
+      <w:r>
+        <w:t>Laravel</w:t>
+      </w:r>
+      <w:proofErr w:type="spellEnd"/>
+      <w:r>
+        <w:t xml:space="preserve">, WordPress) - Custom shop and </w:t>
+      </w:r>
+      <w:proofErr w:type="spellStart"/>
+      <w:r>
+        <w:t>wordpress</w:t>
+      </w:r>
+      <w:proofErr w:type="spellEnd"/>
+      <w:r>
+        <w:t xml:space="preserve"> integration, running on </w:t>
+      </w:r>
+      <w:proofErr w:type="spellStart"/>
+      <w:r>
+        <w:t>aws</w:t>
+      </w:r>
+      <w:proofErr w:type="spellEnd"/>
+      <w:r>
+        <w:t>.</w:t>
       </w:r>
     </w:p>
     <w:p>
@@ -6119,7 +7552,23 @@
         <w:t xml:space="preserve">rolestar.com </w:t>
       </w:r>
       <w:r>
-        <w:t>(CakePHP, S3, CouchDB) - Roleplay movie scenes with friends and fans.</w:t>
+        <w:t>(</w:t>
+      </w:r>
+      <w:proofErr w:type="spellStart"/>
+      <w:r>
+        <w:t>CakePHP</w:t>
+      </w:r>
+      <w:proofErr w:type="spellEnd"/>
+      <w:r>
+        <w:t xml:space="preserve">, S3, </w:t>
+      </w:r>
+      <w:proofErr w:type="spellStart"/>
+      <w:r>
+        <w:t>CouchDB</w:t>
+      </w:r>
+      <w:proofErr w:type="spellEnd"/>
+      <w:r>
+        <w:t>) - Roleplay movie scenes with friends and fans.</w:t>
       </w:r>
     </w:p>
     <w:p>
@@ -6188,7 +7637,15 @@
         <w:t xml:space="preserve">llama.com </w:t>
       </w:r>
       <w:r>
-        <w:t>(CakePHP) - Writer network for writers to write content for WP blogs, front is WP.</w:t>
+        <w:t>(</w:t>
+      </w:r>
+      <w:proofErr w:type="spellStart"/>
+      <w:r>
+        <w:t>CakePHP</w:t>
+      </w:r>
+      <w:proofErr w:type="spellEnd"/>
+      <w:r>
+        <w:t>) - Writer network for writers to write content for WP blogs, front is WP.</w:t>
       </w:r>
     </w:p>
     <w:p>
@@ -6287,7 +7744,15 @@
         <w:t xml:space="preserve">vLifeTech.com </w:t>
       </w:r>
       <w:r>
-        <w:t>(CakePHP) – Hosting for clients’ clients video streaming church events.</w:t>
+        <w:t>(</w:t>
+      </w:r>
+      <w:proofErr w:type="spellStart"/>
+      <w:r>
+        <w:t>CakePHP</w:t>
+      </w:r>
+      <w:proofErr w:type="spellEnd"/>
+      <w:r>
+        <w:t>) – Hosting for clients’ clients video streaming church events.</w:t>
       </w:r>
     </w:p>
     <w:p>
@@ -6362,10 +7827,32 @@
         <w:rPr>
           <w:b/>
         </w:rPr>
-        <w:t xml:space="preserve">Quizzes Creation Interface in vLifeTech </w:t>
-      </w:r>
-      <w:r>
-        <w:t>(CakePHP, JavaScript, CSS) - Tech Solutions.</w:t>
+        <w:t xml:space="preserve">Quizzes Creation Interface in </w:t>
+      </w:r>
+      <w:proofErr w:type="spellStart"/>
+      <w:r>
+        <w:rPr>
+          <w:b/>
+        </w:rPr>
+        <w:t>vLifeTech</w:t>
+      </w:r>
+      <w:proofErr w:type="spellEnd"/>
+      <w:r>
+        <w:rPr>
+          <w:b/>
+        </w:rPr>
+        <w:t xml:space="preserve"> </w:t>
+      </w:r>
+      <w:r>
+        <w:t>(</w:t>
+      </w:r>
+      <w:proofErr w:type="spellStart"/>
+      <w:r>
+        <w:t>CakePHP</w:t>
+      </w:r>
+      <w:proofErr w:type="spellEnd"/>
+      <w:r>
+        <w:t>, JavaScript, CSS) - Tech Solutions.</w:t>
       </w:r>
     </w:p>
     <w:p>
@@ -6508,12 +7995,14 @@
         </w:pBdr>
         <w:spacing w:line="240" w:lineRule="auto"/>
       </w:pPr>
+      <w:proofErr w:type="spellStart"/>
       <w:r>
         <w:rPr>
           <w:b/>
         </w:rPr>
         <w:t>Buzzanza</w:t>
       </w:r>
+      <w:proofErr w:type="spellEnd"/>
       <w:r>
         <w:t xml:space="preserve"> (jQuery, JavaScript) - Front end web development on a social feed site.</w:t>
       </w:r>
@@ -6590,7 +8079,15 @@
         <w:t>Village Of Change</w:t>
       </w:r>
       <w:r>
-        <w:t xml:space="preserve"> (Lavavel) - Crowdfund for High School students going first year of college.</w:t>
+        <w:t xml:space="preserve"> (</w:t>
+      </w:r>
+      <w:proofErr w:type="spellStart"/>
+      <w:r>
+        <w:t>Lavavel</w:t>
+      </w:r>
+      <w:proofErr w:type="spellEnd"/>
+      <w:r>
+        <w:t>) - Crowdfund for High School students going first year of college.</w:t>
       </w:r>
     </w:p>
     <w:p>
@@ -6781,14 +8278,24 @@
         <w:widowControl w:val="0"/>
         <w:spacing w:line="240" w:lineRule="auto"/>
       </w:pPr>
+      <w:proofErr w:type="spellStart"/>
       <w:r>
         <w:rPr>
           <w:b/>
         </w:rPr>
         <w:t>Followerz</w:t>
       </w:r>
-      <w:r>
-        <w:t xml:space="preserve"> (Symfony, AWS) - Christian social network that connects you with people in your life.</w:t>
+      <w:proofErr w:type="spellEnd"/>
+      <w:r>
+        <w:t xml:space="preserve"> (</w:t>
+      </w:r>
+      <w:proofErr w:type="spellStart"/>
+      <w:r>
+        <w:t>Symfony</w:t>
+      </w:r>
+      <w:proofErr w:type="spellEnd"/>
+      <w:r>
+        <w:t>, AWS) - Christian social network that connects you with people in your life.</w:t>
       </w:r>
     </w:p>
     <w:p>
@@ -6863,7 +8370,23 @@
         <w:t xml:space="preserve">Time Tracker for Linux </w:t>
       </w:r>
       <w:r>
-        <w:t>(PyGTK) - Desktop application GUI for tracking time with Harvestapp.</w:t>
+        <w:t>(</w:t>
+      </w:r>
+      <w:proofErr w:type="spellStart"/>
+      <w:r>
+        <w:t>PyGTK</w:t>
+      </w:r>
+      <w:proofErr w:type="spellEnd"/>
+      <w:r>
+        <w:t xml:space="preserve">) - Desktop application GUI for tracking time with </w:t>
+      </w:r>
+      <w:proofErr w:type="spellStart"/>
+      <w:r>
+        <w:t>Harvestapp</w:t>
+      </w:r>
+      <w:proofErr w:type="spellEnd"/>
+      <w:r>
+        <w:t>.</w:t>
       </w:r>
     </w:p>
     <w:p>
@@ -6962,7 +8485,15 @@
         <w:t xml:space="preserve">Harvest API Client </w:t>
       </w:r>
       <w:r>
-        <w:t>(Python, Requests, PyPI) - Python library for harvest app time tracking.</w:t>
+        <w:t xml:space="preserve">(Python, Requests, </w:t>
+      </w:r>
+      <w:proofErr w:type="spellStart"/>
+      <w:r>
+        <w:t>PyPI</w:t>
+      </w:r>
+      <w:proofErr w:type="spellEnd"/>
+      <w:r>
+        <w:t>) - Python library for harvest app time tracking.</w:t>
       </w:r>
     </w:p>
     <w:p>
@@ -7030,11 +8561,19 @@
         <w:widowControl w:val="0"/>
         <w:spacing w:line="240" w:lineRule="auto"/>
       </w:pPr>
-      <w:r>
-        <w:rPr>
-          <w:b/>
-        </w:rPr>
-        <w:t>Sindulge Blog</w:t>
+      <w:proofErr w:type="spellStart"/>
+      <w:r>
+        <w:rPr>
+          <w:b/>
+        </w:rPr>
+        <w:t>Sindulge</w:t>
+      </w:r>
+      <w:proofErr w:type="spellEnd"/>
+      <w:r>
+        <w:rPr>
+          <w:b/>
+        </w:rPr>
+        <w:t xml:space="preserve"> Blog</w:t>
       </w:r>
       <w:r>
         <w:t xml:space="preserve"> (WordPress, JavaScript, CSS) - Beauty blog site.</w:t>
@@ -7099,14 +8638,30 @@
         <w:widowControl w:val="0"/>
         <w:spacing w:line="240" w:lineRule="auto"/>
       </w:pPr>
-      <w:r>
-        <w:rPr>
-          <w:b/>
-        </w:rPr>
-        <w:t xml:space="preserve">Sindulge Contest System </w:t>
-      </w:r>
-      <w:r>
-        <w:t>(Laravel, PHP, JavaScript) - Contest creation system, to win prizes.</w:t>
+      <w:proofErr w:type="spellStart"/>
+      <w:r>
+        <w:rPr>
+          <w:b/>
+        </w:rPr>
+        <w:t>Sindulge</w:t>
+      </w:r>
+      <w:proofErr w:type="spellEnd"/>
+      <w:r>
+        <w:rPr>
+          <w:b/>
+        </w:rPr>
+        <w:t xml:space="preserve"> Contest System </w:t>
+      </w:r>
+      <w:r>
+        <w:t>(</w:t>
+      </w:r>
+      <w:proofErr w:type="spellStart"/>
+      <w:r>
+        <w:t>Laravel</w:t>
+      </w:r>
+      <w:proofErr w:type="spellEnd"/>
+      <w:r>
+        <w:t>, PHP, JavaScript) - Contest creation system, to win prizes.</w:t>
       </w:r>
     </w:p>
     <w:p>
@@ -7208,10 +8763,32 @@
         <w:rPr>
           <w:b/>
         </w:rPr>
-        <w:t>Import/Export Bayok LLC.</w:t>
-      </w:r>
-      <w:r>
-        <w:t xml:space="preserve"> (CodeIgniter, jQuery) - Inventory of cars, yachts, jets, motorcycles.</w:t>
+        <w:t xml:space="preserve">Import/Export </w:t>
+      </w:r>
+      <w:proofErr w:type="spellStart"/>
+      <w:r>
+        <w:rPr>
+          <w:b/>
+        </w:rPr>
+        <w:t>Bayok</w:t>
+      </w:r>
+      <w:proofErr w:type="spellEnd"/>
+      <w:r>
+        <w:rPr>
+          <w:b/>
+        </w:rPr>
+        <w:t xml:space="preserve"> LLC.</w:t>
+      </w:r>
+      <w:r>
+        <w:t xml:space="preserve"> (</w:t>
+      </w:r>
+      <w:proofErr w:type="spellStart"/>
+      <w:r>
+        <w:t>CodeIgniter</w:t>
+      </w:r>
+      <w:proofErr w:type="spellEnd"/>
+      <w:r>
+        <w:t>, jQuery) - Inventory of cars, yachts, jets, motorcycles.</w:t>
       </w:r>
     </w:p>
     <w:p>
@@ -7310,7 +8887,15 @@
         <w:t xml:space="preserve">Central Motor Auto </w:t>
       </w:r>
       <w:r>
-        <w:t>(CodeIgniter, JavaScript, CSS, Hosting) - Cars &amp; auto parts inventory site.</w:t>
+        <w:t>(</w:t>
+      </w:r>
+      <w:proofErr w:type="spellStart"/>
+      <w:r>
+        <w:t>CodeIgniter</w:t>
+      </w:r>
+      <w:proofErr w:type="spellEnd"/>
+      <w:r>
+        <w:t>, JavaScript, CSS, Hosting) - Cars &amp; auto parts inventory site.</w:t>
       </w:r>
     </w:p>
     <w:p>
@@ -7409,8 +8994,16 @@
         <w:rPr>
           <w:b/>
         </w:rPr>
-        <w:t>Andrei Petrovich</w:t>
-      </w:r>
+        <w:t xml:space="preserve">Andrei </w:t>
+      </w:r>
+      <w:proofErr w:type="spellStart"/>
+      <w:r>
+        <w:rPr>
+          <w:b/>
+        </w:rPr>
+        <w:t>Petrovich</w:t>
+      </w:r>
+      <w:proofErr w:type="spellEnd"/>
       <w:r>
         <w:t xml:space="preserve"> (ASP.Net, C#) - Real Estate website with admin login to add home listings.</w:t>
       </w:r>
@@ -7561,7 +9154,31 @@
         <w:t>Linux</w:t>
       </w:r>
       <w:r>
-        <w:t xml:space="preserve"> (RedHat, Slackware, Gentoo, Ubuntu, OpenBSD) - Learning Unix/Linux &amp; helped a friend learn how to install any Linux distro, use terminal, send large files with netcat and reading man pages.</w:t>
+        <w:t xml:space="preserve"> (</w:t>
+      </w:r>
+      <w:proofErr w:type="spellStart"/>
+      <w:r>
+        <w:t>RedHat</w:t>
+      </w:r>
+      <w:proofErr w:type="spellEnd"/>
+      <w:r>
+        <w:t xml:space="preserve">, Slackware, Gentoo, Ubuntu, </w:t>
+      </w:r>
+      <w:proofErr w:type="spellStart"/>
+      <w:r>
+        <w:t>OpenBSD</w:t>
+      </w:r>
+      <w:proofErr w:type="spellEnd"/>
+      <w:r>
+        <w:t xml:space="preserve">) - Learning Unix/Linux &amp; helped a friend learn how to install any Linux distro, use terminal, send large files with </w:t>
+      </w:r>
+      <w:proofErr w:type="spellStart"/>
+      <w:r>
+        <w:t>netcat</w:t>
+      </w:r>
+      <w:proofErr w:type="spellEnd"/>
+      <w:r>
+        <w:t xml:space="preserve"> and reading man pages.</w:t>
       </w:r>
     </w:p>
     <w:p>
@@ -7799,7 +9416,23 @@
         <w:t>Main Host Mark</w:t>
       </w:r>
       <w:r>
-        <w:t xml:space="preserve"> (PHP, jQuery, HostNine Reseller Plan, cPanel) - Provided hosting services.</w:t>
+        <w:t xml:space="preserve"> (PHP, jQuery, </w:t>
+      </w:r>
+      <w:proofErr w:type="spellStart"/>
+      <w:r>
+        <w:t>HostNine</w:t>
+      </w:r>
+      <w:proofErr w:type="spellEnd"/>
+      <w:r>
+        <w:t xml:space="preserve"> Reseller Plan, </w:t>
+      </w:r>
+      <w:proofErr w:type="spellStart"/>
+      <w:r>
+        <w:t>cPanel</w:t>
+      </w:r>
+      <w:proofErr w:type="spellEnd"/>
+      <w:r>
+        <w:t>) - Provided hosting services.</w:t>
       </w:r>
     </w:p>
     <w:p>
@@ -7904,7 +9537,23 @@
         <w:t>Tulsa Computer Guys LLC</w:t>
       </w:r>
       <w:r>
-        <w:t xml:space="preserve"> (CodeIgniter, jQuery, CSS) - A website for computer repair services, using custom ad network to serve ads from adsfarm.net, hosted on MainHostMark.</w:t>
+        <w:t xml:space="preserve"> (</w:t>
+      </w:r>
+      <w:proofErr w:type="spellStart"/>
+      <w:r>
+        <w:t>CodeIgniter</w:t>
+      </w:r>
+      <w:proofErr w:type="spellEnd"/>
+      <w:r>
+        <w:t xml:space="preserve">, jQuery, CSS) - A website for computer repair services, using custom ad network to serve ads from adsfarm.net, hosted on </w:t>
+      </w:r>
+      <w:proofErr w:type="spellStart"/>
+      <w:r>
+        <w:t>MainHostMark</w:t>
+      </w:r>
+      <w:proofErr w:type="spellEnd"/>
+      <w:r>
+        <w:t>.</w:t>
       </w:r>
     </w:p>
     <w:p>
@@ -8003,7 +9652,15 @@
         <w:t>Ads Farm Network</w:t>
       </w:r>
       <w:r>
-        <w:t xml:space="preserve"> (CodeIgniter, JQuery) – A site with 25k images to show at random to users.</w:t>
+        <w:t xml:space="preserve"> (</w:t>
+      </w:r>
+      <w:proofErr w:type="spellStart"/>
+      <w:r>
+        <w:t>CodeIgniter</w:t>
+      </w:r>
+      <w:proofErr w:type="spellEnd"/>
+      <w:r>
+        <w:t>, JQuery) – A site with 25k images to show at random to users.</w:t>
       </w:r>
     </w:p>
     <w:p>
@@ -8105,7 +9762,15 @@
         <w:t>Agent Ninja</w:t>
       </w:r>
       <w:r>
-        <w:t xml:space="preserve"> (CodeIgniter, jQuery) - Same as AdsFarm.net, many domains pointed to this instead of a domain parking page. After which I found out it damages domains’ reputation. AgentNinja.com </w:t>
+        <w:t xml:space="preserve"> (</w:t>
+      </w:r>
+      <w:proofErr w:type="spellStart"/>
+      <w:r>
+        <w:t>CodeIgniter</w:t>
+      </w:r>
+      <w:proofErr w:type="spellEnd"/>
+      <w:r>
+        <w:t xml:space="preserve">, jQuery) - Same as AdsFarm.net, many domains pointed to this instead of a domain parking page. After which I found out it damages domains’ reputation. AgentNinja.com </w:t>
       </w:r>
       <w:r>
         <w:rPr>
@@ -8294,7 +9959,15 @@
         <w:t>Data Import System</w:t>
       </w:r>
       <w:r>
-        <w:t xml:space="preserve"> (PHP, curl) - Same thing as PyNutButter only as a PHP web interface.</w:t>
+        <w:t xml:space="preserve"> (PHP, curl) - Same thing as </w:t>
+      </w:r>
+      <w:proofErr w:type="spellStart"/>
+      <w:r>
+        <w:t>PyNutButter</w:t>
+      </w:r>
+      <w:proofErr w:type="spellEnd"/>
+      <w:r>
+        <w:t xml:space="preserve"> only as a PHP web interface.</w:t>
       </w:r>
     </w:p>
     <w:p>
@@ -8356,12 +10029,14 @@
         <w:widowControl w:val="0"/>
         <w:spacing w:line="240" w:lineRule="auto"/>
       </w:pPr>
+      <w:proofErr w:type="spellStart"/>
       <w:r>
         <w:rPr>
           <w:b/>
         </w:rPr>
         <w:t>PyNutButter</w:t>
       </w:r>
+      <w:proofErr w:type="spellEnd"/>
       <w:r>
         <w:t xml:space="preserve"> (Python) – A dynamic data import console command, to import products from different vendors into any shopping cart software, just happened to be lingerie. POC</w:t>
       </w:r>
@@ -8455,14 +10130,24 @@
         <w:widowControl w:val="0"/>
         <w:spacing w:line="240" w:lineRule="auto"/>
       </w:pPr>
+      <w:proofErr w:type="spellStart"/>
       <w:r>
         <w:rPr>
           <w:b/>
         </w:rPr>
         <w:t>JellPy</w:t>
       </w:r>
-      <w:r>
-        <w:t xml:space="preserve"> (PyGTK) – A dynamic data import GUI. POC</w:t>
+      <w:proofErr w:type="spellEnd"/>
+      <w:r>
+        <w:t xml:space="preserve"> (</w:t>
+      </w:r>
+      <w:proofErr w:type="spellStart"/>
+      <w:r>
+        <w:t>PyGTK</w:t>
+      </w:r>
+      <w:proofErr w:type="spellEnd"/>
+      <w:r>
+        <w:t>) – A dynamic data import GUI. POC</w:t>
       </w:r>
     </w:p>
     <w:p>
@@ -8537,7 +10222,15 @@
         <w:t>Templated Modulated CMS HMVC Environment Variables</w:t>
       </w:r>
       <w:r>
-        <w:t xml:space="preserve"> (CodeIgniter) - Name says it all.</w:t>
+        <w:t xml:space="preserve"> (</w:t>
+      </w:r>
+      <w:proofErr w:type="spellStart"/>
+      <w:r>
+        <w:t>CodeIgniter</w:t>
+      </w:r>
+      <w:proofErr w:type="spellEnd"/>
+      <w:r>
+        <w:t>) - Name says it all.</w:t>
       </w:r>
     </w:p>
     <w:p>
@@ -8642,7 +10335,23 @@
         <w:t>Twit Rated</w:t>
       </w:r>
       <w:r>
-        <w:t xml:space="preserve"> (CodeIgniter, jQuery/JavaScript, MySQL, Twitter API) - Twitter clone with added star rating for tweets, star rating data stored in MySQL. Changed to FaceBook Like button before Twitter API changed.</w:t>
+        <w:t xml:space="preserve"> (</w:t>
+      </w:r>
+      <w:proofErr w:type="spellStart"/>
+      <w:r>
+        <w:t>CodeIgniter</w:t>
+      </w:r>
+      <w:proofErr w:type="spellEnd"/>
+      <w:r>
+        <w:t xml:space="preserve">, jQuery/JavaScript, MySQL, Twitter API) - Twitter clone with added star rating for tweets, star rating data stored in MySQL. Changed to </w:t>
+      </w:r>
+      <w:proofErr w:type="spellStart"/>
+      <w:r>
+        <w:t>FaceBook</w:t>
+      </w:r>
+      <w:proofErr w:type="spellEnd"/>
+      <w:r>
+        <w:t xml:space="preserve"> Like button before Twitter API changed.</w:t>
       </w:r>
     </w:p>
     <w:p>
@@ -8922,14 +10631,38 @@
         <w:widowControl w:val="0"/>
         <w:spacing w:line="240" w:lineRule="auto"/>
       </w:pPr>
-      <w:r>
-        <w:rPr>
-          <w:b/>
-        </w:rPr>
-        <w:t xml:space="preserve">ConfigParser </w:t>
-      </w:r>
-      <w:r>
-        <w:t>(PyGTK) – GUI Frontend for Python ConfigParser Configuration System. POC</w:t>
+      <w:proofErr w:type="spellStart"/>
+      <w:r>
+        <w:rPr>
+          <w:b/>
+        </w:rPr>
+        <w:t>ConfigParser</w:t>
+      </w:r>
+      <w:proofErr w:type="spellEnd"/>
+      <w:r>
+        <w:rPr>
+          <w:b/>
+        </w:rPr>
+        <w:t xml:space="preserve"> </w:t>
+      </w:r>
+      <w:r>
+        <w:t>(</w:t>
+      </w:r>
+      <w:proofErr w:type="spellStart"/>
+      <w:r>
+        <w:t>PyGTK</w:t>
+      </w:r>
+      <w:proofErr w:type="spellEnd"/>
+      <w:r>
+        <w:t xml:space="preserve">) – GUI Frontend for Python </w:t>
+      </w:r>
+      <w:proofErr w:type="spellStart"/>
+      <w:r>
+        <w:t>ConfigParser</w:t>
+      </w:r>
+      <w:proofErr w:type="spellEnd"/>
+      <w:r>
+        <w:t xml:space="preserve"> Configuration System. POC</w:t>
       </w:r>
     </w:p>
     <w:p>
@@ -9029,7 +10762,15 @@
         <w:t>CSV Fields Data</w:t>
       </w:r>
       <w:r>
-        <w:t xml:space="preserve"> (PyGTK) – GUI Frontend to create and edit simple CSV data files. POC</w:t>
+        <w:t xml:space="preserve"> (</w:t>
+      </w:r>
+      <w:proofErr w:type="spellStart"/>
+      <w:r>
+        <w:t>PyGTK</w:t>
+      </w:r>
+      <w:proofErr w:type="spellEnd"/>
+      <w:r>
+        <w:t>) – GUI Frontend to create and edit simple CSV data files. POC</w:t>
       </w:r>
     </w:p>
     <w:p>
@@ -9238,7 +10979,23 @@
         <w:t>Date Lib</w:t>
       </w:r>
       <w:r>
-        <w:t xml:space="preserve"> (Python) – Python DateTime helper library.</w:t>
+        <w:t xml:space="preserve"> (Python) – </w:t>
+      </w:r>
+      <w:proofErr w:type="spellStart"/>
+      <w:r>
+        <w:t>Python</w:t>
+      </w:r>
+      <w:proofErr w:type="spellEnd"/>
+      <w:r>
+        <w:t xml:space="preserve"> </w:t>
+      </w:r>
+      <w:proofErr w:type="spellStart"/>
+      <w:r>
+        <w:t>DateTime</w:t>
+      </w:r>
+      <w:proofErr w:type="spellEnd"/>
+      <w:r>
+        <w:t xml:space="preserve"> helper library.</w:t>
       </w:r>
     </w:p>
     <w:p>

</xml_diff>